<commit_message>
Commit file in progress.
</commit_message>
<xml_diff>
--- a/Git-NewRepository.docx
+++ b/Git-NewRepository.docx
@@ -1014,7 +1014,13 @@
         <w:t xml:space="preserve">.   Use </w:t>
       </w:r>
       <w:r>
-        <w:t xml:space="preserve">the command </w:t>
+        <w:t xml:space="preserve">the </w:t>
+      </w:r>
+      <w:r>
+        <w:t xml:space="preserve">GUI </w:t>
+      </w:r>
+      <w:r>
+        <w:t xml:space="preserve">command </w:t>
       </w:r>
       <w:proofErr w:type="spellStart"/>
       <w:r>
@@ -1197,7 +1203,13 @@
         <w:t xml:space="preserve"> and linked</w:t>
       </w:r>
       <w:r>
-        <w:t xml:space="preserve">.   Now add </w:t>
+        <w:t xml:space="preserve">.   </w:t>
+      </w:r>
+      <w:r>
+        <w:t xml:space="preserve">Next, </w:t>
+      </w:r>
+      <w:r>
+        <w:t xml:space="preserve">add </w:t>
       </w:r>
       <w:r>
         <w:t xml:space="preserve">files to the local repository folder by moving, copying or Windows </w:t>
@@ -1211,22 +1223,22 @@
         <w:t xml:space="preserve"> 'New'.   </w:t>
       </w:r>
       <w:r>
-        <w:t>In this illustration, a</w:t>
-      </w:r>
-      <w:r>
-        <w:t xml:space="preserve">fter </w:t>
-      </w:r>
-      <w:r>
-        <w:t>adding</w:t>
-      </w:r>
-      <w:r>
-        <w:t xml:space="preserve"> SB1.tx</w:t>
+        <w:t xml:space="preserve">In this illustration, </w:t>
+      </w:r>
+      <w:r>
+        <w:t>SB1.tx</w:t>
       </w:r>
       <w:r>
         <w:t>t</w:t>
       </w:r>
       <w:r>
-        <w:t>, SourceTree will show 'uncommitted changes' in the repository menu, with SB1.txt</w:t>
+        <w:t xml:space="preserve"> is created in the local repository folder.  </w:t>
+      </w:r>
+      <w:r>
+        <w:t xml:space="preserve">If you kept SourceTree open, shortly afterwards it will </w:t>
+      </w:r>
+      <w:r>
+        <w:t>show 'uncommitted changes' in the repository menu, with SB1.txt</w:t>
       </w:r>
       <w:r>
         <w:t xml:space="preserve"> </w:t>
@@ -4196,7 +4208,7 @@
             <w:rPr>
               <w:noProof/>
             </w:rPr>
-            <w:t>3</w:t>
+            <w:t>4</w:t>
           </w:r>
         </w:fldSimple>
       </w:p>

</xml_diff>

<commit_message>
Git New Repository commit
</commit_message>
<xml_diff>
--- a/Git-NewRepository.docx
+++ b/Git-NewRepository.docx
@@ -1,6 +1,6 @@
 
 <file path=word/document.xml><?xml version="1.0" encoding="utf-8"?>
-<w:document xmlns:ve="http://schemas.openxmlformats.org/markup-compatibility/2006" xmlns:o="urn:schemas-microsoft-com:office:office" xmlns:r="http://schemas.openxmlformats.org/officeDocument/2006/relationships" xmlns:m="http://schemas.openxmlformats.org/officeDocument/2006/math" xmlns:v="urn:schemas-microsoft-com:vml" xmlns:wp="http://schemas.openxmlformats.org/drawingml/2006/wordprocessingDrawing" xmlns:w10="urn:schemas-microsoft-com:office:word" xmlns:w="http://schemas.openxmlformats.org/wordprocessingml/2006/main" xmlns:wne="http://schemas.microsoft.com/office/word/2006/wordml">
+<w:document xmlns:wpc="http://schemas.microsoft.com/office/word/2010/wordprocessingCanvas" xmlns:cx="http://schemas.microsoft.com/office/drawing/2014/chartex" xmlns:cx1="http://schemas.microsoft.com/office/drawing/2015/9/8/chartex" xmlns:cx2="http://schemas.microsoft.com/office/drawing/2015/10/21/chartex" xmlns:cx3="http://schemas.microsoft.com/office/drawing/2016/5/9/chartex" xmlns:cx4="http://schemas.microsoft.com/office/drawing/2016/5/10/chartex" xmlns:cx5="http://schemas.microsoft.com/office/drawing/2016/5/11/chartex" xmlns:cx6="http://schemas.microsoft.com/office/drawing/2016/5/12/chartex" xmlns:cx7="http://schemas.microsoft.com/office/drawing/2016/5/13/chartex" xmlns:cx8="http://schemas.microsoft.com/office/drawing/2016/5/14/chartex" xmlns:mc="http://schemas.openxmlformats.org/markup-compatibility/2006" xmlns:o="urn:schemas-microsoft-com:office:office" xmlns:r="http://schemas.openxmlformats.org/officeDocument/2006/relationships" xmlns:m="http://schemas.openxmlformats.org/officeDocument/2006/math" xmlns:v="urn:schemas-microsoft-com:vml" xmlns:wp14="http://schemas.microsoft.com/office/word/2010/wordprocessingDrawing" xmlns:wp="http://schemas.openxmlformats.org/drawingml/2006/wordprocessingDrawing" xmlns:w10="urn:schemas-microsoft-com:office:word" xmlns:w="http://schemas.openxmlformats.org/wordprocessingml/2006/main" xmlns:w14="http://schemas.microsoft.com/office/word/2010/wordml" xmlns:w15="http://schemas.microsoft.com/office/word/2012/wordml" xmlns:w16se="http://schemas.microsoft.com/office/word/2015/wordml/symex" xmlns:wpg="http://schemas.microsoft.com/office/word/2010/wordprocessingGroup" xmlns:wpi="http://schemas.microsoft.com/office/word/2010/wordprocessingInk" xmlns:wne="http://schemas.microsoft.com/office/word/2006/wordml" xmlns:wps="http://schemas.microsoft.com/office/word/2010/wordprocessingShape" mc:Ignorable="w14 w15 w16se wp14">
   <w:body>
     <w:p>
       <w:pPr>
@@ -18,22 +18,21 @@
     </w:p>
     <w:sdt>
       <w:sdtPr>
+        <w:rPr>
+          <w:rFonts w:asciiTheme="minorHAnsi" w:eastAsiaTheme="minorHAnsi" w:hAnsiTheme="minorHAnsi" w:cstheme="minorBidi"/>
+          <w:color w:val="auto"/>
+          <w:spacing w:val="0"/>
+          <w:kern w:val="0"/>
+          <w:sz w:val="22"/>
+          <w:szCs w:val="22"/>
+        </w:rPr>
         <w:id w:val="22996237"/>
         <w:docPartObj>
           <w:docPartGallery w:val="Table of Contents"/>
           <w:docPartUnique/>
         </w:docPartObj>
       </w:sdtPr>
-      <w:sdtEndPr>
-        <w:rPr>
-          <w:rFonts w:asciiTheme="minorHAnsi" w:eastAsiaTheme="minorHAnsi" w:hAnsiTheme="minorHAnsi" w:cstheme="minorBidi"/>
-          <w:color w:val="auto"/>
-          <w:spacing w:val="0"/>
-          <w:kern w:val="0"/>
-          <w:sz w:val="22"/>
-          <w:szCs w:val="22"/>
-        </w:rPr>
-      </w:sdtEndPr>
+      <w:sdtEndPr/>
       <w:sdtContent>
         <w:p>
           <w:pPr>
@@ -676,15 +675,7 @@
         </w:r>
       </w:hyperlink>
       <w:r>
-        <w:t xml:space="preserve"> by </w:t>
-      </w:r>
-      <w:proofErr w:type="spellStart"/>
-      <w:r>
-        <w:t>Atlassian</w:t>
-      </w:r>
-      <w:proofErr w:type="spellEnd"/>
-      <w:r>
-        <w:t xml:space="preserve">.   Remote cloud repository that is private.  </w:t>
+        <w:t xml:space="preserve"> by Atlassian.   Remote cloud repository that is private.  </w:t>
       </w:r>
     </w:p>
     <w:p>
@@ -834,18 +825,10 @@
         <w:t xml:space="preserve"> forum and is useable on </w:t>
       </w:r>
       <w:r>
-        <w:t xml:space="preserve">both </w:t>
-      </w:r>
-      <w:proofErr w:type="spellStart"/>
-      <w:r>
-        <w:t>U</w:t>
-      </w:r>
-      <w:r>
-        <w:t>buntu</w:t>
-      </w:r>
-      <w:proofErr w:type="spellEnd"/>
-      <w:r>
-        <w:t xml:space="preserve"> Linux and Windows (unlike SourceTree which doesn't run on Linux)</w:t>
+        <w:t>both U</w:t>
+      </w:r>
+      <w:r>
+        <w:t>buntu Linux and Windows (unlike SourceTree which doesn't run on Linux)</w:t>
       </w:r>
     </w:p>
     <w:p>
@@ -892,15 +875,7 @@
         <w:t>.</w:t>
       </w:r>
       <w:r>
-        <w:t xml:space="preserve">   Source tree as integrated with NXP/</w:t>
-      </w:r>
-      <w:proofErr w:type="spellStart"/>
-      <w:r>
-        <w:t>Freescale</w:t>
-      </w:r>
-      <w:proofErr w:type="spellEnd"/>
-      <w:r>
-        <w:t xml:space="preserve"> development tools.</w:t>
+        <w:t xml:space="preserve">   Source tree as integrated with NXP/Freescale development tools.</w:t>
       </w:r>
     </w:p>
     <w:p>
@@ -1065,19 +1040,7 @@
           <w:rPr>
             <w:rStyle w:val="Hyperlink"/>
           </w:rPr>
-          <w:t>http://rog</w:t>
-        </w:r>
-        <w:r>
-          <w:rPr>
-            <w:rStyle w:val="Hyperlink"/>
-          </w:rPr>
-          <w:t>e</w:t>
-        </w:r>
-        <w:r>
-          <w:rPr>
-            <w:rStyle w:val="Hyperlink"/>
-          </w:rPr>
-          <w:t>rdudler.github.io/</w:t>
+          <w:t>http://rogerdudler.github.io/</w:t>
         </w:r>
       </w:hyperlink>
       <w:r>
@@ -1435,14 +1398,27 @@
       <w:r>
         <w:t xml:space="preserve">Figure </w:t>
       </w:r>
-      <w:fldSimple w:instr=" SEQ Figure \* ARABIC ">
-        <w:r>
-          <w:rPr>
-            <w:noProof/>
-          </w:rPr>
-          <w:t>1</w:t>
-        </w:r>
-      </w:fldSimple>
+      <w:r>
+        <w:fldChar w:fldCharType="begin"/>
+      </w:r>
+      <w:r>
+        <w:instrText xml:space="preserve"> SEQ Figure \* ARABIC </w:instrText>
+      </w:r>
+      <w:r>
+        <w:fldChar w:fldCharType="separate"/>
+      </w:r>
+      <w:r>
+        <w:rPr>
+          <w:noProof/>
+        </w:rPr>
+        <w:t>1</w:t>
+      </w:r>
+      <w:r>
+        <w:rPr>
+          <w:noProof/>
+        </w:rPr>
+        <w:fldChar w:fldCharType="end"/>
+      </w:r>
       <w:r>
         <w:t xml:space="preserve"> - Example of creation of GitHub repository</w:t>
       </w:r>
@@ -1540,14 +1516,27 @@
       <w:r>
         <w:t xml:space="preserve">Figure </w:t>
       </w:r>
-      <w:fldSimple w:instr=" SEQ Figure \* ARABIC ">
-        <w:r>
-          <w:rPr>
-            <w:noProof/>
-          </w:rPr>
-          <w:t>2</w:t>
-        </w:r>
-      </w:fldSimple>
+      <w:r>
+        <w:fldChar w:fldCharType="begin"/>
+      </w:r>
+      <w:r>
+        <w:instrText xml:space="preserve"> SEQ Figure \* ARABIC </w:instrText>
+      </w:r>
+      <w:r>
+        <w:fldChar w:fldCharType="separate"/>
+      </w:r>
+      <w:r>
+        <w:rPr>
+          <w:noProof/>
+        </w:rPr>
+        <w:t>2</w:t>
+      </w:r>
+      <w:r>
+        <w:rPr>
+          <w:noProof/>
+        </w:rPr>
+        <w:fldChar w:fldCharType="end"/>
+      </w:r>
       <w:r>
         <w:t xml:space="preserve"> - Example of capturing link to GitHub repository.  (MyNotes is replaced with GitRepo in following text!)</w:t>
       </w:r>
@@ -1919,14 +1908,27 @@
       <w:r>
         <w:t xml:space="preserve">Figure </w:t>
       </w:r>
-      <w:fldSimple w:instr=" SEQ Figure \* ARABIC ">
-        <w:r>
-          <w:rPr>
-            <w:noProof/>
-          </w:rPr>
-          <w:t>3</w:t>
-        </w:r>
-      </w:fldSimple>
+      <w:r>
+        <w:fldChar w:fldCharType="begin"/>
+      </w:r>
+      <w:r>
+        <w:instrText xml:space="preserve"> SEQ Figure \* ARABIC </w:instrText>
+      </w:r>
+      <w:r>
+        <w:fldChar w:fldCharType="separate"/>
+      </w:r>
+      <w:r>
+        <w:rPr>
+          <w:noProof/>
+        </w:rPr>
+        <w:t>3</w:t>
+      </w:r>
+      <w:r>
+        <w:rPr>
+          <w:noProof/>
+        </w:rPr>
+        <w:fldChar w:fldCharType="end"/>
+      </w:r>
       <w:r>
         <w:t xml:space="preserve"> - Example of uncommitted changes display with an unstaged file.  (imagine SB1.txt is unstaged!)</w:t>
       </w:r>
@@ -2030,10 +2032,21 @@
         </w:numPr>
       </w:pPr>
       <w:r>
-        <w:t xml:space="preserve">Add a couple additional files to the local repo folder.  For example SB2.txt and WorkFlowForNewRepository.docx.  </w:t>
-      </w:r>
-      <w:r>
-        <w:t>Windows Explorer will display this for the example:</w:t>
+        <w:t xml:space="preserve">Add a couple additional files to the local repo folder.  For </w:t>
+      </w:r>
+      <w:r>
+        <w:t>example,</w:t>
+      </w:r>
+      <w:r>
+        <w:t xml:space="preserve"> SB2.txt and WorkFlowForNewRepository.docx.  </w:t>
+      </w:r>
+      <w:r>
+        <w:t>W</w:t>
+      </w:r>
+      <w:bookmarkStart w:id="4" w:name="_GoBack"/>
+      <w:bookmarkEnd w:id="4"/>
+      <w:r>
+        <w:t>indows Explorer will display this for the example:</w:t>
       </w:r>
     </w:p>
     <w:p>
@@ -2184,14 +2197,27 @@
       <w:r>
         <w:t xml:space="preserve">Figure </w:t>
       </w:r>
-      <w:fldSimple w:instr=" SEQ Figure \* ARABIC ">
-        <w:r>
-          <w:rPr>
-            <w:noProof/>
-          </w:rPr>
-          <w:t>4</w:t>
-        </w:r>
-      </w:fldSimple>
+      <w:r>
+        <w:fldChar w:fldCharType="begin"/>
+      </w:r>
+      <w:r>
+        <w:instrText xml:space="preserve"> SEQ Figure \* ARABIC </w:instrText>
+      </w:r>
+      <w:r>
+        <w:fldChar w:fldCharType="separate"/>
+      </w:r>
+      <w:r>
+        <w:rPr>
+          <w:noProof/>
+        </w:rPr>
+        <w:t>4</w:t>
+      </w:r>
+      <w:r>
+        <w:rPr>
+          <w:noProof/>
+        </w:rPr>
+        <w:fldChar w:fldCharType="end"/>
+      </w:r>
       <w:r>
         <w:t xml:space="preserve"> - Click on 'Uncommitted changes' to see the list of unstaged files.</w:t>
       </w:r>
@@ -2790,11 +2816,11 @@
       <w:pPr>
         <w:pStyle w:val="Heading3"/>
       </w:pPr>
-      <w:bookmarkStart w:id="4" w:name="_Toc468117572"/>
+      <w:bookmarkStart w:id="5" w:name="_Toc468117572"/>
       <w:r>
         <w:t>Miscellaneous usage notes:</w:t>
       </w:r>
-      <w:bookmarkEnd w:id="4"/>
+      <w:bookmarkEnd w:id="5"/>
     </w:p>
     <w:p>
       <w:pPr>
@@ -2921,7 +2947,7 @@
       <w:pPr>
         <w:pStyle w:val="Heading2"/>
       </w:pPr>
-      <w:bookmarkStart w:id="5" w:name="_Toc468117573"/>
+      <w:bookmarkStart w:id="6" w:name="_Toc468117573"/>
       <w:r>
         <w:t xml:space="preserve">Using the </w:t>
       </w:r>
@@ -2933,7 +2959,7 @@
       <w:r>
         <w:t xml:space="preserve"> Command Line Interface</w:t>
       </w:r>
-      <w:bookmarkEnd w:id="5"/>
+      <w:bookmarkEnd w:id="6"/>
     </w:p>
     <w:p>
       <w:pPr>
@@ -3483,43 +3509,38 @@
       </w:r>
       <w:proofErr w:type="spellEnd"/>
       <w:r>
+        <w:t xml:space="preserve"> config - (looks complicated.  Use of Git GUI has a more visual configuration screen)</w:t>
+      </w:r>
+    </w:p>
+    <w:p>
+      <w:pPr>
+        <w:pStyle w:val="ListParagraph"/>
+        <w:ind w:left="360"/>
+      </w:pPr>
+      <w:r>
+        <w:t>cd {project directory}  - change directory as expected.</w:t>
+      </w:r>
+    </w:p>
+    <w:p>
+      <w:pPr>
+        <w:pStyle w:val="ListParagraph"/>
+        <w:ind w:left="360"/>
+      </w:pPr>
+      <w:proofErr w:type="spellStart"/>
+      <w:r>
+        <w:t>git</w:t>
+      </w:r>
+      <w:proofErr w:type="spellEnd"/>
+      <w:r>
         <w:t xml:space="preserve"> </w:t>
       </w:r>
       <w:proofErr w:type="spellStart"/>
       <w:r>
-        <w:t>config</w:t>
+        <w:t>init</w:t>
       </w:r>
       <w:proofErr w:type="spellEnd"/>
       <w:r>
-        <w:t xml:space="preserve"> - (looks complicated.  Use of Git GUI has a more visual configuration screen)</w:t>
-      </w:r>
-    </w:p>
-    <w:p>
-      <w:pPr>
-        <w:pStyle w:val="ListParagraph"/>
-        <w:ind w:left="360"/>
-      </w:pPr>
-      <w:proofErr w:type="spellStart"/>
-      <w:r>
-        <w:t>cd</w:t>
-      </w:r>
-      <w:proofErr w:type="spellEnd"/>
-      <w:r>
-        <w:t xml:space="preserve"> {project directory}  - change directory as expected.</w:t>
-      </w:r>
-    </w:p>
-    <w:p>
-      <w:pPr>
-        <w:pStyle w:val="ListParagraph"/>
-        <w:ind w:left="360"/>
-      </w:pPr>
-      <w:proofErr w:type="spellStart"/>
-      <w:r>
-        <w:t>git</w:t>
-      </w:r>
-      <w:proofErr w:type="spellEnd"/>
-      <w:r>
-        <w:t xml:space="preserve"> init - creates a blank repository directory in the project folder.  'index'</w:t>
+        <w:t xml:space="preserve"> - creates a blank repository directory in the project folder.  'index'</w:t>
       </w:r>
     </w:p>
     <w:p>
@@ -3663,18 +3684,9 @@
             <w:color w:val="2156A5"/>
             <w:spacing w:val="-2"/>
           </w:rPr>
-          <w:t>git</w:t>
+          <w:t>git-init</w:t>
         </w:r>
         <w:proofErr w:type="spellEnd"/>
-        <w:r>
-          <w:rPr>
-            <w:rStyle w:val="Hyperlink"/>
-            <w:rFonts w:ascii="inherit" w:hAnsi="inherit"/>
-            <w:color w:val="2156A5"/>
-            <w:spacing w:val="-2"/>
-          </w:rPr>
-          <w:t>-init</w:t>
-        </w:r>
       </w:hyperlink>
       <w:r>
         <w:rPr>
@@ -4758,11 +4770,11 @@
       <w:pPr>
         <w:pStyle w:val="Heading2"/>
       </w:pPr>
-      <w:bookmarkStart w:id="6" w:name="_Toc468117574"/>
+      <w:bookmarkStart w:id="7" w:name="_Toc468117574"/>
       <w:r>
         <w:t>To-Do</w:t>
       </w:r>
-      <w:bookmarkEnd w:id="6"/>
+      <w:bookmarkEnd w:id="7"/>
     </w:p>
     <w:p>
       <w:pPr>
@@ -4797,7 +4809,7 @@
 </file>
 
 <file path=word/endnotes.xml><?xml version="1.0" encoding="utf-8"?>
-<w:endnotes xmlns:ve="http://schemas.openxmlformats.org/markup-compatibility/2006" xmlns:o="urn:schemas-microsoft-com:office:office" xmlns:r="http://schemas.openxmlformats.org/officeDocument/2006/relationships" xmlns:m="http://schemas.openxmlformats.org/officeDocument/2006/math" xmlns:v="urn:schemas-microsoft-com:vml" xmlns:wp="http://schemas.openxmlformats.org/drawingml/2006/wordprocessingDrawing" xmlns:w10="urn:schemas-microsoft-com:office:word" xmlns:w="http://schemas.openxmlformats.org/wordprocessingml/2006/main" xmlns:wne="http://schemas.microsoft.com/office/word/2006/wordml">
+<w:endnotes xmlns:wpc="http://schemas.microsoft.com/office/word/2010/wordprocessingCanvas" xmlns:cx="http://schemas.microsoft.com/office/drawing/2014/chartex" xmlns:cx1="http://schemas.microsoft.com/office/drawing/2015/9/8/chartex" xmlns:cx2="http://schemas.microsoft.com/office/drawing/2015/10/21/chartex" xmlns:cx3="http://schemas.microsoft.com/office/drawing/2016/5/9/chartex" xmlns:cx4="http://schemas.microsoft.com/office/drawing/2016/5/10/chartex" xmlns:cx5="http://schemas.microsoft.com/office/drawing/2016/5/11/chartex" xmlns:cx6="http://schemas.microsoft.com/office/drawing/2016/5/12/chartex" xmlns:cx7="http://schemas.microsoft.com/office/drawing/2016/5/13/chartex" xmlns:cx8="http://schemas.microsoft.com/office/drawing/2016/5/14/chartex" xmlns:mc="http://schemas.openxmlformats.org/markup-compatibility/2006" xmlns:o="urn:schemas-microsoft-com:office:office" xmlns:r="http://schemas.openxmlformats.org/officeDocument/2006/relationships" xmlns:m="http://schemas.openxmlformats.org/officeDocument/2006/math" xmlns:v="urn:schemas-microsoft-com:vml" xmlns:wp14="http://schemas.microsoft.com/office/word/2010/wordprocessingDrawing" xmlns:wp="http://schemas.openxmlformats.org/drawingml/2006/wordprocessingDrawing" xmlns:w10="urn:schemas-microsoft-com:office:word" xmlns:w="http://schemas.openxmlformats.org/wordprocessingml/2006/main" xmlns:w14="http://schemas.microsoft.com/office/word/2010/wordml" xmlns:w15="http://schemas.microsoft.com/office/word/2012/wordml" xmlns:w16se="http://schemas.microsoft.com/office/word/2015/wordml/symex" xmlns:wpg="http://schemas.microsoft.com/office/word/2010/wordprocessingGroup" xmlns:wpi="http://schemas.microsoft.com/office/word/2010/wordprocessingInk" xmlns:wne="http://schemas.microsoft.com/office/word/2006/wordml" xmlns:wps="http://schemas.microsoft.com/office/word/2010/wordprocessingShape" mc:Ignorable="w14 w15 w16se wp14">
   <w:endnote w:type="separator" w:id="-1">
     <w:p>
       <w:pPr>
@@ -4822,7 +4834,7 @@
 </file>
 
 <file path=word/footer1.xml><?xml version="1.0" encoding="utf-8"?>
-<w:ftr xmlns:ve="http://schemas.openxmlformats.org/markup-compatibility/2006" xmlns:o="urn:schemas-microsoft-com:office:office" xmlns:r="http://schemas.openxmlformats.org/officeDocument/2006/relationships" xmlns:m="http://schemas.openxmlformats.org/officeDocument/2006/math" xmlns:v="urn:schemas-microsoft-com:vml" xmlns:wp="http://schemas.openxmlformats.org/drawingml/2006/wordprocessingDrawing" xmlns:w10="urn:schemas-microsoft-com:office:word" xmlns:w="http://schemas.openxmlformats.org/wordprocessingml/2006/main" xmlns:wne="http://schemas.microsoft.com/office/word/2006/wordml">
+<w:ftr xmlns:wpc="http://schemas.microsoft.com/office/word/2010/wordprocessingCanvas" xmlns:cx="http://schemas.microsoft.com/office/drawing/2014/chartex" xmlns:cx1="http://schemas.microsoft.com/office/drawing/2015/9/8/chartex" xmlns:cx2="http://schemas.microsoft.com/office/drawing/2015/10/21/chartex" xmlns:cx3="http://schemas.microsoft.com/office/drawing/2016/5/9/chartex" xmlns:cx4="http://schemas.microsoft.com/office/drawing/2016/5/10/chartex" xmlns:cx5="http://schemas.microsoft.com/office/drawing/2016/5/11/chartex" xmlns:cx6="http://schemas.microsoft.com/office/drawing/2016/5/12/chartex" xmlns:cx7="http://schemas.microsoft.com/office/drawing/2016/5/13/chartex" xmlns:cx8="http://schemas.microsoft.com/office/drawing/2016/5/14/chartex" xmlns:mc="http://schemas.openxmlformats.org/markup-compatibility/2006" xmlns:o="urn:schemas-microsoft-com:office:office" xmlns:r="http://schemas.openxmlformats.org/officeDocument/2006/relationships" xmlns:m="http://schemas.openxmlformats.org/officeDocument/2006/math" xmlns:v="urn:schemas-microsoft-com:vml" xmlns:wp14="http://schemas.microsoft.com/office/word/2010/wordprocessingDrawing" xmlns:wp="http://schemas.openxmlformats.org/drawingml/2006/wordprocessingDrawing" xmlns:w10="urn:schemas-microsoft-com:office:word" xmlns:w="http://schemas.openxmlformats.org/wordprocessingml/2006/main" xmlns:w14="http://schemas.microsoft.com/office/word/2010/wordml" xmlns:w15="http://schemas.microsoft.com/office/word/2012/wordml" xmlns:w16se="http://schemas.microsoft.com/office/word/2015/wordml/symex" xmlns:wpg="http://schemas.microsoft.com/office/word/2010/wordprocessingGroup" xmlns:wpi="http://schemas.microsoft.com/office/word/2010/wordprocessingInk" xmlns:wne="http://schemas.microsoft.com/office/word/2006/wordml" xmlns:wps="http://schemas.microsoft.com/office/word/2010/wordprocessingShape" mc:Ignorable="w14 w15 w16se wp14">
   <w:sdt>
     <w:sdtPr>
       <w:id w:val="15831047"/>
@@ -4831,20 +4843,34 @@
         <w:docPartUnique/>
       </w:docPartObj>
     </w:sdtPr>
+    <w:sdtEndPr/>
     <w:sdtContent>
       <w:p>
         <w:pPr>
           <w:pStyle w:val="Footer"/>
           <w:jc w:val="center"/>
         </w:pPr>
-        <w:fldSimple w:instr=" PAGE   \* MERGEFORMAT ">
-          <w:r>
-            <w:rPr>
-              <w:noProof/>
-            </w:rPr>
-            <w:t>4</w:t>
-          </w:r>
-        </w:fldSimple>
+        <w:r>
+          <w:fldChar w:fldCharType="begin"/>
+        </w:r>
+        <w:r>
+          <w:instrText xml:space="preserve"> PAGE   \* MERGEFORMAT </w:instrText>
+        </w:r>
+        <w:r>
+          <w:fldChar w:fldCharType="separate"/>
+        </w:r>
+        <w:r>
+          <w:rPr>
+            <w:noProof/>
+          </w:rPr>
+          <w:t>6</w:t>
+        </w:r>
+        <w:r>
+          <w:rPr>
+            <w:noProof/>
+          </w:rPr>
+          <w:fldChar w:fldCharType="end"/>
+        </w:r>
       </w:p>
     </w:sdtContent>
   </w:sdt>
@@ -4857,7 +4883,7 @@
 </file>
 
 <file path=word/footnotes.xml><?xml version="1.0" encoding="utf-8"?>
-<w:footnotes xmlns:ve="http://schemas.openxmlformats.org/markup-compatibility/2006" xmlns:o="urn:schemas-microsoft-com:office:office" xmlns:r="http://schemas.openxmlformats.org/officeDocument/2006/relationships" xmlns:m="http://schemas.openxmlformats.org/officeDocument/2006/math" xmlns:v="urn:schemas-microsoft-com:vml" xmlns:wp="http://schemas.openxmlformats.org/drawingml/2006/wordprocessingDrawing" xmlns:w10="urn:schemas-microsoft-com:office:word" xmlns:w="http://schemas.openxmlformats.org/wordprocessingml/2006/main" xmlns:wne="http://schemas.microsoft.com/office/word/2006/wordml">
+<w:footnotes xmlns:wpc="http://schemas.microsoft.com/office/word/2010/wordprocessingCanvas" xmlns:cx="http://schemas.microsoft.com/office/drawing/2014/chartex" xmlns:cx1="http://schemas.microsoft.com/office/drawing/2015/9/8/chartex" xmlns:cx2="http://schemas.microsoft.com/office/drawing/2015/10/21/chartex" xmlns:cx3="http://schemas.microsoft.com/office/drawing/2016/5/9/chartex" xmlns:cx4="http://schemas.microsoft.com/office/drawing/2016/5/10/chartex" xmlns:cx5="http://schemas.microsoft.com/office/drawing/2016/5/11/chartex" xmlns:cx6="http://schemas.microsoft.com/office/drawing/2016/5/12/chartex" xmlns:cx7="http://schemas.microsoft.com/office/drawing/2016/5/13/chartex" xmlns:cx8="http://schemas.microsoft.com/office/drawing/2016/5/14/chartex" xmlns:mc="http://schemas.openxmlformats.org/markup-compatibility/2006" xmlns:o="urn:schemas-microsoft-com:office:office" xmlns:r="http://schemas.openxmlformats.org/officeDocument/2006/relationships" xmlns:m="http://schemas.openxmlformats.org/officeDocument/2006/math" xmlns:v="urn:schemas-microsoft-com:vml" xmlns:wp14="http://schemas.microsoft.com/office/word/2010/wordprocessingDrawing" xmlns:wp="http://schemas.openxmlformats.org/drawingml/2006/wordprocessingDrawing" xmlns:w10="urn:schemas-microsoft-com:office:word" xmlns:w="http://schemas.openxmlformats.org/wordprocessingml/2006/main" xmlns:w14="http://schemas.microsoft.com/office/word/2010/wordml" xmlns:w15="http://schemas.microsoft.com/office/word/2012/wordml" xmlns:w16se="http://schemas.microsoft.com/office/word/2015/wordml/symex" xmlns:wpg="http://schemas.microsoft.com/office/word/2010/wordprocessingGroup" xmlns:wpi="http://schemas.microsoft.com/office/word/2010/wordprocessingInk" xmlns:wne="http://schemas.microsoft.com/office/word/2006/wordml" xmlns:wps="http://schemas.microsoft.com/office/word/2010/wordprocessingShape" mc:Ignorable="w14 w15 w16se wp14">
   <w:footnote w:type="separator" w:id="-1">
     <w:p>
       <w:pPr>
@@ -4882,8 +4908,8 @@
 </file>
 
 <file path=word/numbering.xml><?xml version="1.0" encoding="utf-8"?>
-<w:numbering xmlns:ve="http://schemas.openxmlformats.org/markup-compatibility/2006" xmlns:o="urn:schemas-microsoft-com:office:office" xmlns:r="http://schemas.openxmlformats.org/officeDocument/2006/relationships" xmlns:m="http://schemas.openxmlformats.org/officeDocument/2006/math" xmlns:v="urn:schemas-microsoft-com:vml" xmlns:wp="http://schemas.openxmlformats.org/drawingml/2006/wordprocessingDrawing" xmlns:w10="urn:schemas-microsoft-com:office:word" xmlns:w="http://schemas.openxmlformats.org/wordprocessingml/2006/main" xmlns:wne="http://schemas.microsoft.com/office/word/2006/wordml">
-  <w:abstractNum w:abstractNumId="0">
+<w:numbering xmlns:wpc="http://schemas.microsoft.com/office/word/2010/wordprocessingCanvas" xmlns:cx="http://schemas.microsoft.com/office/drawing/2014/chartex" xmlns:cx1="http://schemas.microsoft.com/office/drawing/2015/9/8/chartex" xmlns:cx2="http://schemas.microsoft.com/office/drawing/2015/10/21/chartex" xmlns:cx3="http://schemas.microsoft.com/office/drawing/2016/5/9/chartex" xmlns:cx4="http://schemas.microsoft.com/office/drawing/2016/5/10/chartex" xmlns:cx5="http://schemas.microsoft.com/office/drawing/2016/5/11/chartex" xmlns:cx6="http://schemas.microsoft.com/office/drawing/2016/5/12/chartex" xmlns:cx7="http://schemas.microsoft.com/office/drawing/2016/5/13/chartex" xmlns:cx8="http://schemas.microsoft.com/office/drawing/2016/5/14/chartex" xmlns:mc="http://schemas.openxmlformats.org/markup-compatibility/2006" xmlns:o="urn:schemas-microsoft-com:office:office" xmlns:r="http://schemas.openxmlformats.org/officeDocument/2006/relationships" xmlns:m="http://schemas.openxmlformats.org/officeDocument/2006/math" xmlns:v="urn:schemas-microsoft-com:vml" xmlns:wp14="http://schemas.microsoft.com/office/word/2010/wordprocessingDrawing" xmlns:wp="http://schemas.openxmlformats.org/drawingml/2006/wordprocessingDrawing" xmlns:w10="urn:schemas-microsoft-com:office:word" xmlns:w="http://schemas.openxmlformats.org/wordprocessingml/2006/main" xmlns:w14="http://schemas.microsoft.com/office/word/2010/wordml" xmlns:w15="http://schemas.microsoft.com/office/word/2012/wordml" xmlns:w16se="http://schemas.microsoft.com/office/word/2015/wordml/symex" xmlns:wpg="http://schemas.microsoft.com/office/word/2010/wordprocessingGroup" xmlns:wpi="http://schemas.microsoft.com/office/word/2010/wordprocessingInk" xmlns:wne="http://schemas.microsoft.com/office/word/2006/wordml" xmlns:wps="http://schemas.microsoft.com/office/word/2010/wordprocessingShape" mc:Ignorable="w14 w15 w16se wp14">
+  <w:abstractNum w:abstractNumId="0" w15:restartNumberingAfterBreak="0">
     <w:nsid w:val="136075DB"/>
     <w:multiLevelType w:val="hybridMultilevel"/>
     <w:tmpl w:val="65E6B738"/>
@@ -4969,7 +4995,7 @@
       </w:pPr>
     </w:lvl>
   </w:abstractNum>
-  <w:abstractNum w:abstractNumId="1">
+  <w:abstractNum w:abstractNumId="1" w15:restartNumberingAfterBreak="0">
     <w:nsid w:val="4863425A"/>
     <w:multiLevelType w:val="hybridMultilevel"/>
     <w:tmpl w:val="56D210E4"/>
@@ -5082,7 +5108,7 @@
       </w:rPr>
     </w:lvl>
   </w:abstractNum>
-  <w:abstractNum w:abstractNumId="2">
+  <w:abstractNum w:abstractNumId="2" w15:restartNumberingAfterBreak="0">
     <w:nsid w:val="5F656CD6"/>
     <w:multiLevelType w:val="hybridMultilevel"/>
     <w:tmpl w:val="5630DCC0"/>
@@ -5168,7 +5194,7 @@
       </w:pPr>
     </w:lvl>
   </w:abstractNum>
-  <w:abstractNum w:abstractNumId="3">
+  <w:abstractNum w:abstractNumId="3" w15:restartNumberingAfterBreak="0">
     <w:nsid w:val="6EE63ED4"/>
     <w:multiLevelType w:val="hybridMultilevel"/>
     <w:tmpl w:val="2C7A8FDE"/>
@@ -5281,7 +5307,7 @@
       </w:rPr>
     </w:lvl>
   </w:abstractNum>
-  <w:abstractNum w:abstractNumId="4">
+  <w:abstractNum w:abstractNumId="4" w15:restartNumberingAfterBreak="0">
     <w:nsid w:val="6F167A28"/>
     <w:multiLevelType w:val="hybridMultilevel"/>
     <w:tmpl w:val="5DBA0136"/>
@@ -5394,7 +5420,7 @@
       </w:rPr>
     </w:lvl>
   </w:abstractNum>
-  <w:abstractNum w:abstractNumId="5">
+  <w:abstractNum w:abstractNumId="5" w15:restartNumberingAfterBreak="0">
     <w:nsid w:val="70675FD5"/>
     <w:multiLevelType w:val="hybridMultilevel"/>
     <w:tmpl w:val="71567098"/>
@@ -5480,7 +5506,7 @@
       </w:pPr>
     </w:lvl>
   </w:abstractNum>
-  <w:abstractNum w:abstractNumId="6">
+  <w:abstractNum w:abstractNumId="6" w15:restartNumberingAfterBreak="0">
     <w:nsid w:val="72310E88"/>
     <w:multiLevelType w:val="hybridMultilevel"/>
     <w:tmpl w:val="3F32B8EC"/>
@@ -5593,7 +5619,7 @@
       </w:rPr>
     </w:lvl>
   </w:abstractNum>
-  <w:abstractNum w:abstractNumId="7">
+  <w:abstractNum w:abstractNumId="7" w15:restartNumberingAfterBreak="0">
     <w:nsid w:val="747614DB"/>
     <w:multiLevelType w:val="hybridMultilevel"/>
     <w:tmpl w:val="7C5AE790"/>
@@ -5734,7 +5760,7 @@
 </file>
 
 <file path=word/styles.xml><?xml version="1.0" encoding="utf-8"?>
-<w:styles xmlns:r="http://schemas.openxmlformats.org/officeDocument/2006/relationships" xmlns:w="http://schemas.openxmlformats.org/wordprocessingml/2006/main">
+<w:styles xmlns:mc="http://schemas.openxmlformats.org/markup-compatibility/2006" xmlns:r="http://schemas.openxmlformats.org/officeDocument/2006/relationships" xmlns:w="http://schemas.openxmlformats.org/wordprocessingml/2006/main" xmlns:w14="http://schemas.microsoft.com/office/word/2010/wordml" xmlns:w15="http://schemas.microsoft.com/office/word/2012/wordml" xmlns:w16se="http://schemas.microsoft.com/office/word/2015/wordml/symex" mc:Ignorable="w14 w15 w16se">
   <w:docDefaults>
     <w:rPrDefault>
       <w:rPr>
@@ -5750,144 +5776,381 @@
       </w:pPr>
     </w:pPrDefault>
   </w:docDefaults>
-  <w:latentStyles w:defLockedState="0" w:defUIPriority="99" w:defSemiHidden="1" w:defUnhideWhenUsed="1" w:defQFormat="0" w:count="267">
-    <w:lsdException w:name="Normal" w:semiHidden="0" w:uiPriority="0" w:unhideWhenUsed="0" w:qFormat="1"/>
-    <w:lsdException w:name="heading 1" w:semiHidden="0" w:uiPriority="9" w:unhideWhenUsed="0" w:qFormat="1"/>
-    <w:lsdException w:name="heading 2" w:uiPriority="9" w:qFormat="1"/>
-    <w:lsdException w:name="heading 3" w:uiPriority="9" w:qFormat="1"/>
-    <w:lsdException w:name="heading 4" w:uiPriority="9" w:qFormat="1"/>
-    <w:lsdException w:name="heading 5" w:uiPriority="9" w:qFormat="1"/>
-    <w:lsdException w:name="heading 6" w:uiPriority="9" w:qFormat="1"/>
-    <w:lsdException w:name="heading 7" w:uiPriority="9" w:qFormat="1"/>
-    <w:lsdException w:name="heading 8" w:uiPriority="9" w:qFormat="1"/>
-    <w:lsdException w:name="heading 9" w:uiPriority="9" w:qFormat="1"/>
-    <w:lsdException w:name="toc 1" w:uiPriority="39" w:qFormat="1"/>
-    <w:lsdException w:name="toc 2" w:uiPriority="39" w:qFormat="1"/>
-    <w:lsdException w:name="toc 3" w:uiPriority="39" w:qFormat="1"/>
-    <w:lsdException w:name="toc 4" w:uiPriority="39"/>
-    <w:lsdException w:name="toc 5" w:uiPriority="39"/>
-    <w:lsdException w:name="toc 6" w:uiPriority="39"/>
-    <w:lsdException w:name="toc 7" w:uiPriority="39"/>
-    <w:lsdException w:name="toc 8" w:uiPriority="39"/>
-    <w:lsdException w:name="toc 9" w:uiPriority="39"/>
-    <w:lsdException w:name="caption" w:uiPriority="35" w:qFormat="1"/>
-    <w:lsdException w:name="Title" w:semiHidden="0" w:uiPriority="10" w:unhideWhenUsed="0" w:qFormat="1"/>
-    <w:lsdException w:name="Default Paragraph Font" w:uiPriority="1"/>
-    <w:lsdException w:name="Subtitle" w:semiHidden="0" w:uiPriority="11" w:unhideWhenUsed="0" w:qFormat="1"/>
-    <w:lsdException w:name="Strong" w:semiHidden="0" w:uiPriority="22" w:unhideWhenUsed="0" w:qFormat="1"/>
-    <w:lsdException w:name="Emphasis" w:semiHidden="0" w:uiPriority="20" w:unhideWhenUsed="0" w:qFormat="1"/>
-    <w:lsdException w:name="Table Grid" w:semiHidden="0" w:uiPriority="59" w:unhideWhenUsed="0"/>
-    <w:lsdException w:name="Placeholder Text" w:unhideWhenUsed="0"/>
-    <w:lsdException w:name="No Spacing" w:semiHidden="0" w:uiPriority="1" w:unhideWhenUsed="0" w:qFormat="1"/>
-    <w:lsdException w:name="Light Shading" w:semiHidden="0" w:uiPriority="60" w:unhideWhenUsed="0"/>
-    <w:lsdException w:name="Light List" w:semiHidden="0" w:uiPriority="61" w:unhideWhenUsed="0"/>
-    <w:lsdException w:name="Light Grid" w:semiHidden="0" w:uiPriority="62" w:unhideWhenUsed="0"/>
-    <w:lsdException w:name="Medium Shading 1" w:semiHidden="0" w:uiPriority="63" w:unhideWhenUsed="0"/>
-    <w:lsdException w:name="Medium Shading 2" w:semiHidden="0" w:uiPriority="64" w:unhideWhenUsed="0"/>
-    <w:lsdException w:name="Medium List 1" w:semiHidden="0" w:uiPriority="65" w:unhideWhenUsed="0"/>
-    <w:lsdException w:name="Medium List 2" w:semiHidden="0" w:uiPriority="66" w:unhideWhenUsed="0"/>
-    <w:lsdException w:name="Medium Grid 1" w:semiHidden="0" w:uiPriority="67" w:unhideWhenUsed="0"/>
-    <w:lsdException w:name="Medium Grid 2" w:semiHidden="0" w:uiPriority="68" w:unhideWhenUsed="0"/>
-    <w:lsdException w:name="Medium Grid 3" w:semiHidden="0" w:uiPriority="69" w:unhideWhenUsed="0"/>
-    <w:lsdException w:name="Dark List" w:semiHidden="0" w:uiPriority="70" w:unhideWhenUsed="0"/>
-    <w:lsdException w:name="Colorful Shading" w:semiHidden="0" w:uiPriority="71" w:unhideWhenUsed="0"/>
-    <w:lsdException w:name="Colorful List" w:semiHidden="0" w:uiPriority="72" w:unhideWhenUsed="0"/>
-    <w:lsdException w:name="Colorful Grid" w:semiHidden="0" w:uiPriority="73" w:unhideWhenUsed="0"/>
-    <w:lsdException w:name="Light Shading Accent 1" w:semiHidden="0" w:uiPriority="60" w:unhideWhenUsed="0"/>
-    <w:lsdException w:name="Light List Accent 1" w:semiHidden="0" w:uiPriority="61" w:unhideWhenUsed="0"/>
-    <w:lsdException w:name="Light Grid Accent 1" w:semiHidden="0" w:uiPriority="62" w:unhideWhenUsed="0"/>
-    <w:lsdException w:name="Medium Shading 1 Accent 1" w:semiHidden="0" w:uiPriority="63" w:unhideWhenUsed="0"/>
-    <w:lsdException w:name="Medium Shading 2 Accent 1" w:semiHidden="0" w:uiPriority="64" w:unhideWhenUsed="0"/>
-    <w:lsdException w:name="Medium List 1 Accent 1" w:semiHidden="0" w:uiPriority="65" w:unhideWhenUsed="0"/>
-    <w:lsdException w:name="Revision" w:unhideWhenUsed="0"/>
-    <w:lsdException w:name="List Paragraph" w:semiHidden="0" w:uiPriority="34" w:unhideWhenUsed="0" w:qFormat="1"/>
-    <w:lsdException w:name="Quote" w:semiHidden="0" w:uiPriority="29" w:unhideWhenUsed="0" w:qFormat="1"/>
-    <w:lsdException w:name="Intense Quote" w:semiHidden="0" w:uiPriority="30" w:unhideWhenUsed="0" w:qFormat="1"/>
-    <w:lsdException w:name="Medium List 2 Accent 1" w:semiHidden="0" w:uiPriority="66" w:unhideWhenUsed="0"/>
-    <w:lsdException w:name="Medium Grid 1 Accent 1" w:semiHidden="0" w:uiPriority="67" w:unhideWhenUsed="0"/>
-    <w:lsdException w:name="Medium Grid 2 Accent 1" w:semiHidden="0" w:uiPriority="68" w:unhideWhenUsed="0"/>
-    <w:lsdException w:name="Medium Grid 3 Accent 1" w:semiHidden="0" w:uiPriority="69" w:unhideWhenUsed="0"/>
-    <w:lsdException w:name="Dark List Accent 1" w:semiHidden="0" w:uiPriority="70" w:unhideWhenUsed="0"/>
-    <w:lsdException w:name="Colorful Shading Accent 1" w:semiHidden="0" w:uiPriority="71" w:unhideWhenUsed="0"/>
-    <w:lsdException w:name="Colorful List Accent 1" w:semiHidden="0" w:uiPriority="72" w:unhideWhenUsed="0"/>
-    <w:lsdException w:name="Colorful Grid Accent 1" w:semiHidden="0" w:uiPriority="73" w:unhideWhenUsed="0"/>
-    <w:lsdException w:name="Light Shading Accent 2" w:semiHidden="0" w:uiPriority="60" w:unhideWhenUsed="0"/>
-    <w:lsdException w:name="Light List Accent 2" w:semiHidden="0" w:uiPriority="61" w:unhideWhenUsed="0"/>
-    <w:lsdException w:name="Light Grid Accent 2" w:semiHidden="0" w:uiPriority="62" w:unhideWhenUsed="0"/>
-    <w:lsdException w:name="Medium Shading 1 Accent 2" w:semiHidden="0" w:uiPriority="63" w:unhideWhenUsed="0"/>
-    <w:lsdException w:name="Medium Shading 2 Accent 2" w:semiHidden="0" w:uiPriority="64" w:unhideWhenUsed="0"/>
-    <w:lsdException w:name="Medium List 1 Accent 2" w:semiHidden="0" w:uiPriority="65" w:unhideWhenUsed="0"/>
-    <w:lsdException w:name="Medium List 2 Accent 2" w:semiHidden="0" w:uiPriority="66" w:unhideWhenUsed="0"/>
-    <w:lsdException w:name="Medium Grid 1 Accent 2" w:semiHidden="0" w:uiPriority="67" w:unhideWhenUsed="0"/>
-    <w:lsdException w:name="Medium Grid 2 Accent 2" w:semiHidden="0" w:uiPriority="68" w:unhideWhenUsed="0"/>
-    <w:lsdException w:name="Medium Grid 3 Accent 2" w:semiHidden="0" w:uiPriority="69" w:unhideWhenUsed="0"/>
-    <w:lsdException w:name="Dark List Accent 2" w:semiHidden="0" w:uiPriority="70" w:unhideWhenUsed="0"/>
-    <w:lsdException w:name="Colorful Shading Accent 2" w:semiHidden="0" w:uiPriority="71" w:unhideWhenUsed="0"/>
-    <w:lsdException w:name="Colorful List Accent 2" w:semiHidden="0" w:uiPriority="72" w:unhideWhenUsed="0"/>
-    <w:lsdException w:name="Colorful Grid Accent 2" w:semiHidden="0" w:uiPriority="73" w:unhideWhenUsed="0"/>
-    <w:lsdException w:name="Light Shading Accent 3" w:semiHidden="0" w:uiPriority="60" w:unhideWhenUsed="0"/>
-    <w:lsdException w:name="Light List Accent 3" w:semiHidden="0" w:uiPriority="61" w:unhideWhenUsed="0"/>
-    <w:lsdException w:name="Light Grid Accent 3" w:semiHidden="0" w:uiPriority="62" w:unhideWhenUsed="0"/>
-    <w:lsdException w:name="Medium Shading 1 Accent 3" w:semiHidden="0" w:uiPriority="63" w:unhideWhenUsed="0"/>
-    <w:lsdException w:name="Medium Shading 2 Accent 3" w:semiHidden="0" w:uiPriority="64" w:unhideWhenUsed="0"/>
-    <w:lsdException w:name="Medium List 1 Accent 3" w:semiHidden="0" w:uiPriority="65" w:unhideWhenUsed="0"/>
-    <w:lsdException w:name="Medium List 2 Accent 3" w:semiHidden="0" w:uiPriority="66" w:unhideWhenUsed="0"/>
-    <w:lsdException w:name="Medium Grid 1 Accent 3" w:semiHidden="0" w:uiPriority="67" w:unhideWhenUsed="0"/>
-    <w:lsdException w:name="Medium Grid 2 Accent 3" w:semiHidden="0" w:uiPriority="68" w:unhideWhenUsed="0"/>
-    <w:lsdException w:name="Medium Grid 3 Accent 3" w:semiHidden="0" w:uiPriority="69" w:unhideWhenUsed="0"/>
-    <w:lsdException w:name="Dark List Accent 3" w:semiHidden="0" w:uiPriority="70" w:unhideWhenUsed="0"/>
-    <w:lsdException w:name="Colorful Shading Accent 3" w:semiHidden="0" w:uiPriority="71" w:unhideWhenUsed="0"/>
-    <w:lsdException w:name="Colorful List Accent 3" w:semiHidden="0" w:uiPriority="72" w:unhideWhenUsed="0"/>
-    <w:lsdException w:name="Colorful Grid Accent 3" w:semiHidden="0" w:uiPriority="73" w:unhideWhenUsed="0"/>
-    <w:lsdException w:name="Light Shading Accent 4" w:semiHidden="0" w:uiPriority="60" w:unhideWhenUsed="0"/>
-    <w:lsdException w:name="Light List Accent 4" w:semiHidden="0" w:uiPriority="61" w:unhideWhenUsed="0"/>
-    <w:lsdException w:name="Light Grid Accent 4" w:semiHidden="0" w:uiPriority="62" w:unhideWhenUsed="0"/>
-    <w:lsdException w:name="Medium Shading 1 Accent 4" w:semiHidden="0" w:uiPriority="63" w:unhideWhenUsed="0"/>
-    <w:lsdException w:name="Medium Shading 2 Accent 4" w:semiHidden="0" w:uiPriority="64" w:unhideWhenUsed="0"/>
-    <w:lsdException w:name="Medium List 1 Accent 4" w:semiHidden="0" w:uiPriority="65" w:unhideWhenUsed="0"/>
-    <w:lsdException w:name="Medium List 2 Accent 4" w:semiHidden="0" w:uiPriority="66" w:unhideWhenUsed="0"/>
-    <w:lsdException w:name="Medium Grid 1 Accent 4" w:semiHidden="0" w:uiPriority="67" w:unhideWhenUsed="0"/>
-    <w:lsdException w:name="Medium Grid 2 Accent 4" w:semiHidden="0" w:uiPriority="68" w:unhideWhenUsed="0"/>
-    <w:lsdException w:name="Medium Grid 3 Accent 4" w:semiHidden="0" w:uiPriority="69" w:unhideWhenUsed="0"/>
-    <w:lsdException w:name="Dark List Accent 4" w:semiHidden="0" w:uiPriority="70" w:unhideWhenUsed="0"/>
-    <w:lsdException w:name="Colorful Shading Accent 4" w:semiHidden="0" w:uiPriority="71" w:unhideWhenUsed="0"/>
-    <w:lsdException w:name="Colorful List Accent 4" w:semiHidden="0" w:uiPriority="72" w:unhideWhenUsed="0"/>
-    <w:lsdException w:name="Colorful Grid Accent 4" w:semiHidden="0" w:uiPriority="73" w:unhideWhenUsed="0"/>
-    <w:lsdException w:name="Light Shading Accent 5" w:semiHidden="0" w:uiPriority="60" w:unhideWhenUsed="0"/>
-    <w:lsdException w:name="Light List Accent 5" w:semiHidden="0" w:uiPriority="61" w:unhideWhenUsed="0"/>
-    <w:lsdException w:name="Light Grid Accent 5" w:semiHidden="0" w:uiPriority="62" w:unhideWhenUsed="0"/>
-    <w:lsdException w:name="Medium Shading 1 Accent 5" w:semiHidden="0" w:uiPriority="63" w:unhideWhenUsed="0"/>
-    <w:lsdException w:name="Medium Shading 2 Accent 5" w:semiHidden="0" w:uiPriority="64" w:unhideWhenUsed="0"/>
-    <w:lsdException w:name="Medium List 1 Accent 5" w:semiHidden="0" w:uiPriority="65" w:unhideWhenUsed="0"/>
-    <w:lsdException w:name="Medium List 2 Accent 5" w:semiHidden="0" w:uiPriority="66" w:unhideWhenUsed="0"/>
-    <w:lsdException w:name="Medium Grid 1 Accent 5" w:semiHidden="0" w:uiPriority="67" w:unhideWhenUsed="0"/>
-    <w:lsdException w:name="Medium Grid 2 Accent 5" w:semiHidden="0" w:uiPriority="68" w:unhideWhenUsed="0"/>
-    <w:lsdException w:name="Medium Grid 3 Accent 5" w:semiHidden="0" w:uiPriority="69" w:unhideWhenUsed="0"/>
-    <w:lsdException w:name="Dark List Accent 5" w:semiHidden="0" w:uiPriority="70" w:unhideWhenUsed="0"/>
-    <w:lsdException w:name="Colorful Shading Accent 5" w:semiHidden="0" w:uiPriority="71" w:unhideWhenUsed="0"/>
-    <w:lsdException w:name="Colorful List Accent 5" w:semiHidden="0" w:uiPriority="72" w:unhideWhenUsed="0"/>
-    <w:lsdException w:name="Colorful Grid Accent 5" w:semiHidden="0" w:uiPriority="73" w:unhideWhenUsed="0"/>
-    <w:lsdException w:name="Light Shading Accent 6" w:semiHidden="0" w:uiPriority="60" w:unhideWhenUsed="0"/>
-    <w:lsdException w:name="Light List Accent 6" w:semiHidden="0" w:uiPriority="61" w:unhideWhenUsed="0"/>
-    <w:lsdException w:name="Light Grid Accent 6" w:semiHidden="0" w:uiPriority="62" w:unhideWhenUsed="0"/>
-    <w:lsdException w:name="Medium Shading 1 Accent 6" w:semiHidden="0" w:uiPriority="63" w:unhideWhenUsed="0"/>
-    <w:lsdException w:name="Medium Shading 2 Accent 6" w:semiHidden="0" w:uiPriority="64" w:unhideWhenUsed="0"/>
-    <w:lsdException w:name="Medium List 1 Accent 6" w:semiHidden="0" w:uiPriority="65" w:unhideWhenUsed="0"/>
-    <w:lsdException w:name="Medium List 2 Accent 6" w:semiHidden="0" w:uiPriority="66" w:unhideWhenUsed="0"/>
-    <w:lsdException w:name="Medium Grid 1 Accent 6" w:semiHidden="0" w:uiPriority="67" w:unhideWhenUsed="0"/>
-    <w:lsdException w:name="Medium Grid 2 Accent 6" w:semiHidden="0" w:uiPriority="68" w:unhideWhenUsed="0"/>
-    <w:lsdException w:name="Medium Grid 3 Accent 6" w:semiHidden="0" w:uiPriority="69" w:unhideWhenUsed="0"/>
-    <w:lsdException w:name="Dark List Accent 6" w:semiHidden="0" w:uiPriority="70" w:unhideWhenUsed="0"/>
-    <w:lsdException w:name="Colorful Shading Accent 6" w:semiHidden="0" w:uiPriority="71" w:unhideWhenUsed="0"/>
-    <w:lsdException w:name="Colorful List Accent 6" w:semiHidden="0" w:uiPriority="72" w:unhideWhenUsed="0"/>
-    <w:lsdException w:name="Colorful Grid Accent 6" w:semiHidden="0" w:uiPriority="73" w:unhideWhenUsed="0"/>
-    <w:lsdException w:name="Subtle Emphasis" w:semiHidden="0" w:uiPriority="19" w:unhideWhenUsed="0" w:qFormat="1"/>
-    <w:lsdException w:name="Intense Emphasis" w:semiHidden="0" w:uiPriority="21" w:unhideWhenUsed="0" w:qFormat="1"/>
-    <w:lsdException w:name="Subtle Reference" w:semiHidden="0" w:uiPriority="31" w:unhideWhenUsed="0" w:qFormat="1"/>
-    <w:lsdException w:name="Intense Reference" w:semiHidden="0" w:uiPriority="32" w:unhideWhenUsed="0" w:qFormat="1"/>
-    <w:lsdException w:name="Book Title" w:semiHidden="0" w:uiPriority="33" w:unhideWhenUsed="0" w:qFormat="1"/>
-    <w:lsdException w:name="Bibliography" w:uiPriority="37"/>
-    <w:lsdException w:name="TOC Heading" w:uiPriority="39" w:qFormat="1"/>
+  <w:latentStyles w:defLockedState="0" w:defUIPriority="99" w:defSemiHidden="0" w:defUnhideWhenUsed="0" w:defQFormat="0" w:count="374">
+    <w:lsdException w:name="Normal" w:uiPriority="0" w:qFormat="1"/>
+    <w:lsdException w:name="heading 1" w:uiPriority="9" w:qFormat="1"/>
+    <w:lsdException w:name="heading 2" w:semiHidden="1" w:uiPriority="9" w:unhideWhenUsed="1" w:qFormat="1"/>
+    <w:lsdException w:name="heading 3" w:semiHidden="1" w:uiPriority="9" w:unhideWhenUsed="1" w:qFormat="1"/>
+    <w:lsdException w:name="heading 4" w:semiHidden="1" w:uiPriority="9" w:unhideWhenUsed="1" w:qFormat="1"/>
+    <w:lsdException w:name="heading 5" w:semiHidden="1" w:uiPriority="9" w:unhideWhenUsed="1" w:qFormat="1"/>
+    <w:lsdException w:name="heading 6" w:semiHidden="1" w:uiPriority="9" w:unhideWhenUsed="1" w:qFormat="1"/>
+    <w:lsdException w:name="heading 7" w:semiHidden="1" w:uiPriority="9" w:unhideWhenUsed="1" w:qFormat="1"/>
+    <w:lsdException w:name="heading 8" w:semiHidden="1" w:uiPriority="9" w:unhideWhenUsed="1" w:qFormat="1"/>
+    <w:lsdException w:name="heading 9" w:semiHidden="1" w:uiPriority="9" w:unhideWhenUsed="1" w:qFormat="1"/>
+    <w:lsdException w:name="index 1" w:semiHidden="1" w:unhideWhenUsed="1"/>
+    <w:lsdException w:name="index 2" w:semiHidden="1" w:unhideWhenUsed="1"/>
+    <w:lsdException w:name="index 3" w:semiHidden="1" w:unhideWhenUsed="1"/>
+    <w:lsdException w:name="index 4" w:semiHidden="1" w:unhideWhenUsed="1"/>
+    <w:lsdException w:name="index 5" w:semiHidden="1" w:unhideWhenUsed="1"/>
+    <w:lsdException w:name="index 6" w:semiHidden="1" w:unhideWhenUsed="1"/>
+    <w:lsdException w:name="index 7" w:semiHidden="1" w:unhideWhenUsed="1"/>
+    <w:lsdException w:name="index 8" w:semiHidden="1" w:unhideWhenUsed="1"/>
+    <w:lsdException w:name="index 9" w:semiHidden="1" w:unhideWhenUsed="1"/>
+    <w:lsdException w:name="toc 1" w:semiHidden="1" w:uiPriority="39" w:unhideWhenUsed="1" w:qFormat="1"/>
+    <w:lsdException w:name="toc 2" w:semiHidden="1" w:uiPriority="39" w:unhideWhenUsed="1" w:qFormat="1"/>
+    <w:lsdException w:name="toc 3" w:semiHidden="1" w:uiPriority="39" w:unhideWhenUsed="1" w:qFormat="1"/>
+    <w:lsdException w:name="toc 4" w:semiHidden="1" w:uiPriority="39" w:unhideWhenUsed="1"/>
+    <w:lsdException w:name="toc 5" w:semiHidden="1" w:uiPriority="39" w:unhideWhenUsed="1"/>
+    <w:lsdException w:name="toc 6" w:semiHidden="1" w:uiPriority="39" w:unhideWhenUsed="1"/>
+    <w:lsdException w:name="toc 7" w:semiHidden="1" w:uiPriority="39" w:unhideWhenUsed="1"/>
+    <w:lsdException w:name="toc 8" w:semiHidden="1" w:uiPriority="39" w:unhideWhenUsed="1"/>
+    <w:lsdException w:name="toc 9" w:semiHidden="1" w:uiPriority="39" w:unhideWhenUsed="1"/>
+    <w:lsdException w:name="Normal Indent" w:semiHidden="1" w:unhideWhenUsed="1"/>
+    <w:lsdException w:name="footnote text" w:semiHidden="1" w:unhideWhenUsed="1"/>
+    <w:lsdException w:name="annotation text" w:semiHidden="1" w:unhideWhenUsed="1"/>
+    <w:lsdException w:name="header" w:semiHidden="1" w:unhideWhenUsed="1"/>
+    <w:lsdException w:name="footer" w:semiHidden="1" w:unhideWhenUsed="1"/>
+    <w:lsdException w:name="index heading" w:semiHidden="1" w:unhideWhenUsed="1"/>
+    <w:lsdException w:name="caption" w:semiHidden="1" w:uiPriority="35" w:unhideWhenUsed="1" w:qFormat="1"/>
+    <w:lsdException w:name="table of figures" w:semiHidden="1" w:unhideWhenUsed="1"/>
+    <w:lsdException w:name="envelope address" w:semiHidden="1" w:unhideWhenUsed="1"/>
+    <w:lsdException w:name="envelope return" w:semiHidden="1" w:unhideWhenUsed="1"/>
+    <w:lsdException w:name="footnote reference" w:semiHidden="1" w:unhideWhenUsed="1"/>
+    <w:lsdException w:name="annotation reference" w:semiHidden="1" w:unhideWhenUsed="1"/>
+    <w:lsdException w:name="line number" w:semiHidden="1" w:unhideWhenUsed="1"/>
+    <w:lsdException w:name="page number" w:semiHidden="1" w:unhideWhenUsed="1"/>
+    <w:lsdException w:name="endnote reference" w:semiHidden="1" w:unhideWhenUsed="1"/>
+    <w:lsdException w:name="endnote text" w:semiHidden="1" w:unhideWhenUsed="1"/>
+    <w:lsdException w:name="table of authorities" w:semiHidden="1" w:unhideWhenUsed="1"/>
+    <w:lsdException w:name="macro" w:semiHidden="1" w:unhideWhenUsed="1"/>
+    <w:lsdException w:name="toa heading" w:semiHidden="1" w:unhideWhenUsed="1"/>
+    <w:lsdException w:name="List" w:semiHidden="1" w:unhideWhenUsed="1"/>
+    <w:lsdException w:name="List Bullet" w:semiHidden="1" w:unhideWhenUsed="1"/>
+    <w:lsdException w:name="List Number" w:semiHidden="1" w:unhideWhenUsed="1"/>
+    <w:lsdException w:name="List 2" w:semiHidden="1" w:unhideWhenUsed="1"/>
+    <w:lsdException w:name="List 3" w:semiHidden="1" w:unhideWhenUsed="1"/>
+    <w:lsdException w:name="List 4" w:semiHidden="1" w:unhideWhenUsed="1"/>
+    <w:lsdException w:name="List 5" w:semiHidden="1" w:unhideWhenUsed="1"/>
+    <w:lsdException w:name="List Bullet 2" w:semiHidden="1" w:unhideWhenUsed="1"/>
+    <w:lsdException w:name="List Bullet 3" w:semiHidden="1" w:unhideWhenUsed="1"/>
+    <w:lsdException w:name="List Bullet 4" w:semiHidden="1" w:unhideWhenUsed="1"/>
+    <w:lsdException w:name="List Bullet 5" w:semiHidden="1" w:unhideWhenUsed="1"/>
+    <w:lsdException w:name="List Number 2" w:semiHidden="1" w:unhideWhenUsed="1"/>
+    <w:lsdException w:name="List Number 3" w:semiHidden="1" w:unhideWhenUsed="1"/>
+    <w:lsdException w:name="List Number 4" w:semiHidden="1" w:unhideWhenUsed="1"/>
+    <w:lsdException w:name="List Number 5" w:semiHidden="1" w:unhideWhenUsed="1"/>
+    <w:lsdException w:name="Title" w:uiPriority="10" w:qFormat="1"/>
+    <w:lsdException w:name="Closing" w:semiHidden="1" w:unhideWhenUsed="1"/>
+    <w:lsdException w:name="Signature" w:semiHidden="1" w:unhideWhenUsed="1"/>
+    <w:lsdException w:name="Default Paragraph Font" w:semiHidden="1" w:uiPriority="1" w:unhideWhenUsed="1"/>
+    <w:lsdException w:name="Body Text" w:semiHidden="1" w:unhideWhenUsed="1"/>
+    <w:lsdException w:name="Body Text Indent" w:semiHidden="1" w:unhideWhenUsed="1"/>
+    <w:lsdException w:name="List Continue" w:semiHidden="1" w:unhideWhenUsed="1"/>
+    <w:lsdException w:name="List Continue 2" w:semiHidden="1" w:unhideWhenUsed="1"/>
+    <w:lsdException w:name="List Continue 3" w:semiHidden="1" w:unhideWhenUsed="1"/>
+    <w:lsdException w:name="List Continue 4" w:semiHidden="1" w:unhideWhenUsed="1"/>
+    <w:lsdException w:name="List Continue 5" w:semiHidden="1" w:unhideWhenUsed="1"/>
+    <w:lsdException w:name="Message Header" w:semiHidden="1" w:unhideWhenUsed="1"/>
+    <w:lsdException w:name="Subtitle" w:uiPriority="11" w:qFormat="1"/>
+    <w:lsdException w:name="Salutation" w:semiHidden="1" w:unhideWhenUsed="1"/>
+    <w:lsdException w:name="Date" w:semiHidden="1" w:unhideWhenUsed="1"/>
+    <w:lsdException w:name="Body Text First Indent" w:semiHidden="1" w:unhideWhenUsed="1"/>
+    <w:lsdException w:name="Body Text First Indent 2" w:semiHidden="1" w:unhideWhenUsed="1"/>
+    <w:lsdException w:name="Note Heading" w:semiHidden="1" w:unhideWhenUsed="1"/>
+    <w:lsdException w:name="Body Text 2" w:semiHidden="1" w:unhideWhenUsed="1"/>
+    <w:lsdException w:name="Body Text 3" w:semiHidden="1" w:unhideWhenUsed="1"/>
+    <w:lsdException w:name="Body Text Indent 2" w:semiHidden="1" w:unhideWhenUsed="1"/>
+    <w:lsdException w:name="Body Text Indent 3" w:semiHidden="1" w:unhideWhenUsed="1"/>
+    <w:lsdException w:name="Block Text" w:semiHidden="1" w:unhideWhenUsed="1"/>
+    <w:lsdException w:name="Hyperlink" w:semiHidden="1" w:unhideWhenUsed="1"/>
+    <w:lsdException w:name="FollowedHyperlink" w:semiHidden="1" w:unhideWhenUsed="1"/>
+    <w:lsdException w:name="Strong" w:uiPriority="22" w:qFormat="1"/>
+    <w:lsdException w:name="Emphasis" w:uiPriority="20" w:qFormat="1"/>
+    <w:lsdException w:name="Document Map" w:semiHidden="1" w:unhideWhenUsed="1"/>
+    <w:lsdException w:name="Plain Text" w:semiHidden="1" w:unhideWhenUsed="1"/>
+    <w:lsdException w:name="E-mail Signature" w:semiHidden="1" w:unhideWhenUsed="1"/>
+    <w:lsdException w:name="HTML Top of Form" w:semiHidden="1" w:unhideWhenUsed="1"/>
+    <w:lsdException w:name="HTML Bottom of Form" w:semiHidden="1" w:unhideWhenUsed="1"/>
+    <w:lsdException w:name="Normal (Web)" w:semiHidden="1" w:unhideWhenUsed="1"/>
+    <w:lsdException w:name="HTML Acronym" w:semiHidden="1" w:unhideWhenUsed="1"/>
+    <w:lsdException w:name="HTML Address" w:semiHidden="1" w:unhideWhenUsed="1"/>
+    <w:lsdException w:name="HTML Cite" w:semiHidden="1" w:unhideWhenUsed="1"/>
+    <w:lsdException w:name="HTML Code" w:semiHidden="1" w:unhideWhenUsed="1"/>
+    <w:lsdException w:name="HTML Definition" w:semiHidden="1" w:unhideWhenUsed="1"/>
+    <w:lsdException w:name="HTML Keyboard" w:semiHidden="1" w:unhideWhenUsed="1"/>
+    <w:lsdException w:name="HTML Preformatted" w:semiHidden="1" w:unhideWhenUsed="1"/>
+    <w:lsdException w:name="HTML Sample" w:semiHidden="1" w:unhideWhenUsed="1"/>
+    <w:lsdException w:name="HTML Typewriter" w:semiHidden="1" w:unhideWhenUsed="1"/>
+    <w:lsdException w:name="HTML Variable" w:semiHidden="1" w:unhideWhenUsed="1"/>
+    <w:lsdException w:name="Normal Table" w:semiHidden="1" w:unhideWhenUsed="1"/>
+    <w:lsdException w:name="annotation subject" w:semiHidden="1" w:unhideWhenUsed="1"/>
+    <w:lsdException w:name="No List" w:semiHidden="1" w:unhideWhenUsed="1"/>
+    <w:lsdException w:name="Outline List 1" w:semiHidden="1" w:unhideWhenUsed="1"/>
+    <w:lsdException w:name="Outline List 2" w:semiHidden="1" w:unhideWhenUsed="1"/>
+    <w:lsdException w:name="Outline List 3" w:semiHidden="1" w:unhideWhenUsed="1"/>
+    <w:lsdException w:name="Table Simple 1" w:semiHidden="1" w:unhideWhenUsed="1"/>
+    <w:lsdException w:name="Table Simple 2" w:semiHidden="1" w:unhideWhenUsed="1"/>
+    <w:lsdException w:name="Table Simple 3" w:semiHidden="1" w:unhideWhenUsed="1"/>
+    <w:lsdException w:name="Table Classic 1" w:semiHidden="1" w:unhideWhenUsed="1"/>
+    <w:lsdException w:name="Table Classic 2" w:semiHidden="1" w:unhideWhenUsed="1"/>
+    <w:lsdException w:name="Table Classic 3" w:semiHidden="1" w:unhideWhenUsed="1"/>
+    <w:lsdException w:name="Table Classic 4" w:semiHidden="1" w:unhideWhenUsed="1"/>
+    <w:lsdException w:name="Table Colorful 1" w:semiHidden="1" w:unhideWhenUsed="1"/>
+    <w:lsdException w:name="Table Colorful 2" w:semiHidden="1" w:unhideWhenUsed="1"/>
+    <w:lsdException w:name="Table Colorful 3" w:semiHidden="1" w:unhideWhenUsed="1"/>
+    <w:lsdException w:name="Table Columns 1" w:semiHidden="1" w:unhideWhenUsed="1"/>
+    <w:lsdException w:name="Table Columns 2" w:semiHidden="1" w:unhideWhenUsed="1"/>
+    <w:lsdException w:name="Table Columns 3" w:semiHidden="1" w:unhideWhenUsed="1"/>
+    <w:lsdException w:name="Table Columns 4" w:semiHidden="1" w:unhideWhenUsed="1"/>
+    <w:lsdException w:name="Table Columns 5" w:semiHidden="1" w:unhideWhenUsed="1"/>
+    <w:lsdException w:name="Table Grid 1" w:semiHidden="1" w:unhideWhenUsed="1"/>
+    <w:lsdException w:name="Table Grid 2" w:semiHidden="1" w:unhideWhenUsed="1"/>
+    <w:lsdException w:name="Table Grid 3" w:semiHidden="1" w:unhideWhenUsed="1"/>
+    <w:lsdException w:name="Table Grid 4" w:semiHidden="1" w:unhideWhenUsed="1"/>
+    <w:lsdException w:name="Table Grid 5" w:semiHidden="1" w:unhideWhenUsed="1"/>
+    <w:lsdException w:name="Table Grid 6" w:semiHidden="1" w:unhideWhenUsed="1"/>
+    <w:lsdException w:name="Table Grid 7" w:semiHidden="1" w:unhideWhenUsed="1"/>
+    <w:lsdException w:name="Table Grid 8" w:semiHidden="1" w:unhideWhenUsed="1"/>
+    <w:lsdException w:name="Table List 1" w:semiHidden="1" w:unhideWhenUsed="1"/>
+    <w:lsdException w:name="Table List 2" w:semiHidden="1" w:unhideWhenUsed="1"/>
+    <w:lsdException w:name="Table List 3" w:semiHidden="1" w:unhideWhenUsed="1"/>
+    <w:lsdException w:name="Table List 4" w:semiHidden="1" w:unhideWhenUsed="1"/>
+    <w:lsdException w:name="Table List 5" w:semiHidden="1" w:unhideWhenUsed="1"/>
+    <w:lsdException w:name="Table List 6" w:semiHidden="1" w:unhideWhenUsed="1"/>
+    <w:lsdException w:name="Table List 7" w:semiHidden="1" w:unhideWhenUsed="1"/>
+    <w:lsdException w:name="Table List 8" w:semiHidden="1" w:unhideWhenUsed="1"/>
+    <w:lsdException w:name="Table 3D effects 1" w:semiHidden="1" w:unhideWhenUsed="1"/>
+    <w:lsdException w:name="Table 3D effects 2" w:semiHidden="1" w:unhideWhenUsed="1"/>
+    <w:lsdException w:name="Table 3D effects 3" w:semiHidden="1" w:unhideWhenUsed="1"/>
+    <w:lsdException w:name="Table Contemporary" w:semiHidden="1" w:unhideWhenUsed="1"/>
+    <w:lsdException w:name="Table Elegant" w:semiHidden="1" w:unhideWhenUsed="1"/>
+    <w:lsdException w:name="Table Professional" w:semiHidden="1" w:unhideWhenUsed="1"/>
+    <w:lsdException w:name="Table Subtle 1" w:semiHidden="1" w:unhideWhenUsed="1"/>
+    <w:lsdException w:name="Table Subtle 2" w:semiHidden="1" w:unhideWhenUsed="1"/>
+    <w:lsdException w:name="Table Web 1" w:semiHidden="1" w:unhideWhenUsed="1"/>
+    <w:lsdException w:name="Table Web 2" w:semiHidden="1" w:unhideWhenUsed="1"/>
+    <w:lsdException w:name="Table Web 3" w:semiHidden="1" w:unhideWhenUsed="1"/>
+    <w:lsdException w:name="Balloon Text" w:semiHidden="1" w:unhideWhenUsed="1"/>
+    <w:lsdException w:name="Table Grid" w:semiHidden="1" w:uiPriority="59" w:unhideWhenUsed="1"/>
+    <w:lsdException w:name="Table Theme" w:semiHidden="1" w:unhideWhenUsed="1"/>
+    <w:lsdException w:name="Placeholder Text" w:semiHidden="1"/>
+    <w:lsdException w:name="No Spacing" w:uiPriority="1" w:qFormat="1"/>
+    <w:lsdException w:name="Light Shading" w:uiPriority="60"/>
+    <w:lsdException w:name="Light List" w:uiPriority="61"/>
+    <w:lsdException w:name="Light Grid" w:uiPriority="62"/>
+    <w:lsdException w:name="Medium Shading 1" w:uiPriority="63"/>
+    <w:lsdException w:name="Medium Shading 2" w:uiPriority="64"/>
+    <w:lsdException w:name="Medium List 1" w:uiPriority="65"/>
+    <w:lsdException w:name="Medium List 2" w:uiPriority="66"/>
+    <w:lsdException w:name="Medium Grid 1" w:uiPriority="67"/>
+    <w:lsdException w:name="Medium Grid 2" w:uiPriority="68"/>
+    <w:lsdException w:name="Medium Grid 3" w:uiPriority="69"/>
+    <w:lsdException w:name="Dark List" w:uiPriority="70"/>
+    <w:lsdException w:name="Colorful Shading" w:uiPriority="71"/>
+    <w:lsdException w:name="Colorful List" w:uiPriority="72"/>
+    <w:lsdException w:name="Colorful Grid" w:uiPriority="73"/>
+    <w:lsdException w:name="Light Shading Accent 1" w:uiPriority="60"/>
+    <w:lsdException w:name="Light List Accent 1" w:uiPriority="61"/>
+    <w:lsdException w:name="Light Grid Accent 1" w:uiPriority="62"/>
+    <w:lsdException w:name="Medium Shading 1 Accent 1" w:uiPriority="63"/>
+    <w:lsdException w:name="Medium Shading 2 Accent 1" w:uiPriority="64"/>
+    <w:lsdException w:name="Medium List 1 Accent 1" w:uiPriority="65"/>
+    <w:lsdException w:name="Revision" w:semiHidden="1"/>
+    <w:lsdException w:name="List Paragraph" w:uiPriority="34" w:qFormat="1"/>
+    <w:lsdException w:name="Quote" w:uiPriority="29" w:qFormat="1"/>
+    <w:lsdException w:name="Intense Quote" w:uiPriority="30" w:qFormat="1"/>
+    <w:lsdException w:name="Medium List 2 Accent 1" w:uiPriority="66"/>
+    <w:lsdException w:name="Medium Grid 1 Accent 1" w:uiPriority="67"/>
+    <w:lsdException w:name="Medium Grid 2 Accent 1" w:uiPriority="68"/>
+    <w:lsdException w:name="Medium Grid 3 Accent 1" w:uiPriority="69"/>
+    <w:lsdException w:name="Dark List Accent 1" w:uiPriority="70"/>
+    <w:lsdException w:name="Colorful Shading Accent 1" w:uiPriority="71"/>
+    <w:lsdException w:name="Colorful List Accent 1" w:uiPriority="72"/>
+    <w:lsdException w:name="Colorful Grid Accent 1" w:uiPriority="73"/>
+    <w:lsdException w:name="Light Shading Accent 2" w:uiPriority="60"/>
+    <w:lsdException w:name="Light List Accent 2" w:uiPriority="61"/>
+    <w:lsdException w:name="Light Grid Accent 2" w:uiPriority="62"/>
+    <w:lsdException w:name="Medium Shading 1 Accent 2" w:uiPriority="63"/>
+    <w:lsdException w:name="Medium Shading 2 Accent 2" w:uiPriority="64"/>
+    <w:lsdException w:name="Medium List 1 Accent 2" w:uiPriority="65"/>
+    <w:lsdException w:name="Medium List 2 Accent 2" w:uiPriority="66"/>
+    <w:lsdException w:name="Medium Grid 1 Accent 2" w:uiPriority="67"/>
+    <w:lsdException w:name="Medium Grid 2 Accent 2" w:uiPriority="68"/>
+    <w:lsdException w:name="Medium Grid 3 Accent 2" w:uiPriority="69"/>
+    <w:lsdException w:name="Dark List Accent 2" w:uiPriority="70"/>
+    <w:lsdException w:name="Colorful Shading Accent 2" w:uiPriority="71"/>
+    <w:lsdException w:name="Colorful List Accent 2" w:uiPriority="72"/>
+    <w:lsdException w:name="Colorful Grid Accent 2" w:uiPriority="73"/>
+    <w:lsdException w:name="Light Shading Accent 3" w:uiPriority="60"/>
+    <w:lsdException w:name="Light List Accent 3" w:uiPriority="61"/>
+    <w:lsdException w:name="Light Grid Accent 3" w:uiPriority="62"/>
+    <w:lsdException w:name="Medium Shading 1 Accent 3" w:uiPriority="63"/>
+    <w:lsdException w:name="Medium Shading 2 Accent 3" w:uiPriority="64"/>
+    <w:lsdException w:name="Medium List 1 Accent 3" w:uiPriority="65"/>
+    <w:lsdException w:name="Medium List 2 Accent 3" w:uiPriority="66"/>
+    <w:lsdException w:name="Medium Grid 1 Accent 3" w:uiPriority="67"/>
+    <w:lsdException w:name="Medium Grid 2 Accent 3" w:uiPriority="68"/>
+    <w:lsdException w:name="Medium Grid 3 Accent 3" w:uiPriority="69"/>
+    <w:lsdException w:name="Dark List Accent 3" w:uiPriority="70"/>
+    <w:lsdException w:name="Colorful Shading Accent 3" w:uiPriority="71"/>
+    <w:lsdException w:name="Colorful List Accent 3" w:uiPriority="72"/>
+    <w:lsdException w:name="Colorful Grid Accent 3" w:uiPriority="73"/>
+    <w:lsdException w:name="Light Shading Accent 4" w:uiPriority="60"/>
+    <w:lsdException w:name="Light List Accent 4" w:uiPriority="61"/>
+    <w:lsdException w:name="Light Grid Accent 4" w:uiPriority="62"/>
+    <w:lsdException w:name="Medium Shading 1 Accent 4" w:uiPriority="63"/>
+    <w:lsdException w:name="Medium Shading 2 Accent 4" w:uiPriority="64"/>
+    <w:lsdException w:name="Medium List 1 Accent 4" w:uiPriority="65"/>
+    <w:lsdException w:name="Medium List 2 Accent 4" w:uiPriority="66"/>
+    <w:lsdException w:name="Medium Grid 1 Accent 4" w:uiPriority="67"/>
+    <w:lsdException w:name="Medium Grid 2 Accent 4" w:uiPriority="68"/>
+    <w:lsdException w:name="Medium Grid 3 Accent 4" w:uiPriority="69"/>
+    <w:lsdException w:name="Dark List Accent 4" w:uiPriority="70"/>
+    <w:lsdException w:name="Colorful Shading Accent 4" w:uiPriority="71"/>
+    <w:lsdException w:name="Colorful List Accent 4" w:uiPriority="72"/>
+    <w:lsdException w:name="Colorful Grid Accent 4" w:uiPriority="73"/>
+    <w:lsdException w:name="Light Shading Accent 5" w:uiPriority="60"/>
+    <w:lsdException w:name="Light List Accent 5" w:uiPriority="61"/>
+    <w:lsdException w:name="Light Grid Accent 5" w:uiPriority="62"/>
+    <w:lsdException w:name="Medium Shading 1 Accent 5" w:uiPriority="63"/>
+    <w:lsdException w:name="Medium Shading 2 Accent 5" w:uiPriority="64"/>
+    <w:lsdException w:name="Medium List 1 Accent 5" w:uiPriority="65"/>
+    <w:lsdException w:name="Medium List 2 Accent 5" w:uiPriority="66"/>
+    <w:lsdException w:name="Medium Grid 1 Accent 5" w:uiPriority="67"/>
+    <w:lsdException w:name="Medium Grid 2 Accent 5" w:uiPriority="68"/>
+    <w:lsdException w:name="Medium Grid 3 Accent 5" w:uiPriority="69"/>
+    <w:lsdException w:name="Dark List Accent 5" w:uiPriority="70"/>
+    <w:lsdException w:name="Colorful Shading Accent 5" w:uiPriority="71"/>
+    <w:lsdException w:name="Colorful List Accent 5" w:uiPriority="72"/>
+    <w:lsdException w:name="Colorful Grid Accent 5" w:uiPriority="73"/>
+    <w:lsdException w:name="Light Shading Accent 6" w:uiPriority="60"/>
+    <w:lsdException w:name="Light List Accent 6" w:uiPriority="61"/>
+    <w:lsdException w:name="Light Grid Accent 6" w:uiPriority="62"/>
+    <w:lsdException w:name="Medium Shading 1 Accent 6" w:uiPriority="63"/>
+    <w:lsdException w:name="Medium Shading 2 Accent 6" w:uiPriority="64"/>
+    <w:lsdException w:name="Medium List 1 Accent 6" w:uiPriority="65"/>
+    <w:lsdException w:name="Medium List 2 Accent 6" w:uiPriority="66"/>
+    <w:lsdException w:name="Medium Grid 1 Accent 6" w:uiPriority="67"/>
+    <w:lsdException w:name="Medium Grid 2 Accent 6" w:uiPriority="68"/>
+    <w:lsdException w:name="Medium Grid 3 Accent 6" w:uiPriority="69"/>
+    <w:lsdException w:name="Dark List Accent 6" w:uiPriority="70"/>
+    <w:lsdException w:name="Colorful Shading Accent 6" w:uiPriority="71"/>
+    <w:lsdException w:name="Colorful List Accent 6" w:uiPriority="72"/>
+    <w:lsdException w:name="Colorful Grid Accent 6" w:uiPriority="73"/>
+    <w:lsdException w:name="Subtle Emphasis" w:uiPriority="19" w:qFormat="1"/>
+    <w:lsdException w:name="Intense Emphasis" w:uiPriority="21" w:qFormat="1"/>
+    <w:lsdException w:name="Subtle Reference" w:uiPriority="31" w:qFormat="1"/>
+    <w:lsdException w:name="Intense Reference" w:uiPriority="32" w:qFormat="1"/>
+    <w:lsdException w:name="Book Title" w:uiPriority="33" w:qFormat="1"/>
+    <w:lsdException w:name="Bibliography" w:semiHidden="1" w:uiPriority="37" w:unhideWhenUsed="1"/>
+    <w:lsdException w:name="TOC Heading" w:semiHidden="1" w:uiPriority="39" w:unhideWhenUsed="1" w:qFormat="1"/>
+    <w:lsdException w:name="Plain Table 1" w:uiPriority="41"/>
+    <w:lsdException w:name="Plain Table 2" w:uiPriority="42"/>
+    <w:lsdException w:name="Plain Table 3" w:uiPriority="43"/>
+    <w:lsdException w:name="Plain Table 4" w:uiPriority="44"/>
+    <w:lsdException w:name="Plain Table 5" w:uiPriority="45"/>
+    <w:lsdException w:name="Grid Table Light" w:uiPriority="40"/>
+    <w:lsdException w:name="Grid Table 1 Light" w:uiPriority="46"/>
+    <w:lsdException w:name="Grid Table 2" w:uiPriority="47"/>
+    <w:lsdException w:name="Grid Table 3" w:uiPriority="48"/>
+    <w:lsdException w:name="Grid Table 4" w:uiPriority="49"/>
+    <w:lsdException w:name="Grid Table 5 Dark" w:uiPriority="50"/>
+    <w:lsdException w:name="Grid Table 6 Colorful" w:uiPriority="51"/>
+    <w:lsdException w:name="Grid Table 7 Colorful" w:uiPriority="52"/>
+    <w:lsdException w:name="Grid Table 1 Light Accent 1" w:uiPriority="46"/>
+    <w:lsdException w:name="Grid Table 2 Accent 1" w:uiPriority="47"/>
+    <w:lsdException w:name="Grid Table 3 Accent 1" w:uiPriority="48"/>
+    <w:lsdException w:name="Grid Table 4 Accent 1" w:uiPriority="49"/>
+    <w:lsdException w:name="Grid Table 5 Dark Accent 1" w:uiPriority="50"/>
+    <w:lsdException w:name="Grid Table 6 Colorful Accent 1" w:uiPriority="51"/>
+    <w:lsdException w:name="Grid Table 7 Colorful Accent 1" w:uiPriority="52"/>
+    <w:lsdException w:name="Grid Table 1 Light Accent 2" w:uiPriority="46"/>
+    <w:lsdException w:name="Grid Table 2 Accent 2" w:uiPriority="47"/>
+    <w:lsdException w:name="Grid Table 3 Accent 2" w:uiPriority="48"/>
+    <w:lsdException w:name="Grid Table 4 Accent 2" w:uiPriority="49"/>
+    <w:lsdException w:name="Grid Table 5 Dark Accent 2" w:uiPriority="50"/>
+    <w:lsdException w:name="Grid Table 6 Colorful Accent 2" w:uiPriority="51"/>
+    <w:lsdException w:name="Grid Table 7 Colorful Accent 2" w:uiPriority="52"/>
+    <w:lsdException w:name="Grid Table 1 Light Accent 3" w:uiPriority="46"/>
+    <w:lsdException w:name="Grid Table 2 Accent 3" w:uiPriority="47"/>
+    <w:lsdException w:name="Grid Table 3 Accent 3" w:uiPriority="48"/>
+    <w:lsdException w:name="Grid Table 4 Accent 3" w:uiPriority="49"/>
+    <w:lsdException w:name="Grid Table 5 Dark Accent 3" w:uiPriority="50"/>
+    <w:lsdException w:name="Grid Table 6 Colorful Accent 3" w:uiPriority="51"/>
+    <w:lsdException w:name="Grid Table 7 Colorful Accent 3" w:uiPriority="52"/>
+    <w:lsdException w:name="Grid Table 1 Light Accent 4" w:uiPriority="46"/>
+    <w:lsdException w:name="Grid Table 2 Accent 4" w:uiPriority="47"/>
+    <w:lsdException w:name="Grid Table 3 Accent 4" w:uiPriority="48"/>
+    <w:lsdException w:name="Grid Table 4 Accent 4" w:uiPriority="49"/>
+    <w:lsdException w:name="Grid Table 5 Dark Accent 4" w:uiPriority="50"/>
+    <w:lsdException w:name="Grid Table 6 Colorful Accent 4" w:uiPriority="51"/>
+    <w:lsdException w:name="Grid Table 7 Colorful Accent 4" w:uiPriority="52"/>
+    <w:lsdException w:name="Grid Table 1 Light Accent 5" w:uiPriority="46"/>
+    <w:lsdException w:name="Grid Table 2 Accent 5" w:uiPriority="47"/>
+    <w:lsdException w:name="Grid Table 3 Accent 5" w:uiPriority="48"/>
+    <w:lsdException w:name="Grid Table 4 Accent 5" w:uiPriority="49"/>
+    <w:lsdException w:name="Grid Table 5 Dark Accent 5" w:uiPriority="50"/>
+    <w:lsdException w:name="Grid Table 6 Colorful Accent 5" w:uiPriority="51"/>
+    <w:lsdException w:name="Grid Table 7 Colorful Accent 5" w:uiPriority="52"/>
+    <w:lsdException w:name="Grid Table 1 Light Accent 6" w:uiPriority="46"/>
+    <w:lsdException w:name="Grid Table 2 Accent 6" w:uiPriority="47"/>
+    <w:lsdException w:name="Grid Table 3 Accent 6" w:uiPriority="48"/>
+    <w:lsdException w:name="Grid Table 4 Accent 6" w:uiPriority="49"/>
+    <w:lsdException w:name="Grid Table 5 Dark Accent 6" w:uiPriority="50"/>
+    <w:lsdException w:name="Grid Table 6 Colorful Accent 6" w:uiPriority="51"/>
+    <w:lsdException w:name="Grid Table 7 Colorful Accent 6" w:uiPriority="52"/>
+    <w:lsdException w:name="List Table 1 Light" w:uiPriority="46"/>
+    <w:lsdException w:name="List Table 2" w:uiPriority="47"/>
+    <w:lsdException w:name="List Table 3" w:uiPriority="48"/>
+    <w:lsdException w:name="List Table 4" w:uiPriority="49"/>
+    <w:lsdException w:name="List Table 5 Dark" w:uiPriority="50"/>
+    <w:lsdException w:name="List Table 6 Colorful" w:uiPriority="51"/>
+    <w:lsdException w:name="List Table 7 Colorful" w:uiPriority="52"/>
+    <w:lsdException w:name="List Table 1 Light Accent 1" w:uiPriority="46"/>
+    <w:lsdException w:name="List Table 2 Accent 1" w:uiPriority="47"/>
+    <w:lsdException w:name="List Table 3 Accent 1" w:uiPriority="48"/>
+    <w:lsdException w:name="List Table 4 Accent 1" w:uiPriority="49"/>
+    <w:lsdException w:name="List Table 5 Dark Accent 1" w:uiPriority="50"/>
+    <w:lsdException w:name="List Table 6 Colorful Accent 1" w:uiPriority="51"/>
+    <w:lsdException w:name="List Table 7 Colorful Accent 1" w:uiPriority="52"/>
+    <w:lsdException w:name="List Table 1 Light Accent 2" w:uiPriority="46"/>
+    <w:lsdException w:name="List Table 2 Accent 2" w:uiPriority="47"/>
+    <w:lsdException w:name="List Table 3 Accent 2" w:uiPriority="48"/>
+    <w:lsdException w:name="List Table 4 Accent 2" w:uiPriority="49"/>
+    <w:lsdException w:name="List Table 5 Dark Accent 2" w:uiPriority="50"/>
+    <w:lsdException w:name="List Table 6 Colorful Accent 2" w:uiPriority="51"/>
+    <w:lsdException w:name="List Table 7 Colorful Accent 2" w:uiPriority="52"/>
+    <w:lsdException w:name="List Table 1 Light Accent 3" w:uiPriority="46"/>
+    <w:lsdException w:name="List Table 2 Accent 3" w:uiPriority="47"/>
+    <w:lsdException w:name="List Table 3 Accent 3" w:uiPriority="48"/>
+    <w:lsdException w:name="List Table 4 Accent 3" w:uiPriority="49"/>
+    <w:lsdException w:name="List Table 5 Dark Accent 3" w:uiPriority="50"/>
+    <w:lsdException w:name="List Table 6 Colorful Accent 3" w:uiPriority="51"/>
+    <w:lsdException w:name="List Table 7 Colorful Accent 3" w:uiPriority="52"/>
+    <w:lsdException w:name="List Table 1 Light Accent 4" w:uiPriority="46"/>
+    <w:lsdException w:name="List Table 2 Accent 4" w:uiPriority="47"/>
+    <w:lsdException w:name="List Table 3 Accent 4" w:uiPriority="48"/>
+    <w:lsdException w:name="List Table 4 Accent 4" w:uiPriority="49"/>
+    <w:lsdException w:name="List Table 5 Dark Accent 4" w:uiPriority="50"/>
+    <w:lsdException w:name="List Table 6 Colorful Accent 4" w:uiPriority="51"/>
+    <w:lsdException w:name="List Table 7 Colorful Accent 4" w:uiPriority="52"/>
+    <w:lsdException w:name="List Table 1 Light Accent 5" w:uiPriority="46"/>
+    <w:lsdException w:name="List Table 2 Accent 5" w:uiPriority="47"/>
+    <w:lsdException w:name="List Table 3 Accent 5" w:uiPriority="48"/>
+    <w:lsdException w:name="List Table 4 Accent 5" w:uiPriority="49"/>
+    <w:lsdException w:name="List Table 5 Dark Accent 5" w:uiPriority="50"/>
+    <w:lsdException w:name="List Table 6 Colorful Accent 5" w:uiPriority="51"/>
+    <w:lsdException w:name="List Table 7 Colorful Accent 5" w:uiPriority="52"/>
+    <w:lsdException w:name="List Table 1 Light Accent 6" w:uiPriority="46"/>
+    <w:lsdException w:name="List Table 2 Accent 6" w:uiPriority="47"/>
+    <w:lsdException w:name="List Table 3 Accent 6" w:uiPriority="48"/>
+    <w:lsdException w:name="List Table 4 Accent 6" w:uiPriority="49"/>
+    <w:lsdException w:name="List Table 5 Dark Accent 6" w:uiPriority="50"/>
+    <w:lsdException w:name="List Table 6 Colorful Accent 6" w:uiPriority="51"/>
+    <w:lsdException w:name="List Table 7 Colorful Accent 6" w:uiPriority="52"/>
+    <w:lsdException w:name="Mention" w:semiHidden="1" w:unhideWhenUsed="1"/>
+    <w:lsdException w:name="Smart Hyperlink" w:semiHidden="1" w:unhideWhenUsed="1"/>
+    <w:lsdException w:name="Hashtag" w:semiHidden="1" w:unhideWhenUsed="1"/>
   </w:latentStyles>
   <w:style w:type="paragraph" w:default="1" w:styleId="Normal">
     <w:name w:val="Normal"/>
@@ -5974,7 +6237,6 @@
     <w:uiPriority w:val="99"/>
     <w:semiHidden/>
     <w:unhideWhenUsed/>
-    <w:qFormat/>
     <w:tblPr>
       <w:tblInd w:w="0" w:type="dxa"/>
       <w:tblCellMar>
@@ -6298,344 +6560,6 @@
 </w:styles>
 </file>
 
-<file path=word/glossary/document.xml><?xml version="1.0" encoding="utf-8"?>
-<w:glossaryDocument xmlns:ve="http://schemas.openxmlformats.org/markup-compatibility/2006" xmlns:o="urn:schemas-microsoft-com:office:office" xmlns:r="http://schemas.openxmlformats.org/officeDocument/2006/relationships" xmlns:m="http://schemas.openxmlformats.org/officeDocument/2006/math" xmlns:v="urn:schemas-microsoft-com:vml" xmlns:wp="http://schemas.openxmlformats.org/drawingml/2006/wordprocessingDrawing" xmlns:w10="urn:schemas-microsoft-com:office:word" xmlns:w="http://schemas.openxmlformats.org/wordprocessingml/2006/main" xmlns:wne="http://schemas.microsoft.com/office/word/2006/wordml">
-  <w:docParts/>
-</w:glossaryDocument>
-</file>
-
-<file path=word/glossary/fontTable.xml><?xml version="1.0" encoding="utf-8"?>
-<w:fonts xmlns:r="http://schemas.openxmlformats.org/officeDocument/2006/relationships" xmlns:w="http://schemas.openxmlformats.org/wordprocessingml/2006/main">
-  <w:font w:name="Symbol">
-    <w:panose1 w:val="05050102010706020507"/>
-    <w:charset w:val="02"/>
-    <w:family w:val="roman"/>
-    <w:pitch w:val="variable"/>
-    <w:sig w:usb0="00000000" w:usb1="10000000" w:usb2="00000000" w:usb3="00000000" w:csb0="80000000" w:csb1="00000000"/>
-  </w:font>
-  <w:font w:name="Times New Roman">
-    <w:panose1 w:val="02020603050405020304"/>
-    <w:charset w:val="00"/>
-    <w:family w:val="roman"/>
-    <w:pitch w:val="variable"/>
-    <w:sig w:usb0="E0002EFF" w:usb1="C000785B" w:usb2="00000009" w:usb3="00000000" w:csb0="000001FF" w:csb1="00000000"/>
-  </w:font>
-  <w:font w:name="Courier New">
-    <w:panose1 w:val="02070309020205020404"/>
-    <w:charset w:val="00"/>
-    <w:family w:val="modern"/>
-    <w:pitch w:val="fixed"/>
-    <w:sig w:usb0="E0002EFF" w:usb1="C0007843" w:usb2="00000009" w:usb3="00000000" w:csb0="000001FF" w:csb1="00000000"/>
-  </w:font>
-  <w:font w:name="Wingdings">
-    <w:panose1 w:val="05000000000000000000"/>
-    <w:charset w:val="02"/>
-    <w:family w:val="auto"/>
-    <w:pitch w:val="variable"/>
-    <w:sig w:usb0="00000000" w:usb1="10000000" w:usb2="00000000" w:usb3="00000000" w:csb0="80000000" w:csb1="00000000"/>
-  </w:font>
-  <w:font w:name="Calibri">
-    <w:panose1 w:val="020F0502020204030204"/>
-    <w:charset w:val="00"/>
-    <w:family w:val="swiss"/>
-    <w:pitch w:val="variable"/>
-    <w:sig w:usb0="E0002AFF" w:usb1="C000247B" w:usb2="00000009" w:usb3="00000000" w:csb0="000001FF" w:csb1="00000000"/>
-  </w:font>
-  <w:font w:name="Cambria">
-    <w:panose1 w:val="02040503050406030204"/>
-    <w:charset w:val="00"/>
-    <w:family w:val="roman"/>
-    <w:pitch w:val="variable"/>
-    <w:sig w:usb0="E00002FF" w:usb1="400004FF" w:usb2="00000000" w:usb3="00000000" w:csb0="0000019F" w:csb1="00000000"/>
-  </w:font>
-  <w:font w:name="Tahoma">
-    <w:panose1 w:val="020B0604030504040204"/>
-    <w:charset w:val="00"/>
-    <w:family w:val="swiss"/>
-    <w:pitch w:val="variable"/>
-    <w:sig w:usb0="E1002EFF" w:usb1="C000605B" w:usb2="00000029" w:usb3="00000000" w:csb0="000101FF" w:csb1="00000000"/>
-  </w:font>
-  <w:font w:name="Georgia">
-    <w:panose1 w:val="02040502050405020303"/>
-    <w:charset w:val="00"/>
-    <w:family w:val="roman"/>
-    <w:pitch w:val="variable"/>
-    <w:sig w:usb0="00000287" w:usb1="00000000" w:usb2="00000000" w:usb3="00000000" w:csb0="0000009F" w:csb1="00000000"/>
-  </w:font>
-  <w:font w:name="Arial">
-    <w:panose1 w:val="020B0604020202020204"/>
-    <w:charset w:val="00"/>
-    <w:family w:val="swiss"/>
-    <w:pitch w:val="variable"/>
-    <w:sig w:usb0="E0002EFF" w:usb1="C0007843" w:usb2="00000009" w:usb3="00000000" w:csb0="000001FF" w:csb1="00000000"/>
-  </w:font>
-  <w:font w:name="inherit">
-    <w:altName w:val="Times New Roman"/>
-    <w:panose1 w:val="00000000000000000000"/>
-    <w:charset w:val="00"/>
-    <w:family w:val="roman"/>
-    <w:notTrueType/>
-    <w:pitch w:val="default"/>
-    <w:sig w:usb0="00000000" w:usb1="00000000" w:usb2="00000000" w:usb3="00000000" w:csb0="00000000" w:csb1="00000000"/>
-  </w:font>
-</w:fonts>
-</file>
-
-<file path=word/glossary/settings.xml><?xml version="1.0" encoding="utf-8"?>
-<w:settings xmlns:o="urn:schemas-microsoft-com:office:office" xmlns:r="http://schemas.openxmlformats.org/officeDocument/2006/relationships" xmlns:m="http://schemas.openxmlformats.org/officeDocument/2006/math" xmlns:v="urn:schemas-microsoft-com:vml" xmlns:w10="urn:schemas-microsoft-com:office:word" xmlns:w="http://schemas.openxmlformats.org/wordprocessingml/2006/main" xmlns:sl="http://schemas.openxmlformats.org/schemaLibrary/2006/main">
-  <w:view w:val="normal"/>
-  <w:revisionView w:formatting="0"/>
-  <w:defaultTabStop w:val="720"/>
-  <w:characterSpacingControl w:val="doNotCompress"/>
-  <w:compat>
-    <w:useFELayout/>
-  </w:compat>
-  <w:rsids>
-    <w:rsidRoot w:val="001F06A5"/>
-    <w:rsid w:val="001F06A5"/>
-    <w:rsid w:val="00662994"/>
-  </w:rsids>
-  <m:mathPr>
-    <m:mathFont m:val="Cambria Math"/>
-    <m:brkBin m:val="before"/>
-    <m:brkBinSub m:val="--"/>
-    <m:smallFrac m:val="off"/>
-    <m:dispDef/>
-    <m:lMargin m:val="0"/>
-    <m:rMargin m:val="0"/>
-    <m:defJc m:val="centerGroup"/>
-    <m:wrapIndent m:val="1440"/>
-    <m:intLim m:val="subSup"/>
-    <m:naryLim m:val="undOvr"/>
-  </m:mathPr>
-  <w:themeFontLang w:val="en-US"/>
-  <w:clrSchemeMapping w:bg1="light1" w:t1="dark1" w:bg2="light2" w:t2="dark2" w:accent1="accent1" w:accent2="accent2" w:accent3="accent3" w:accent4="accent4" w:accent5="accent5" w:accent6="accent6" w:hyperlink="hyperlink" w:followedHyperlink="followedHyperlink"/>
-  <w:decimalSymbol w:val="."/>
-  <w:listSeparator w:val=","/>
-</w:settings>
-</file>
-
-<file path=word/glossary/styles.xml><?xml version="1.0" encoding="utf-8"?>
-<w:styles xmlns:r="http://schemas.openxmlformats.org/officeDocument/2006/relationships" xmlns:w="http://schemas.openxmlformats.org/wordprocessingml/2006/main">
-  <w:docDefaults>
-    <w:rPrDefault>
-      <w:rPr>
-        <w:rFonts w:asciiTheme="minorHAnsi" w:eastAsiaTheme="minorEastAsia" w:hAnsiTheme="minorHAnsi" w:cstheme="minorBidi"/>
-        <w:sz w:val="22"/>
-        <w:szCs w:val="22"/>
-        <w:lang w:val="en-US" w:eastAsia="en-US" w:bidi="ar-SA"/>
-      </w:rPr>
-    </w:rPrDefault>
-    <w:pPrDefault>
-      <w:pPr>
-        <w:spacing w:after="200" w:line="276" w:lineRule="auto"/>
-      </w:pPr>
-    </w:pPrDefault>
-  </w:docDefaults>
-  <w:latentStyles w:defLockedState="0" w:defUIPriority="99" w:defSemiHidden="1" w:defUnhideWhenUsed="1" w:defQFormat="0" w:count="267">
-    <w:lsdException w:name="Normal" w:semiHidden="0" w:uiPriority="0" w:unhideWhenUsed="0" w:qFormat="1"/>
-    <w:lsdException w:name="heading 1" w:semiHidden="0" w:uiPriority="9" w:unhideWhenUsed="0" w:qFormat="1"/>
-    <w:lsdException w:name="heading 2" w:uiPriority="9" w:qFormat="1"/>
-    <w:lsdException w:name="heading 3" w:uiPriority="9" w:qFormat="1"/>
-    <w:lsdException w:name="heading 4" w:uiPriority="9" w:qFormat="1"/>
-    <w:lsdException w:name="heading 5" w:uiPriority="9" w:qFormat="1"/>
-    <w:lsdException w:name="heading 6" w:uiPriority="9" w:qFormat="1"/>
-    <w:lsdException w:name="heading 7" w:uiPriority="9" w:qFormat="1"/>
-    <w:lsdException w:name="heading 8" w:uiPriority="9" w:qFormat="1"/>
-    <w:lsdException w:name="heading 9" w:uiPriority="9" w:qFormat="1"/>
-    <w:lsdException w:name="toc 1" w:uiPriority="39"/>
-    <w:lsdException w:name="toc 2" w:uiPriority="39"/>
-    <w:lsdException w:name="toc 3" w:uiPriority="39"/>
-    <w:lsdException w:name="toc 4" w:uiPriority="39"/>
-    <w:lsdException w:name="toc 5" w:uiPriority="39"/>
-    <w:lsdException w:name="toc 6" w:uiPriority="39"/>
-    <w:lsdException w:name="toc 7" w:uiPriority="39"/>
-    <w:lsdException w:name="toc 8" w:uiPriority="39"/>
-    <w:lsdException w:name="toc 9" w:uiPriority="39"/>
-    <w:lsdException w:name="caption" w:uiPriority="35" w:qFormat="1"/>
-    <w:lsdException w:name="Title" w:semiHidden="0" w:uiPriority="10" w:unhideWhenUsed="0" w:qFormat="1"/>
-    <w:lsdException w:name="Default Paragraph Font" w:uiPriority="1"/>
-    <w:lsdException w:name="Subtitle" w:semiHidden="0" w:uiPriority="11" w:unhideWhenUsed="0" w:qFormat="1"/>
-    <w:lsdException w:name="Strong" w:semiHidden="0" w:uiPriority="22" w:unhideWhenUsed="0" w:qFormat="1"/>
-    <w:lsdException w:name="Emphasis" w:semiHidden="0" w:uiPriority="20" w:unhideWhenUsed="0" w:qFormat="1"/>
-    <w:lsdException w:name="Table Grid" w:semiHidden="0" w:uiPriority="59" w:unhideWhenUsed="0"/>
-    <w:lsdException w:name="Placeholder Text" w:unhideWhenUsed="0"/>
-    <w:lsdException w:name="No Spacing" w:semiHidden="0" w:uiPriority="1" w:unhideWhenUsed="0" w:qFormat="1"/>
-    <w:lsdException w:name="Light Shading" w:semiHidden="0" w:uiPriority="60" w:unhideWhenUsed="0"/>
-    <w:lsdException w:name="Light List" w:semiHidden="0" w:uiPriority="61" w:unhideWhenUsed="0"/>
-    <w:lsdException w:name="Light Grid" w:semiHidden="0" w:uiPriority="62" w:unhideWhenUsed="0"/>
-    <w:lsdException w:name="Medium Shading 1" w:semiHidden="0" w:uiPriority="63" w:unhideWhenUsed="0"/>
-    <w:lsdException w:name="Medium Shading 2" w:semiHidden="0" w:uiPriority="64" w:unhideWhenUsed="0"/>
-    <w:lsdException w:name="Medium List 1" w:semiHidden="0" w:uiPriority="65" w:unhideWhenUsed="0"/>
-    <w:lsdException w:name="Medium List 2" w:semiHidden="0" w:uiPriority="66" w:unhideWhenUsed="0"/>
-    <w:lsdException w:name="Medium Grid 1" w:semiHidden="0" w:uiPriority="67" w:unhideWhenUsed="0"/>
-    <w:lsdException w:name="Medium Grid 2" w:semiHidden="0" w:uiPriority="68" w:unhideWhenUsed="0"/>
-    <w:lsdException w:name="Medium Grid 3" w:semiHidden="0" w:uiPriority="69" w:unhideWhenUsed="0"/>
-    <w:lsdException w:name="Dark List" w:semiHidden="0" w:uiPriority="70" w:unhideWhenUsed="0"/>
-    <w:lsdException w:name="Colorful Shading" w:semiHidden="0" w:uiPriority="71" w:unhideWhenUsed="0"/>
-    <w:lsdException w:name="Colorful List" w:semiHidden="0" w:uiPriority="72" w:unhideWhenUsed="0"/>
-    <w:lsdException w:name="Colorful Grid" w:semiHidden="0" w:uiPriority="73" w:unhideWhenUsed="0"/>
-    <w:lsdException w:name="Light Shading Accent 1" w:semiHidden="0" w:uiPriority="60" w:unhideWhenUsed="0"/>
-    <w:lsdException w:name="Light List Accent 1" w:semiHidden="0" w:uiPriority="61" w:unhideWhenUsed="0"/>
-    <w:lsdException w:name="Light Grid Accent 1" w:semiHidden="0" w:uiPriority="62" w:unhideWhenUsed="0"/>
-    <w:lsdException w:name="Medium Shading 1 Accent 1" w:semiHidden="0" w:uiPriority="63" w:unhideWhenUsed="0"/>
-    <w:lsdException w:name="Medium Shading 2 Accent 1" w:semiHidden="0" w:uiPriority="64" w:unhideWhenUsed="0"/>
-    <w:lsdException w:name="Medium List 1 Accent 1" w:semiHidden="0" w:uiPriority="65" w:unhideWhenUsed="0"/>
-    <w:lsdException w:name="Revision" w:unhideWhenUsed="0"/>
-    <w:lsdException w:name="List Paragraph" w:semiHidden="0" w:uiPriority="34" w:unhideWhenUsed="0" w:qFormat="1"/>
-    <w:lsdException w:name="Quote" w:semiHidden="0" w:uiPriority="29" w:unhideWhenUsed="0" w:qFormat="1"/>
-    <w:lsdException w:name="Intense Quote" w:semiHidden="0" w:uiPriority="30" w:unhideWhenUsed="0" w:qFormat="1"/>
-    <w:lsdException w:name="Medium List 2 Accent 1" w:semiHidden="0" w:uiPriority="66" w:unhideWhenUsed="0"/>
-    <w:lsdException w:name="Medium Grid 1 Accent 1" w:semiHidden="0" w:uiPriority="67" w:unhideWhenUsed="0"/>
-    <w:lsdException w:name="Medium Grid 2 Accent 1" w:semiHidden="0" w:uiPriority="68" w:unhideWhenUsed="0"/>
-    <w:lsdException w:name="Medium Grid 3 Accent 1" w:semiHidden="0" w:uiPriority="69" w:unhideWhenUsed="0"/>
-    <w:lsdException w:name="Dark List Accent 1" w:semiHidden="0" w:uiPriority="70" w:unhideWhenUsed="0"/>
-    <w:lsdException w:name="Colorful Shading Accent 1" w:semiHidden="0" w:uiPriority="71" w:unhideWhenUsed="0"/>
-    <w:lsdException w:name="Colorful List Accent 1" w:semiHidden="0" w:uiPriority="72" w:unhideWhenUsed="0"/>
-    <w:lsdException w:name="Colorful Grid Accent 1" w:semiHidden="0" w:uiPriority="73" w:unhideWhenUsed="0"/>
-    <w:lsdException w:name="Light Shading Accent 2" w:semiHidden="0" w:uiPriority="60" w:unhideWhenUsed="0"/>
-    <w:lsdException w:name="Light List Accent 2" w:semiHidden="0" w:uiPriority="61" w:unhideWhenUsed="0"/>
-    <w:lsdException w:name="Light Grid Accent 2" w:semiHidden="0" w:uiPriority="62" w:unhideWhenUsed="0"/>
-    <w:lsdException w:name="Medium Shading 1 Accent 2" w:semiHidden="0" w:uiPriority="63" w:unhideWhenUsed="0"/>
-    <w:lsdException w:name="Medium Shading 2 Accent 2" w:semiHidden="0" w:uiPriority="64" w:unhideWhenUsed="0"/>
-    <w:lsdException w:name="Medium List 1 Accent 2" w:semiHidden="0" w:uiPriority="65" w:unhideWhenUsed="0"/>
-    <w:lsdException w:name="Medium List 2 Accent 2" w:semiHidden="0" w:uiPriority="66" w:unhideWhenUsed="0"/>
-    <w:lsdException w:name="Medium Grid 1 Accent 2" w:semiHidden="0" w:uiPriority="67" w:unhideWhenUsed="0"/>
-    <w:lsdException w:name="Medium Grid 2 Accent 2" w:semiHidden="0" w:uiPriority="68" w:unhideWhenUsed="0"/>
-    <w:lsdException w:name="Medium Grid 3 Accent 2" w:semiHidden="0" w:uiPriority="69" w:unhideWhenUsed="0"/>
-    <w:lsdException w:name="Dark List Accent 2" w:semiHidden="0" w:uiPriority="70" w:unhideWhenUsed="0"/>
-    <w:lsdException w:name="Colorful Shading Accent 2" w:semiHidden="0" w:uiPriority="71" w:unhideWhenUsed="0"/>
-    <w:lsdException w:name="Colorful List Accent 2" w:semiHidden="0" w:uiPriority="72" w:unhideWhenUsed="0"/>
-    <w:lsdException w:name="Colorful Grid Accent 2" w:semiHidden="0" w:uiPriority="73" w:unhideWhenUsed="0"/>
-    <w:lsdException w:name="Light Shading Accent 3" w:semiHidden="0" w:uiPriority="60" w:unhideWhenUsed="0"/>
-    <w:lsdException w:name="Light List Accent 3" w:semiHidden="0" w:uiPriority="61" w:unhideWhenUsed="0"/>
-    <w:lsdException w:name="Light Grid Accent 3" w:semiHidden="0" w:uiPriority="62" w:unhideWhenUsed="0"/>
-    <w:lsdException w:name="Medium Shading 1 Accent 3" w:semiHidden="0" w:uiPriority="63" w:unhideWhenUsed="0"/>
-    <w:lsdException w:name="Medium Shading 2 Accent 3" w:semiHidden="0" w:uiPriority="64" w:unhideWhenUsed="0"/>
-    <w:lsdException w:name="Medium List 1 Accent 3" w:semiHidden="0" w:uiPriority="65" w:unhideWhenUsed="0"/>
-    <w:lsdException w:name="Medium List 2 Accent 3" w:semiHidden="0" w:uiPriority="66" w:unhideWhenUsed="0"/>
-    <w:lsdException w:name="Medium Grid 1 Accent 3" w:semiHidden="0" w:uiPriority="67" w:unhideWhenUsed="0"/>
-    <w:lsdException w:name="Medium Grid 2 Accent 3" w:semiHidden="0" w:uiPriority="68" w:unhideWhenUsed="0"/>
-    <w:lsdException w:name="Medium Grid 3 Accent 3" w:semiHidden="0" w:uiPriority="69" w:unhideWhenUsed="0"/>
-    <w:lsdException w:name="Dark List Accent 3" w:semiHidden="0" w:uiPriority="70" w:unhideWhenUsed="0"/>
-    <w:lsdException w:name="Colorful Shading Accent 3" w:semiHidden="0" w:uiPriority="71" w:unhideWhenUsed="0"/>
-    <w:lsdException w:name="Colorful List Accent 3" w:semiHidden="0" w:uiPriority="72" w:unhideWhenUsed="0"/>
-    <w:lsdException w:name="Colorful Grid Accent 3" w:semiHidden="0" w:uiPriority="73" w:unhideWhenUsed="0"/>
-    <w:lsdException w:name="Light Shading Accent 4" w:semiHidden="0" w:uiPriority="60" w:unhideWhenUsed="0"/>
-    <w:lsdException w:name="Light List Accent 4" w:semiHidden="0" w:uiPriority="61" w:unhideWhenUsed="0"/>
-    <w:lsdException w:name="Light Grid Accent 4" w:semiHidden="0" w:uiPriority="62" w:unhideWhenUsed="0"/>
-    <w:lsdException w:name="Medium Shading 1 Accent 4" w:semiHidden="0" w:uiPriority="63" w:unhideWhenUsed="0"/>
-    <w:lsdException w:name="Medium Shading 2 Accent 4" w:semiHidden="0" w:uiPriority="64" w:unhideWhenUsed="0"/>
-    <w:lsdException w:name="Medium List 1 Accent 4" w:semiHidden="0" w:uiPriority="65" w:unhideWhenUsed="0"/>
-    <w:lsdException w:name="Medium List 2 Accent 4" w:semiHidden="0" w:uiPriority="66" w:unhideWhenUsed="0"/>
-    <w:lsdException w:name="Medium Grid 1 Accent 4" w:semiHidden="0" w:uiPriority="67" w:unhideWhenUsed="0"/>
-    <w:lsdException w:name="Medium Grid 2 Accent 4" w:semiHidden="0" w:uiPriority="68" w:unhideWhenUsed="0"/>
-    <w:lsdException w:name="Medium Grid 3 Accent 4" w:semiHidden="0" w:uiPriority="69" w:unhideWhenUsed="0"/>
-    <w:lsdException w:name="Dark List Accent 4" w:semiHidden="0" w:uiPriority="70" w:unhideWhenUsed="0"/>
-    <w:lsdException w:name="Colorful Shading Accent 4" w:semiHidden="0" w:uiPriority="71" w:unhideWhenUsed="0"/>
-    <w:lsdException w:name="Colorful List Accent 4" w:semiHidden="0" w:uiPriority="72" w:unhideWhenUsed="0"/>
-    <w:lsdException w:name="Colorful Grid Accent 4" w:semiHidden="0" w:uiPriority="73" w:unhideWhenUsed="0"/>
-    <w:lsdException w:name="Light Shading Accent 5" w:semiHidden="0" w:uiPriority="60" w:unhideWhenUsed="0"/>
-    <w:lsdException w:name="Light List Accent 5" w:semiHidden="0" w:uiPriority="61" w:unhideWhenUsed="0"/>
-    <w:lsdException w:name="Light Grid Accent 5" w:semiHidden="0" w:uiPriority="62" w:unhideWhenUsed="0"/>
-    <w:lsdException w:name="Medium Shading 1 Accent 5" w:semiHidden="0" w:uiPriority="63" w:unhideWhenUsed="0"/>
-    <w:lsdException w:name="Medium Shading 2 Accent 5" w:semiHidden="0" w:uiPriority="64" w:unhideWhenUsed="0"/>
-    <w:lsdException w:name="Medium List 1 Accent 5" w:semiHidden="0" w:uiPriority="65" w:unhideWhenUsed="0"/>
-    <w:lsdException w:name="Medium List 2 Accent 5" w:semiHidden="0" w:uiPriority="66" w:unhideWhenUsed="0"/>
-    <w:lsdException w:name="Medium Grid 1 Accent 5" w:semiHidden="0" w:uiPriority="67" w:unhideWhenUsed="0"/>
-    <w:lsdException w:name="Medium Grid 2 Accent 5" w:semiHidden="0" w:uiPriority="68" w:unhideWhenUsed="0"/>
-    <w:lsdException w:name="Medium Grid 3 Accent 5" w:semiHidden="0" w:uiPriority="69" w:unhideWhenUsed="0"/>
-    <w:lsdException w:name="Dark List Accent 5" w:semiHidden="0" w:uiPriority="70" w:unhideWhenUsed="0"/>
-    <w:lsdException w:name="Colorful Shading Accent 5" w:semiHidden="0" w:uiPriority="71" w:unhideWhenUsed="0"/>
-    <w:lsdException w:name="Colorful List Accent 5" w:semiHidden="0" w:uiPriority="72" w:unhideWhenUsed="0"/>
-    <w:lsdException w:name="Colorful Grid Accent 5" w:semiHidden="0" w:uiPriority="73" w:unhideWhenUsed="0"/>
-    <w:lsdException w:name="Light Shading Accent 6" w:semiHidden="0" w:uiPriority="60" w:unhideWhenUsed="0"/>
-    <w:lsdException w:name="Light List Accent 6" w:semiHidden="0" w:uiPriority="61" w:unhideWhenUsed="0"/>
-    <w:lsdException w:name="Light Grid Accent 6" w:semiHidden="0" w:uiPriority="62" w:unhideWhenUsed="0"/>
-    <w:lsdException w:name="Medium Shading 1 Accent 6" w:semiHidden="0" w:uiPriority="63" w:unhideWhenUsed="0"/>
-    <w:lsdException w:name="Medium Shading 2 Accent 6" w:semiHidden="0" w:uiPriority="64" w:unhideWhenUsed="0"/>
-    <w:lsdException w:name="Medium List 1 Accent 6" w:semiHidden="0" w:uiPriority="65" w:unhideWhenUsed="0"/>
-    <w:lsdException w:name="Medium List 2 Accent 6" w:semiHidden="0" w:uiPriority="66" w:unhideWhenUsed="0"/>
-    <w:lsdException w:name="Medium Grid 1 Accent 6" w:semiHidden="0" w:uiPriority="67" w:unhideWhenUsed="0"/>
-    <w:lsdException w:name="Medium Grid 2 Accent 6" w:semiHidden="0" w:uiPriority="68" w:unhideWhenUsed="0"/>
-    <w:lsdException w:name="Medium Grid 3 Accent 6" w:semiHidden="0" w:uiPriority="69" w:unhideWhenUsed="0"/>
-    <w:lsdException w:name="Dark List Accent 6" w:semiHidden="0" w:uiPriority="70" w:unhideWhenUsed="0"/>
-    <w:lsdException w:name="Colorful Shading Accent 6" w:semiHidden="0" w:uiPriority="71" w:unhideWhenUsed="0"/>
-    <w:lsdException w:name="Colorful List Accent 6" w:semiHidden="0" w:uiPriority="72" w:unhideWhenUsed="0"/>
-    <w:lsdException w:name="Colorful Grid Accent 6" w:semiHidden="0" w:uiPriority="73" w:unhideWhenUsed="0"/>
-    <w:lsdException w:name="Subtle Emphasis" w:semiHidden="0" w:uiPriority="19" w:unhideWhenUsed="0" w:qFormat="1"/>
-    <w:lsdException w:name="Intense Emphasis" w:semiHidden="0" w:uiPriority="21" w:unhideWhenUsed="0" w:qFormat="1"/>
-    <w:lsdException w:name="Subtle Reference" w:semiHidden="0" w:uiPriority="31" w:unhideWhenUsed="0" w:qFormat="1"/>
-    <w:lsdException w:name="Intense Reference" w:semiHidden="0" w:uiPriority="32" w:unhideWhenUsed="0" w:qFormat="1"/>
-    <w:lsdException w:name="Book Title" w:semiHidden="0" w:uiPriority="33" w:unhideWhenUsed="0" w:qFormat="1"/>
-    <w:lsdException w:name="Bibliography" w:uiPriority="37"/>
-    <w:lsdException w:name="TOC Heading" w:uiPriority="39" w:qFormat="1"/>
-  </w:latentStyles>
-  <w:style w:type="paragraph" w:default="1" w:styleId="Normal">
-    <w:name w:val="Normal"/>
-    <w:qFormat/>
-  </w:style>
-  <w:style w:type="character" w:default="1" w:styleId="DefaultParagraphFont">
-    <w:name w:val="Default Paragraph Font"/>
-    <w:uiPriority w:val="1"/>
-    <w:semiHidden/>
-    <w:unhideWhenUsed/>
-  </w:style>
-  <w:style w:type="table" w:default="1" w:styleId="TableNormal">
-    <w:name w:val="Normal Table"/>
-    <w:uiPriority w:val="99"/>
-    <w:semiHidden/>
-    <w:unhideWhenUsed/>
-    <w:qFormat/>
-    <w:tblPr>
-      <w:tblInd w:w="0" w:type="dxa"/>
-      <w:tblCellMar>
-        <w:top w:w="0" w:type="dxa"/>
-        <w:left w:w="108" w:type="dxa"/>
-        <w:bottom w:w="0" w:type="dxa"/>
-        <w:right w:w="108" w:type="dxa"/>
-      </w:tblCellMar>
-    </w:tblPr>
-  </w:style>
-  <w:style w:type="numbering" w:default="1" w:styleId="NoList">
-    <w:name w:val="No List"/>
-    <w:uiPriority w:val="99"/>
-    <w:semiHidden/>
-    <w:unhideWhenUsed/>
-  </w:style>
-  <w:style w:type="paragraph" w:customStyle="1" w:styleId="23A7322A2F914CEB8B9B7ED6554C0FCD">
-    <w:name w:val="23A7322A2F914CEB8B9B7ED6554C0FCD"/>
-    <w:rsid w:val="001F06A5"/>
-  </w:style>
-  <w:style w:type="paragraph" w:customStyle="1" w:styleId="CDD15C5FCBC34BE396D83194CD1C49C2">
-    <w:name w:val="CDD15C5FCBC34BE396D83194CD1C49C2"/>
-    <w:rsid w:val="001F06A5"/>
-  </w:style>
-  <w:style w:type="paragraph" w:customStyle="1" w:styleId="076F8A708AD54C6784BD3B5ECB5AEE95">
-    <w:name w:val="076F8A708AD54C6784BD3B5ECB5AEE95"/>
-    <w:rsid w:val="001F06A5"/>
-  </w:style>
-  <w:style w:type="paragraph" w:customStyle="1" w:styleId="8F977F911F954FF697926DBA9F64E405">
-    <w:name w:val="8F977F911F954FF697926DBA9F64E405"/>
-    <w:rsid w:val="001F06A5"/>
-  </w:style>
-  <w:style w:type="paragraph" w:customStyle="1" w:styleId="FD8E03CC1DCB447E97D9AFA63E1C4F53">
-    <w:name w:val="FD8E03CC1DCB447E97D9AFA63E1C4F53"/>
-    <w:rsid w:val="001F06A5"/>
-  </w:style>
-  <w:style w:type="paragraph" w:customStyle="1" w:styleId="E28B67B5EB7B4A6E9DA8D18BB2D0DA6E">
-    <w:name w:val="E28B67B5EB7B4A6E9DA8D18BB2D0DA6E"/>
-    <w:rsid w:val="001F06A5"/>
-  </w:style>
-</w:styles>
-</file>
-
-<file path=word/glossary/webSettings.xml><?xml version="1.0" encoding="utf-8"?>
-<w:webSettings xmlns:r="http://schemas.openxmlformats.org/officeDocument/2006/relationships" xmlns:w="http://schemas.openxmlformats.org/wordprocessingml/2006/main">
-  <w:optimizeForBrowser/>
-</w:webSettings>
-</file>
-
 <file path=word/theme/theme1.xml><?xml version="1.0" encoding="utf-8"?>
 <a:theme xmlns:a="http://schemas.openxmlformats.org/drawingml/2006/main" name="Office Theme">
   <a:themeElements>
@@ -6924,7 +6848,7 @@
 </file>
 
 <file path=customXml/itemProps1.xml><?xml version="1.0" encoding="utf-8"?>
-<ds:datastoreItem xmlns:ds="http://schemas.openxmlformats.org/officeDocument/2006/customXml" ds:itemID="{AF2B9F28-C75D-445F-9C97-CF890CB2D618}">
+<ds:datastoreItem xmlns:ds="http://schemas.openxmlformats.org/officeDocument/2006/customXml" ds:itemID="{860E8A40-3011-4A14-80DC-2F6DEDD2E266}">
   <ds:schemaRefs>
     <ds:schemaRef ds:uri="http://schemas.openxmlformats.org/officeDocument/2006/bibliography"/>
   </ds:schemaRefs>

</xml_diff>

<commit_message>
Expanded" Assumptoins for these notes".
</commit_message>
<xml_diff>
--- a/Git-NewRepository.docx
+++ b/Git-NewRepository.docx
@@ -1,6 +1,6 @@
 
 <file path=word/document.xml><?xml version="1.0" encoding="utf-8"?>
-<w:document xmlns:wpc="http://schemas.microsoft.com/office/word/2010/wordprocessingCanvas" xmlns:cx="http://schemas.microsoft.com/office/drawing/2014/chartex" xmlns:cx1="http://schemas.microsoft.com/office/drawing/2015/9/8/chartex" xmlns:cx2="http://schemas.microsoft.com/office/drawing/2015/10/21/chartex" xmlns:cx3="http://schemas.microsoft.com/office/drawing/2016/5/9/chartex" xmlns:cx4="http://schemas.microsoft.com/office/drawing/2016/5/10/chartex" xmlns:cx5="http://schemas.microsoft.com/office/drawing/2016/5/11/chartex" xmlns:cx6="http://schemas.microsoft.com/office/drawing/2016/5/12/chartex" xmlns:cx7="http://schemas.microsoft.com/office/drawing/2016/5/13/chartex" xmlns:cx8="http://schemas.microsoft.com/office/drawing/2016/5/14/chartex" xmlns:mc="http://schemas.openxmlformats.org/markup-compatibility/2006" xmlns:o="urn:schemas-microsoft-com:office:office" xmlns:r="http://schemas.openxmlformats.org/officeDocument/2006/relationships" xmlns:m="http://schemas.openxmlformats.org/officeDocument/2006/math" xmlns:v="urn:schemas-microsoft-com:vml" xmlns:wp14="http://schemas.microsoft.com/office/word/2010/wordprocessingDrawing" xmlns:wp="http://schemas.openxmlformats.org/drawingml/2006/wordprocessingDrawing" xmlns:w10="urn:schemas-microsoft-com:office:word" xmlns:w="http://schemas.openxmlformats.org/wordprocessingml/2006/main" xmlns:w14="http://schemas.microsoft.com/office/word/2010/wordml" xmlns:w15="http://schemas.microsoft.com/office/word/2012/wordml" xmlns:w16se="http://schemas.microsoft.com/office/word/2015/wordml/symex" xmlns:wpg="http://schemas.microsoft.com/office/word/2010/wordprocessingGroup" xmlns:wpi="http://schemas.microsoft.com/office/word/2010/wordprocessingInk" xmlns:wne="http://schemas.microsoft.com/office/word/2006/wordml" xmlns:wps="http://schemas.microsoft.com/office/word/2010/wordprocessingShape" mc:Ignorable="w14 w15 w16se wp14">
+<w:document xmlns:wpc="http://schemas.microsoft.com/office/word/2010/wordprocessingCanvas" xmlns:cx="http://schemas.microsoft.com/office/drawing/2014/chartex" xmlns:cx1="http://schemas.microsoft.com/office/drawing/2015/9/8/chartex" xmlns:cx2="http://schemas.microsoft.com/office/drawing/2015/10/21/chartex" xmlns:cx3="http://schemas.microsoft.com/office/drawing/2016/5/9/chartex" xmlns:cx4="http://schemas.microsoft.com/office/drawing/2016/5/10/chartex" xmlns:cx5="http://schemas.microsoft.com/office/drawing/2016/5/11/chartex" xmlns:cx6="http://schemas.microsoft.com/office/drawing/2016/5/12/chartex" xmlns:cx7="http://schemas.microsoft.com/office/drawing/2016/5/13/chartex" xmlns:cx8="http://schemas.microsoft.com/office/drawing/2016/5/14/chartex" xmlns:mc="http://schemas.openxmlformats.org/markup-compatibility/2006" xmlns:aink="http://schemas.microsoft.com/office/drawing/2016/ink" xmlns:am3d="http://schemas.microsoft.com/office/drawing/2017/model3d" xmlns:o="urn:schemas-microsoft-com:office:office" xmlns:r="http://schemas.openxmlformats.org/officeDocument/2006/relationships" xmlns:m="http://schemas.openxmlformats.org/officeDocument/2006/math" xmlns:v="urn:schemas-microsoft-com:vml" xmlns:wp14="http://schemas.microsoft.com/office/word/2010/wordprocessingDrawing" xmlns:wp="http://schemas.openxmlformats.org/drawingml/2006/wordprocessingDrawing" xmlns:w10="urn:schemas-microsoft-com:office:word" xmlns:w="http://schemas.openxmlformats.org/wordprocessingml/2006/main" xmlns:w14="http://schemas.microsoft.com/office/word/2010/wordml" xmlns:w15="http://schemas.microsoft.com/office/word/2012/wordml" xmlns:w16cid="http://schemas.microsoft.com/office/word/2016/wordml/cid" xmlns:w16se="http://schemas.microsoft.com/office/word/2015/wordml/symex" xmlns:wpg="http://schemas.microsoft.com/office/word/2010/wordprocessingGroup" xmlns:wpi="http://schemas.microsoft.com/office/word/2010/wordprocessingInk" xmlns:wne="http://schemas.microsoft.com/office/word/2006/wordml" xmlns:wps="http://schemas.microsoft.com/office/word/2010/wordprocessingShape" mc:Ignorable="w14 w15 w16se w16cid wp14">
   <w:body>
     <w:p>
       <w:pPr>
@@ -32,7 +32,6 @@
           <w:docPartUnique/>
         </w:docPartObj>
       </w:sdtPr>
-      <w:sdtEndPr/>
       <w:sdtContent>
         <w:p>
           <w:pPr>
@@ -593,19 +592,11 @@
         </w:numPr>
       </w:pPr>
       <w:hyperlink r:id="rId8" w:history="1">
-        <w:proofErr w:type="spellStart"/>
         <w:r>
           <w:rPr>
             <w:rStyle w:val="Hyperlink"/>
           </w:rPr>
-          <w:t>git</w:t>
-        </w:r>
-        <w:proofErr w:type="spellEnd"/>
-        <w:r>
-          <w:rPr>
-            <w:rStyle w:val="Hyperlink"/>
-          </w:rPr>
-          <w:t xml:space="preserve"> -- fast-</w:t>
+          <w:t>git -- fast-</w:t>
         </w:r>
         <w:r>
           <w:rPr>
@@ -630,15 +621,7 @@
         <w:t xml:space="preserve">version control with </w:t>
       </w:r>
       <w:r>
-        <w:t xml:space="preserve">local private </w:t>
-      </w:r>
-      <w:proofErr w:type="spellStart"/>
-      <w:r>
-        <w:t>git</w:t>
-      </w:r>
-      <w:proofErr w:type="spellEnd"/>
-      <w:r>
-        <w:t xml:space="preserve"> repository and remote public </w:t>
+        <w:t xml:space="preserve">local private git repository and remote public </w:t>
       </w:r>
       <w:hyperlink r:id="rId9" w:history="1">
         <w:r>
@@ -687,15 +670,7 @@
         </w:numPr>
       </w:pPr>
       <w:r>
-        <w:t xml:space="preserve">See </w:t>
-      </w:r>
-      <w:proofErr w:type="spellStart"/>
-      <w:r>
-        <w:t>git</w:t>
-      </w:r>
-      <w:proofErr w:type="spellEnd"/>
-      <w:r>
-        <w:t xml:space="preserve"> above for </w:t>
+        <w:t xml:space="preserve">See git above for </w:t>
       </w:r>
       <w:hyperlink r:id="rId11" w:history="1">
         <w:r>
@@ -718,7 +693,6 @@
         </w:rPr>
         <w:t>Git comes with built-in GUI tools (</w:t>
       </w:r>
-      <w:proofErr w:type="spellStart"/>
       <w:r>
         <w:rPr>
           <w:rStyle w:val="Strong"/>
@@ -728,7 +702,19 @@
           <w:szCs w:val="19"/>
           <w:shd w:val="clear" w:color="auto" w:fill="E9E8E0"/>
         </w:rPr>
-        <w:t>git-gui</w:t>
+        <w:t>git-</w:t>
+      </w:r>
+      <w:proofErr w:type="spellStart"/>
+      <w:r>
+        <w:rPr>
+          <w:rStyle w:val="Strong"/>
+          <w:rFonts w:ascii="Georgia" w:hAnsi="Georgia"/>
+          <w:color w:val="4E443C"/>
+          <w:sz w:val="19"/>
+          <w:szCs w:val="19"/>
+          <w:shd w:val="clear" w:color="auto" w:fill="E9E8E0"/>
+        </w:rPr>
+        <w:t>gui</w:t>
       </w:r>
       <w:proofErr w:type="spellEnd"/>
       <w:r>
@@ -982,23 +968,7 @@
       </w:r>
       <w:r>
         <w:lastRenderedPageBreak/>
-        <w:t>CMD by typing '</w:t>
-      </w:r>
-      <w:proofErr w:type="spellStart"/>
-      <w:r>
-        <w:t>git</w:t>
-      </w:r>
-      <w:proofErr w:type="spellEnd"/>
-      <w:r>
-        <w:t xml:space="preserve"> help tutorial'  link to file in </w:t>
-      </w:r>
-      <w:proofErr w:type="spellStart"/>
-      <w:r>
-        <w:t>git</w:t>
-      </w:r>
-      <w:proofErr w:type="spellEnd"/>
-      <w:r>
-        <w:t xml:space="preserve"> </w:t>
+        <w:t xml:space="preserve">CMD by typing 'git help tutorial'  link to file in git </w:t>
       </w:r>
       <w:r>
         <w:rPr>
@@ -1027,13 +997,8 @@
           <w:numId w:val="6"/>
         </w:numPr>
       </w:pPr>
-      <w:proofErr w:type="spellStart"/>
-      <w:r>
-        <w:t>git</w:t>
-      </w:r>
-      <w:proofErr w:type="spellEnd"/>
-      <w:r>
-        <w:t xml:space="preserve"> cheat sheet at </w:t>
+      <w:r>
+        <w:t xml:space="preserve">git cheat sheet at </w:t>
       </w:r>
       <w:hyperlink r:id="rId17" w:history="1">
         <w:r>
@@ -1196,6 +1161,9 @@
           <w:ilvl w:val="0"/>
           <w:numId w:val="3"/>
         </w:numPr>
+        <w:rPr>
+          <w:ins w:id="3" w:author="Alan Hutchenreuther" w:date="2017-06-23T14:47:00Z"/>
+        </w:rPr>
       </w:pPr>
       <w:r>
         <w:t>SourceTree is not integrated with any other development tools on the local machine.   Source tree is 'stand alone' and is used to perform version control on any folder on the local machine.</w:t>
@@ -1209,9 +1177,36 @@
           <w:numId w:val="3"/>
         </w:numPr>
       </w:pPr>
-      <w:r>
-        <w:t>I am the only user of the repository, so SourceTree license is free.</w:t>
-      </w:r>
+      <w:ins w:id="4" w:author="Alan Hutchenreuther" w:date="2017-06-23T14:47:00Z">
+        <w:r>
+          <w:t>One repository is created for one proje</w:t>
+        </w:r>
+      </w:ins>
+      <w:ins w:id="5" w:author="Alan Hutchenreuther" w:date="2017-06-23T14:48:00Z">
+        <w:r>
+          <w:t xml:space="preserve">ct.  A project </w:t>
+        </w:r>
+      </w:ins>
+      <w:ins w:id="6" w:author="Alan Hutchenreuther" w:date="2017-06-23T14:49:00Z">
+        <w:r>
+          <w:t xml:space="preserve">(folder) </w:t>
+        </w:r>
+      </w:ins>
+      <w:ins w:id="7" w:author="Alan Hutchenreuther" w:date="2017-06-23T14:48:00Z">
+        <w:r>
+          <w:t xml:space="preserve">may have one or more working files.  </w:t>
+        </w:r>
+      </w:ins>
+      <w:ins w:id="8" w:author="Alan Hutchenreuther" w:date="2017-06-23T14:49:00Z">
+        <w:r>
+          <w:t>The files in the project folder may be ‘tracked’ in the repository, or ‘untra</w:t>
+        </w:r>
+      </w:ins>
+      <w:ins w:id="9" w:author="Alan Hutchenreuther" w:date="2017-06-23T14:50:00Z">
+        <w:r>
+          <w:t xml:space="preserve">cked’ (not to go into the repository).  </w:t>
+        </w:r>
+      </w:ins>
     </w:p>
     <w:p>
       <w:pPr>
@@ -1222,13 +1217,7 @@
         </w:numPr>
       </w:pPr>
       <w:r>
-        <w:t xml:space="preserve">A </w:t>
-      </w:r>
-      <w:r>
-        <w:t xml:space="preserve">demonstration </w:t>
-      </w:r>
-      <w:r>
-        <w:t>folder containing the project to put in version control exists, with or without any files inside.</w:t>
+        <w:t>I am the only user of the repository, so SourceTree license is free.</w:t>
       </w:r>
     </w:p>
     <w:p>
@@ -1240,19 +1229,39 @@
         </w:numPr>
       </w:pPr>
       <w:r>
-        <w:t xml:space="preserve">These instructions use files </w:t>
-      </w:r>
-      <w:r>
-        <w:t xml:space="preserve">SB1.txt, SB2.txt, SB3.txt, WorkFlowForNewRepository.docx and README.md for purposes of demonstration.   The </w:t>
-      </w:r>
-      <w:proofErr w:type="spellStart"/>
-      <w:r>
-        <w:t>docx</w:t>
-      </w:r>
-      <w:proofErr w:type="spellEnd"/>
-      <w:r>
-        <w:t xml:space="preserve"> file is this document of notes.</w:t>
-      </w:r>
+        <w:t xml:space="preserve">A </w:t>
+      </w:r>
+      <w:del w:id="10" w:author="Alan Hutchenreuther" w:date="2017-06-23T14:31:00Z">
+        <w:r>
+          <w:delText xml:space="preserve">demonstration </w:delText>
+        </w:r>
+      </w:del>
+      <w:ins w:id="11" w:author="Alan Hutchenreuther" w:date="2017-06-23T14:31:00Z">
+        <w:r>
+          <w:t xml:space="preserve">project development </w:t>
+        </w:r>
+      </w:ins>
+      <w:r>
+        <w:t xml:space="preserve">folder containing the project </w:t>
+      </w:r>
+      <w:ins w:id="12" w:author="Alan Hutchenreuther" w:date="2017-06-23T14:32:00Z">
+        <w:r>
+          <w:t xml:space="preserve">files </w:t>
+        </w:r>
+      </w:ins>
+      <w:r>
+        <w:t>to put in version control exists, with or without any files inside.</w:t>
+      </w:r>
+      <w:ins w:id="13" w:author="Alan Hutchenreuther" w:date="2017-06-23T14:31:00Z">
+        <w:r>
+          <w:t xml:space="preserve">   (This may be called the ‘demonstration’ folder in text that follows.</w:t>
+        </w:r>
+      </w:ins>
+      <w:ins w:id="14" w:author="Alan Hutchenreuther" w:date="2017-06-23T14:46:00Z">
+        <w:r>
+          <w:t>)</w:t>
+        </w:r>
+      </w:ins>
     </w:p>
     <w:p>
       <w:pPr>
@@ -1263,13 +1272,18 @@
         </w:numPr>
       </w:pPr>
       <w:r>
-        <w:t xml:space="preserve">File creation and revision is done in the </w:t>
-      </w:r>
-      <w:r>
-        <w:t>demonstration folder (working files).</w:t>
-      </w:r>
-      <w:r>
-        <w:t xml:space="preserve">   (Remote repository revisions use slightly different instructions such as 'Pull' or 'Fetch' to check out remote revisions to the local repository... to be proven.)</w:t>
+        <w:t xml:space="preserve">These instructions use files </w:t>
+      </w:r>
+      <w:r>
+        <w:t xml:space="preserve">SB1.txt, SB2.txt, SB3.txt, WorkFlowForNewRepository.docx and README.md for purposes of demonstration.   The </w:t>
+      </w:r>
+      <w:proofErr w:type="spellStart"/>
+      <w:r>
+        <w:t>docx</w:t>
+      </w:r>
+      <w:proofErr w:type="spellEnd"/>
+      <w:r>
+        <w:t xml:space="preserve"> file is this document of notes.</w:t>
       </w:r>
     </w:p>
     <w:p>
@@ -1281,6 +1295,24 @@
         </w:numPr>
       </w:pPr>
       <w:r>
+        <w:t xml:space="preserve">File creation and revision is done in the </w:t>
+      </w:r>
+      <w:r>
+        <w:t>demonstration folder (working files).</w:t>
+      </w:r>
+      <w:r>
+        <w:t xml:space="preserve">   (Remote repository revisions use slightly different instructions such as 'Pull' or 'Fetch' to check out remote revisions to the local repository... to be proven.)</w:t>
+      </w:r>
+    </w:p>
+    <w:p>
+      <w:pPr>
+        <w:pStyle w:val="ListParagraph"/>
+        <w:numPr>
+          <w:ilvl w:val="0"/>
+          <w:numId w:val="3"/>
+        </w:numPr>
+      </w:pPr>
+      <w:r>
         <w:t>The demonstration repository is temporary and disposable.   When appropriate, these notes will be relocated to a 'permanent' repository.</w:t>
       </w:r>
     </w:p>
@@ -1288,14 +1320,14 @@
       <w:pPr>
         <w:pStyle w:val="Heading3"/>
       </w:pPr>
-      <w:bookmarkStart w:id="3" w:name="_Toc468117571"/>
+      <w:bookmarkStart w:id="15" w:name="_Toc468117571"/>
       <w:r>
         <w:rPr>
           <w:rStyle w:val="Heading2Char"/>
         </w:rPr>
         <w:t>Startup</w:t>
       </w:r>
-      <w:bookmarkEnd w:id="3"/>
+      <w:bookmarkEnd w:id="15"/>
       <w:r>
         <w:t xml:space="preserve"> </w:t>
       </w:r>
@@ -1398,27 +1430,14 @@
       <w:r>
         <w:t xml:space="preserve">Figure </w:t>
       </w:r>
-      <w:r>
-        <w:fldChar w:fldCharType="begin"/>
-      </w:r>
-      <w:r>
-        <w:instrText xml:space="preserve"> SEQ Figure \* ARABIC </w:instrText>
-      </w:r>
-      <w:r>
-        <w:fldChar w:fldCharType="separate"/>
-      </w:r>
-      <w:r>
-        <w:rPr>
-          <w:noProof/>
-        </w:rPr>
-        <w:t>1</w:t>
-      </w:r>
-      <w:r>
-        <w:rPr>
-          <w:noProof/>
-        </w:rPr>
-        <w:fldChar w:fldCharType="end"/>
-      </w:r>
+      <w:fldSimple w:instr=" SEQ Figure \* ARABIC ">
+        <w:r>
+          <w:rPr>
+            <w:noProof/>
+          </w:rPr>
+          <w:t>1</w:t>
+        </w:r>
+      </w:fldSimple>
       <w:r>
         <w:t xml:space="preserve"> - Example of creation of GitHub repository</w:t>
       </w:r>
@@ -1516,27 +1535,14 @@
       <w:r>
         <w:t xml:space="preserve">Figure </w:t>
       </w:r>
-      <w:r>
-        <w:fldChar w:fldCharType="begin"/>
-      </w:r>
-      <w:r>
-        <w:instrText xml:space="preserve"> SEQ Figure \* ARABIC </w:instrText>
-      </w:r>
-      <w:r>
-        <w:fldChar w:fldCharType="separate"/>
-      </w:r>
-      <w:r>
-        <w:rPr>
-          <w:noProof/>
-        </w:rPr>
-        <w:t>2</w:t>
-      </w:r>
-      <w:r>
-        <w:rPr>
-          <w:noProof/>
-        </w:rPr>
-        <w:fldChar w:fldCharType="end"/>
-      </w:r>
+      <w:fldSimple w:instr=" SEQ Figure \* ARABIC ">
+        <w:r>
+          <w:rPr>
+            <w:noProof/>
+          </w:rPr>
+          <w:t>2</w:t>
+        </w:r>
+      </w:fldSimple>
       <w:r>
         <w:t xml:space="preserve"> - Example of capturing link to GitHub repository.  (MyNotes is replaced with GitRepo in following text!)</w:t>
       </w:r>
@@ -1608,7 +1614,15 @@
       </w:r>
       <w:proofErr w:type="spellStart"/>
       <w:r>
-        <w:t>Repository.Repsitory</w:t>
+        <w:t>Repository.Rep</w:t>
+      </w:r>
+      <w:ins w:id="16" w:author="Alan Hutchenreuther" w:date="2017-06-23T14:56:00Z">
+        <w:r>
+          <w:t>o</w:t>
+        </w:r>
+      </w:ins>
+      <w:r>
+        <w:t>sitory</w:t>
       </w:r>
       <w:proofErr w:type="spellEnd"/>
       <w:r>
@@ -1908,27 +1922,14 @@
       <w:r>
         <w:t xml:space="preserve">Figure </w:t>
       </w:r>
-      <w:r>
-        <w:fldChar w:fldCharType="begin"/>
-      </w:r>
-      <w:r>
-        <w:instrText xml:space="preserve"> SEQ Figure \* ARABIC </w:instrText>
-      </w:r>
-      <w:r>
-        <w:fldChar w:fldCharType="separate"/>
-      </w:r>
-      <w:r>
-        <w:rPr>
-          <w:noProof/>
-        </w:rPr>
-        <w:t>3</w:t>
-      </w:r>
-      <w:r>
-        <w:rPr>
-          <w:noProof/>
-        </w:rPr>
-        <w:fldChar w:fldCharType="end"/>
-      </w:r>
+      <w:fldSimple w:instr=" SEQ Figure \* ARABIC ">
+        <w:r>
+          <w:rPr>
+            <w:noProof/>
+          </w:rPr>
+          <w:t>3</w:t>
+        </w:r>
+      </w:fldSimple>
       <w:r>
         <w:t xml:space="preserve"> - Example of uncommitted changes display with an unstaged file.  (imagine SB1.txt is unstaged!)</w:t>
       </w:r>
@@ -2041,12 +2042,7 @@
         <w:t xml:space="preserve"> SB2.txt and WorkFlowForNewRepository.docx.  </w:t>
       </w:r>
       <w:r>
-        <w:t>W</w:t>
-      </w:r>
-      <w:bookmarkStart w:id="4" w:name="_GoBack"/>
-      <w:bookmarkEnd w:id="4"/>
-      <w:r>
-        <w:t>indows Explorer will display this for the example:</w:t>
+        <w:t>Windows Explorer will display this for the example:</w:t>
       </w:r>
     </w:p>
     <w:p>
@@ -2197,27 +2193,14 @@
       <w:r>
         <w:t xml:space="preserve">Figure </w:t>
       </w:r>
-      <w:r>
-        <w:fldChar w:fldCharType="begin"/>
-      </w:r>
-      <w:r>
-        <w:instrText xml:space="preserve"> SEQ Figure \* ARABIC </w:instrText>
-      </w:r>
-      <w:r>
-        <w:fldChar w:fldCharType="separate"/>
-      </w:r>
-      <w:r>
-        <w:rPr>
-          <w:noProof/>
-        </w:rPr>
-        <w:t>4</w:t>
-      </w:r>
-      <w:r>
-        <w:rPr>
-          <w:noProof/>
-        </w:rPr>
-        <w:fldChar w:fldCharType="end"/>
-      </w:r>
+      <w:fldSimple w:instr=" SEQ Figure \* ARABIC ">
+        <w:r>
+          <w:rPr>
+            <w:noProof/>
+          </w:rPr>
+          <w:t>4</w:t>
+        </w:r>
+      </w:fldSimple>
       <w:r>
         <w:t xml:space="preserve"> - Click on 'Uncommitted changes' to see the list of unstaged files.</w:t>
       </w:r>
@@ -2816,28 +2799,36 @@
       <w:pPr>
         <w:pStyle w:val="Heading3"/>
       </w:pPr>
-      <w:bookmarkStart w:id="5" w:name="_Toc468117572"/>
+      <w:bookmarkStart w:id="17" w:name="_Toc468117572"/>
       <w:r>
         <w:t>Miscellaneous usage notes:</w:t>
       </w:r>
-      <w:bookmarkEnd w:id="5"/>
+      <w:bookmarkEnd w:id="17"/>
     </w:p>
     <w:p>
       <w:pPr>
         <w:pStyle w:val="ListParagraph"/>
         <w:numPr>
           <w:ilvl w:val="0"/>
-          <w:numId w:val="5"/>
+          <w:numId w:val="16"/>
         </w:numPr>
       </w:pPr>
       <w:r>
         <w:t>GitHub:</w:t>
       </w:r>
       <w:r>
-        <w:t xml:space="preserve"> To delete a repository, open it, go to Settings, and at bottom of page select 'Delete this Repository' </w:t>
-      </w:r>
-      <w:r>
-        <w:t>.   Beware:  deleting a remote repository may also delete the local repository!  (To be tested.)</w:t>
+        <w:t xml:space="preserve"> To delete a repository, open it, go to Settings, and at bottom of page select 'Delete this Repository</w:t>
+      </w:r>
+      <w:proofErr w:type="gramStart"/>
+      <w:r>
+        <w:t xml:space="preserve">' </w:t>
+      </w:r>
+      <w:r>
+        <w:t>.</w:t>
+      </w:r>
+      <w:proofErr w:type="gramEnd"/>
+      <w:r>
+        <w:t xml:space="preserve">   Beware:  deleting a remote repository may also delete the local repository!  (To be tested.)</w:t>
       </w:r>
     </w:p>
     <w:p>
@@ -2845,11 +2836,38 @@
         <w:pStyle w:val="ListParagraph"/>
         <w:numPr>
           <w:ilvl w:val="0"/>
-          <w:numId w:val="5"/>
+          <w:numId w:val="16"/>
         </w:numPr>
       </w:pPr>
       <w:r>
-        <w:t xml:space="preserve">To understand the difference between Fork and Branch, Google search GitHub fork vs. branch! </w:t>
+        <w:t>To understand the difference between Fork and Branch, Google search GitHub fork vs. branch!</w:t>
+      </w:r>
+      <w:r>
+        <w:t xml:space="preserve">  A fork has been described as a copy of an existing </w:t>
+      </w:r>
+      <w:r>
+        <w:t xml:space="preserve">remote </w:t>
+      </w:r>
+      <w:r>
+        <w:t xml:space="preserve">repository made with no intention of committing it back to the original repository. </w:t>
+      </w:r>
+      <w:r>
+        <w:t xml:space="preserve"> This can be done with a ‘clone’ action.</w:t>
+      </w:r>
+      <w:r>
+        <w:t xml:space="preserve">  </w:t>
+      </w:r>
+      <w:r>
+        <w:t>A branch is created when a file(s) is checked out from</w:t>
+      </w:r>
+      <w:r>
+        <w:t xml:space="preserve"> </w:t>
+      </w:r>
+      <w:r>
+        <w:t>a repository for revisions and checked back in.   Related commands in SourceTree are Pull &amp; Fetch (I think) and Commit &amp; Push to check in.  When work is completed on the branch files, they are merged back into the remote repository</w:t>
+      </w:r>
+      <w:r>
+        <w:t>.</w:t>
       </w:r>
     </w:p>
     <w:p>
@@ -2857,7 +2875,7 @@
         <w:pStyle w:val="ListParagraph"/>
         <w:numPr>
           <w:ilvl w:val="0"/>
-          <w:numId w:val="5"/>
+          <w:numId w:val="16"/>
         </w:numPr>
       </w:pPr>
       <w:r>
@@ -2878,7 +2896,7 @@
         <w:pStyle w:val="ListParagraph"/>
         <w:numPr>
           <w:ilvl w:val="0"/>
-          <w:numId w:val="5"/>
+          <w:numId w:val="16"/>
         </w:numPr>
       </w:pPr>
       <w:r>
@@ -2896,7 +2914,7 @@
         <w:pStyle w:val="ListParagraph"/>
         <w:numPr>
           <w:ilvl w:val="0"/>
-          <w:numId w:val="5"/>
+          <w:numId w:val="16"/>
         </w:numPr>
       </w:pPr>
       <w:r>
@@ -2908,19 +2926,11 @@
         <w:pStyle w:val="ListParagraph"/>
         <w:numPr>
           <w:ilvl w:val="0"/>
-          <w:numId w:val="5"/>
+          <w:numId w:val="16"/>
         </w:numPr>
       </w:pPr>
       <w:r>
-        <w:t xml:space="preserve">The downloaded </w:t>
-      </w:r>
-      <w:proofErr w:type="spellStart"/>
-      <w:r>
-        <w:t>git</w:t>
-      </w:r>
-      <w:proofErr w:type="spellEnd"/>
-      <w:r>
-        <w:t xml:space="preserve"> software contains an application called </w:t>
+        <w:t xml:space="preserve">The downloaded git software contains an application called </w:t>
       </w:r>
       <w:r>
         <w:rPr>
@@ -2934,6 +2944,7 @@
     </w:p>
     <w:p>
       <w:r>
+        <w:lastRenderedPageBreak/>
         <w:br w:type="page"/>
       </w:r>
     </w:p>
@@ -2947,19 +2958,11 @@
       <w:pPr>
         <w:pStyle w:val="Heading2"/>
       </w:pPr>
-      <w:bookmarkStart w:id="6" w:name="_Toc468117573"/>
-      <w:r>
-        <w:t xml:space="preserve">Using the </w:t>
-      </w:r>
-      <w:proofErr w:type="spellStart"/>
-      <w:r>
-        <w:t>git</w:t>
-      </w:r>
-      <w:proofErr w:type="spellEnd"/>
-      <w:r>
-        <w:t xml:space="preserve"> Command Line Interface</w:t>
-      </w:r>
-      <w:bookmarkEnd w:id="6"/>
+      <w:bookmarkStart w:id="18" w:name="_Toc468117573"/>
+      <w:r>
+        <w:t>Using the git Command Line Interface</w:t>
+      </w:r>
+      <w:bookmarkEnd w:id="18"/>
     </w:p>
     <w:p>
       <w:pPr>
@@ -2970,15 +2973,7 @@
         <w:t>These are my initial learning notes</w:t>
       </w:r>
       <w:r>
-        <w:t xml:space="preserve"> on the </w:t>
-      </w:r>
-      <w:proofErr w:type="spellStart"/>
-      <w:r>
-        <w:t>git</w:t>
-      </w:r>
-      <w:proofErr w:type="spellEnd"/>
-      <w:r>
-        <w:t xml:space="preserve"> Command Line Interface</w:t>
+        <w:t xml:space="preserve"> on the git Command Line Interface</w:t>
       </w:r>
       <w:r>
         <w:t xml:space="preserve">.  </w:t>
@@ -2999,23 +2994,7 @@
         <w:ind w:left="360"/>
       </w:pPr>
       <w:r>
-        <w:t xml:space="preserve">I think of learning </w:t>
-      </w:r>
-      <w:proofErr w:type="spellStart"/>
-      <w:r>
-        <w:t>git</w:t>
-      </w:r>
-      <w:proofErr w:type="spellEnd"/>
-      <w:r>
-        <w:t xml:space="preserve"> command line interface is much more involved than a GUI interface.   This environment is different than SVN and Polygon version control software.  After installing </w:t>
-      </w:r>
-      <w:proofErr w:type="spellStart"/>
-      <w:r>
-        <w:t>git</w:t>
-      </w:r>
-      <w:proofErr w:type="spellEnd"/>
-      <w:r>
-        <w:t xml:space="preserve"> on Windows, find on the Windows start menu: Git CMD.   In Windows All Programs, find Git CMD, Git GUI and Git Bash.</w:t>
+        <w:t>I think of learning git command line interface is much more involved than a GUI interface.   This environment is different than SVN and Polygon version control software.  After installing git on Windows, find on the Windows start menu: Git CMD.   In Windows All Programs, find Git CMD, Git GUI and Git Bash.</w:t>
       </w:r>
     </w:p>
     <w:p>
@@ -3317,15 +3296,7 @@
         <w:ind w:left="360"/>
       </w:pPr>
       <w:r>
-        <w:t>The local project folder holds the working file(s) and a .</w:t>
-      </w:r>
-      <w:proofErr w:type="spellStart"/>
-      <w:r>
-        <w:t>git</w:t>
-      </w:r>
-      <w:proofErr w:type="spellEnd"/>
-      <w:r>
-        <w:t xml:space="preserve"> directory to hold staged status.</w:t>
+        <w:t>The local project folder holds the working file(s) and a .git directory to hold staged status.</w:t>
       </w:r>
     </w:p>
     <w:p>
@@ -3447,99 +3418,69 @@
         <w:pStyle w:val="ListParagraph"/>
         <w:ind w:left="360"/>
       </w:pPr>
+      <w:r>
+        <w:t>git :  brings up Help list.</w:t>
+      </w:r>
+    </w:p>
+    <w:p>
+      <w:pPr>
+        <w:pStyle w:val="ListParagraph"/>
+        <w:ind w:left="360"/>
+      </w:pPr>
+      <w:r>
+        <w:t>git help tutorial</w:t>
+      </w:r>
+    </w:p>
+    <w:p>
+      <w:pPr>
+        <w:pStyle w:val="ListParagraph"/>
+        <w:ind w:left="360"/>
+      </w:pPr>
+      <w:r>
+        <w:t>git help</w:t>
+      </w:r>
+    </w:p>
+    <w:p>
+      <w:pPr>
+        <w:pStyle w:val="ListParagraph"/>
+        <w:ind w:left="360"/>
+      </w:pPr>
+      <w:r>
+        <w:t>git help everyday - useful minimum set of commands opened in browser.</w:t>
+      </w:r>
+    </w:p>
+    <w:p>
+      <w:pPr>
+        <w:pStyle w:val="ListParagraph"/>
+        <w:ind w:left="360"/>
+      </w:pPr>
+      <w:r>
+        <w:t>git config - (looks complicated.  Use of Git GUI has a more visual configuration screen)</w:t>
+      </w:r>
+    </w:p>
+    <w:p>
+      <w:pPr>
+        <w:pStyle w:val="ListParagraph"/>
+        <w:ind w:left="360"/>
+      </w:pPr>
+      <w:r>
+        <w:t>cd {project directory}  - change directory as expected.</w:t>
+      </w:r>
+    </w:p>
+    <w:p>
+      <w:pPr>
+        <w:pStyle w:val="ListParagraph"/>
+        <w:ind w:left="360"/>
+      </w:pPr>
+      <w:r>
+        <w:t xml:space="preserve">git </w:t>
+      </w:r>
       <w:proofErr w:type="spellStart"/>
       <w:r>
-        <w:t>git</w:t>
+        <w:t>init</w:t>
       </w:r>
       <w:proofErr w:type="spellEnd"/>
       <w:r>
-        <w:t xml:space="preserve"> :  brings up Help list.</w:t>
-      </w:r>
-    </w:p>
-    <w:p>
-      <w:pPr>
-        <w:pStyle w:val="ListParagraph"/>
-        <w:ind w:left="360"/>
-      </w:pPr>
-      <w:proofErr w:type="spellStart"/>
-      <w:r>
-        <w:t>git</w:t>
-      </w:r>
-      <w:proofErr w:type="spellEnd"/>
-      <w:r>
-        <w:t xml:space="preserve"> help tutorial</w:t>
-      </w:r>
-    </w:p>
-    <w:p>
-      <w:pPr>
-        <w:pStyle w:val="ListParagraph"/>
-        <w:ind w:left="360"/>
-      </w:pPr>
-      <w:proofErr w:type="spellStart"/>
-      <w:r>
-        <w:t>git</w:t>
-      </w:r>
-      <w:proofErr w:type="spellEnd"/>
-      <w:r>
-        <w:t xml:space="preserve"> help</w:t>
-      </w:r>
-    </w:p>
-    <w:p>
-      <w:pPr>
-        <w:pStyle w:val="ListParagraph"/>
-        <w:ind w:left="360"/>
-      </w:pPr>
-      <w:proofErr w:type="spellStart"/>
-      <w:r>
-        <w:t>git</w:t>
-      </w:r>
-      <w:proofErr w:type="spellEnd"/>
-      <w:r>
-        <w:t xml:space="preserve"> help everyday - useful minimum set of commands opened in browser.</w:t>
-      </w:r>
-    </w:p>
-    <w:p>
-      <w:pPr>
-        <w:pStyle w:val="ListParagraph"/>
-        <w:ind w:left="360"/>
-      </w:pPr>
-      <w:proofErr w:type="spellStart"/>
-      <w:r>
-        <w:t>git</w:t>
-      </w:r>
-      <w:proofErr w:type="spellEnd"/>
-      <w:r>
-        <w:t xml:space="preserve"> config - (looks complicated.  Use of Git GUI has a more visual configuration screen)</w:t>
-      </w:r>
-    </w:p>
-    <w:p>
-      <w:pPr>
-        <w:pStyle w:val="ListParagraph"/>
-        <w:ind w:left="360"/>
-      </w:pPr>
-      <w:r>
-        <w:t>cd {project directory}  - change directory as expected.</w:t>
-      </w:r>
-    </w:p>
-    <w:p>
-      <w:pPr>
-        <w:pStyle w:val="ListParagraph"/>
-        <w:ind w:left="360"/>
-      </w:pPr>
-      <w:proofErr w:type="spellStart"/>
-      <w:r>
-        <w:t>git</w:t>
-      </w:r>
-      <w:proofErr w:type="spellEnd"/>
-      <w:r>
-        <w:t xml:space="preserve"> </w:t>
-      </w:r>
-      <w:proofErr w:type="spellStart"/>
-      <w:r>
-        <w:t>init</w:t>
-      </w:r>
-      <w:proofErr w:type="spellEnd"/>
-      <w:r>
         <w:t xml:space="preserve"> - creates a blank repository directory in the project folder.  'index'</w:t>
       </w:r>
     </w:p>
@@ -3548,63 +3489,35 @@
         <w:pStyle w:val="ListParagraph"/>
         <w:ind w:left="360"/>
       </w:pPr>
-      <w:proofErr w:type="spellStart"/>
-      <w:r>
-        <w:t>git</w:t>
-      </w:r>
-      <w:proofErr w:type="spellEnd"/>
-      <w:r>
-        <w:t xml:space="preserve"> add - see </w:t>
-      </w:r>
-      <w:proofErr w:type="spellStart"/>
-      <w:r>
-        <w:t>git</w:t>
-      </w:r>
-      <w:proofErr w:type="spellEnd"/>
-      <w:r>
-        <w:t xml:space="preserve"> help everyday</w:t>
-      </w:r>
-    </w:p>
-    <w:p>
-      <w:pPr>
-        <w:pStyle w:val="ListParagraph"/>
-        <w:ind w:left="360"/>
-      </w:pPr>
-      <w:proofErr w:type="spellStart"/>
-      <w:r>
-        <w:t>git</w:t>
-      </w:r>
-      <w:proofErr w:type="spellEnd"/>
-      <w:r>
-        <w:t xml:space="preserve"> status</w:t>
-      </w:r>
-    </w:p>
-    <w:p>
-      <w:pPr>
-        <w:pStyle w:val="ListParagraph"/>
-        <w:ind w:left="360"/>
-      </w:pPr>
-      <w:proofErr w:type="spellStart"/>
-      <w:r>
-        <w:t>git</w:t>
-      </w:r>
-      <w:proofErr w:type="spellEnd"/>
-      <w:r>
-        <w:t xml:space="preserve"> checkout</w:t>
-      </w:r>
-    </w:p>
-    <w:p>
-      <w:pPr>
-        <w:pStyle w:val="ListParagraph"/>
-        <w:ind w:left="360"/>
-      </w:pPr>
-      <w:proofErr w:type="spellStart"/>
-      <w:r>
-        <w:t>git</w:t>
-      </w:r>
-      <w:proofErr w:type="spellEnd"/>
-      <w:r>
-        <w:t xml:space="preserve"> diff</w:t>
+      <w:r>
+        <w:t>git add - see git help everyday</w:t>
+      </w:r>
+    </w:p>
+    <w:p>
+      <w:pPr>
+        <w:pStyle w:val="ListParagraph"/>
+        <w:ind w:left="360"/>
+      </w:pPr>
+      <w:r>
+        <w:t>git status</w:t>
+      </w:r>
+    </w:p>
+    <w:p>
+      <w:pPr>
+        <w:pStyle w:val="ListParagraph"/>
+        <w:ind w:left="360"/>
+      </w:pPr>
+      <w:r>
+        <w:t>git checkout</w:t>
+      </w:r>
+    </w:p>
+    <w:p>
+      <w:pPr>
+        <w:pStyle w:val="ListParagraph"/>
+        <w:ind w:left="360"/>
+      </w:pPr>
+      <w:r>
+        <w:t>git diff</w:t>
       </w:r>
     </w:p>
     <w:p>
@@ -3649,15 +3562,7 @@
       </w:r>
       <w:proofErr w:type="spellEnd"/>
       <w:r>
-        <w:t xml:space="preserve">.)  Ignore hyphens "-" between </w:t>
-      </w:r>
-      <w:proofErr w:type="spellStart"/>
-      <w:r>
-        <w:t>git</w:t>
-      </w:r>
-      <w:proofErr w:type="spellEnd"/>
-      <w:r>
-        <w:t xml:space="preserve"> and command!</w:t>
+        <w:t>.)  Ignore hyphens "-" between git and command!</w:t>
       </w:r>
     </w:p>
     <w:p>
@@ -3676,6 +3581,15 @@
         </w:rPr>
       </w:pPr>
       <w:hyperlink r:id="rId34" w:history="1">
+        <w:r>
+          <w:rPr>
+            <w:rStyle w:val="Hyperlink"/>
+            <w:rFonts w:ascii="inherit" w:hAnsi="inherit"/>
+            <w:color w:val="2156A5"/>
+            <w:spacing w:val="-2"/>
+          </w:rPr>
+          <w:t>git-</w:t>
+        </w:r>
         <w:proofErr w:type="spellStart"/>
         <w:r>
           <w:rPr>
@@ -3684,7 +3598,7 @@
             <w:color w:val="2156A5"/>
             <w:spacing w:val="-2"/>
           </w:rPr>
-          <w:t>git-init</w:t>
+          <w:t>init</w:t>
         </w:r>
         <w:proofErr w:type="spellEnd"/>
       </w:hyperlink>
@@ -3712,7 +3626,6 @@
         </w:rPr>
       </w:pPr>
       <w:hyperlink r:id="rId35" w:history="1">
-        <w:proofErr w:type="spellStart"/>
         <w:r>
           <w:rPr>
             <w:rStyle w:val="Hyperlink"/>
@@ -3720,9 +3633,33 @@
             <w:color w:val="2156A5"/>
             <w:spacing w:val="-2"/>
           </w:rPr>
-          <w:t>git</w:t>
+          <w:t>git-log</w:t>
         </w:r>
-        <w:proofErr w:type="spellEnd"/>
+      </w:hyperlink>
+      <w:r>
+        <w:rPr>
+          <w:rFonts w:ascii="inherit" w:hAnsi="inherit"/>
+          <w:spacing w:val="-2"/>
+        </w:rPr>
+        <w:t>(1) to see what happened.</w:t>
+      </w:r>
+    </w:p>
+    <w:p>
+      <w:pPr>
+        <w:pStyle w:val="NormalWeb"/>
+        <w:numPr>
+          <w:ilvl w:val="0"/>
+          <w:numId w:val="7"/>
+        </w:numPr>
+        <w:shd w:val="clear" w:color="auto" w:fill="FFFFFF"/>
+        <w:spacing w:before="0" w:beforeAutospacing="0" w:after="150" w:afterAutospacing="0"/>
+        <w:ind w:left="360"/>
+        <w:rPr>
+          <w:rFonts w:ascii="inherit" w:hAnsi="inherit"/>
+          <w:spacing w:val="-2"/>
+        </w:rPr>
+      </w:pPr>
+      <w:hyperlink r:id="rId36" w:history="1">
         <w:r>
           <w:rPr>
             <w:rStyle w:val="Hyperlink"/>
@@ -3730,7 +3667,7 @@
             <w:color w:val="2156A5"/>
             <w:spacing w:val="-2"/>
           </w:rPr>
-          <w:t>-log</w:t>
+          <w:t>git-checkout</w:t>
         </w:r>
       </w:hyperlink>
       <w:r>
@@ -3738,7 +3675,33 @@
           <w:rFonts w:ascii="inherit" w:hAnsi="inherit"/>
           <w:spacing w:val="-2"/>
         </w:rPr>
-        <w:t>(1) to see what happened.</w:t>
+        <w:t>(1) and</w:t>
+      </w:r>
+      <w:r>
+        <w:rPr>
+          <w:rStyle w:val="apple-converted-space"/>
+          <w:rFonts w:ascii="inherit" w:hAnsi="inherit"/>
+          <w:spacing w:val="-2"/>
+        </w:rPr>
+        <w:t> </w:t>
+      </w:r>
+      <w:hyperlink r:id="rId37" w:history="1">
+        <w:r>
+          <w:rPr>
+            <w:rStyle w:val="Hyperlink"/>
+            <w:rFonts w:ascii="inherit" w:hAnsi="inherit"/>
+            <w:color w:val="2156A5"/>
+            <w:spacing w:val="-2"/>
+          </w:rPr>
+          <w:t>git-branch</w:t>
+        </w:r>
+      </w:hyperlink>
+      <w:r>
+        <w:rPr>
+          <w:rFonts w:ascii="inherit" w:hAnsi="inherit"/>
+          <w:spacing w:val="-2"/>
+        </w:rPr>
+        <w:t>(1) to switch branches.</w:t>
       </w:r>
     </w:p>
     <w:p>
@@ -3756,8 +3719,7 @@
           <w:spacing w:val="-2"/>
         </w:rPr>
       </w:pPr>
-      <w:hyperlink r:id="rId36" w:history="1">
-        <w:proofErr w:type="spellStart"/>
+      <w:hyperlink r:id="rId38" w:history="1">
         <w:r>
           <w:rPr>
             <w:rStyle w:val="Hyperlink"/>
@@ -3765,9 +3727,33 @@
             <w:color w:val="2156A5"/>
             <w:spacing w:val="-2"/>
           </w:rPr>
-          <w:t>git</w:t>
+          <w:t>git-add</w:t>
         </w:r>
-        <w:proofErr w:type="spellEnd"/>
+      </w:hyperlink>
+      <w:r>
+        <w:rPr>
+          <w:rFonts w:ascii="inherit" w:hAnsi="inherit"/>
+          <w:spacing w:val="-2"/>
+        </w:rPr>
+        <w:t>(1) to manage the index file.</w:t>
+      </w:r>
+    </w:p>
+    <w:p>
+      <w:pPr>
+        <w:pStyle w:val="NormalWeb"/>
+        <w:numPr>
+          <w:ilvl w:val="0"/>
+          <w:numId w:val="7"/>
+        </w:numPr>
+        <w:shd w:val="clear" w:color="auto" w:fill="FFFFFF"/>
+        <w:spacing w:before="0" w:beforeAutospacing="0" w:after="150" w:afterAutospacing="0"/>
+        <w:ind w:left="360"/>
+        <w:rPr>
+          <w:rFonts w:ascii="inherit" w:hAnsi="inherit"/>
+          <w:spacing w:val="-2"/>
+        </w:rPr>
+      </w:pPr>
+      <w:hyperlink r:id="rId39" w:history="1">
         <w:r>
           <w:rPr>
             <w:rStyle w:val="Hyperlink"/>
@@ -3775,7 +3761,7 @@
             <w:color w:val="2156A5"/>
             <w:spacing w:val="-2"/>
           </w:rPr>
-          <w:t>-checkout</w:t>
+          <w:t>git-diff</w:t>
         </w:r>
       </w:hyperlink>
       <w:r>
@@ -3793,60 +3779,23 @@
         </w:rPr>
         <w:t> </w:t>
       </w:r>
-      <w:proofErr w:type="spellStart"/>
+      <w:hyperlink r:id="rId40" w:history="1">
+        <w:r>
+          <w:rPr>
+            <w:rStyle w:val="Hyperlink"/>
+            <w:rFonts w:ascii="inherit" w:hAnsi="inherit"/>
+            <w:color w:val="2156A5"/>
+            <w:spacing w:val="-2"/>
+          </w:rPr>
+          <w:t>git-status</w:t>
+        </w:r>
+      </w:hyperlink>
       <w:r>
         <w:rPr>
           <w:rFonts w:ascii="inherit" w:hAnsi="inherit"/>
           <w:spacing w:val="-2"/>
         </w:rPr>
-        <w:fldChar w:fldCharType="begin"/>
-      </w:r>
-      <w:r>
-        <w:rPr>
-          <w:rFonts w:ascii="inherit" w:hAnsi="inherit"/>
-          <w:spacing w:val="-2"/>
-        </w:rPr>
-        <w:instrText xml:space="preserve"> HYPERLINK "file:///C:\\Program%20Files\\Git\\mingw64\\share\\doc\\git-doc\\git-branch.html" </w:instrText>
-      </w:r>
-      <w:r>
-        <w:rPr>
-          <w:rFonts w:ascii="inherit" w:hAnsi="inherit"/>
-          <w:spacing w:val="-2"/>
-        </w:rPr>
-        <w:fldChar w:fldCharType="separate"/>
-      </w:r>
-      <w:r>
-        <w:rPr>
-          <w:rStyle w:val="Hyperlink"/>
-          <w:rFonts w:ascii="inherit" w:hAnsi="inherit"/>
-          <w:color w:val="2156A5"/>
-          <w:spacing w:val="-2"/>
-        </w:rPr>
-        <w:t>git</w:t>
-      </w:r>
-      <w:proofErr w:type="spellEnd"/>
-      <w:r>
-        <w:rPr>
-          <w:rStyle w:val="Hyperlink"/>
-          <w:rFonts w:ascii="inherit" w:hAnsi="inherit"/>
-          <w:color w:val="2156A5"/>
-          <w:spacing w:val="-2"/>
-        </w:rPr>
-        <w:t>-branch</w:t>
-      </w:r>
-      <w:r>
-        <w:rPr>
-          <w:rFonts w:ascii="inherit" w:hAnsi="inherit"/>
-          <w:spacing w:val="-2"/>
-        </w:rPr>
-        <w:fldChar w:fldCharType="end"/>
-      </w:r>
-      <w:r>
-        <w:rPr>
-          <w:rFonts w:ascii="inherit" w:hAnsi="inherit"/>
-          <w:spacing w:val="-2"/>
-        </w:rPr>
-        <w:t>(1) to switch branches.</w:t>
+        <w:t>(1) to see what you are in the middle of doing.</w:t>
       </w:r>
     </w:p>
     <w:p>
@@ -3864,8 +3813,7 @@
           <w:spacing w:val="-2"/>
         </w:rPr>
       </w:pPr>
-      <w:hyperlink r:id="rId37" w:history="1">
-        <w:proofErr w:type="spellStart"/>
+      <w:hyperlink r:id="rId41" w:history="1">
         <w:r>
           <w:rPr>
             <w:rStyle w:val="Hyperlink"/>
@@ -3873,9 +3821,33 @@
             <w:color w:val="2156A5"/>
             <w:spacing w:val="-2"/>
           </w:rPr>
-          <w:t>git</w:t>
+          <w:t>git-commit</w:t>
         </w:r>
-        <w:proofErr w:type="spellEnd"/>
+      </w:hyperlink>
+      <w:r>
+        <w:rPr>
+          <w:rFonts w:ascii="inherit" w:hAnsi="inherit"/>
+          <w:spacing w:val="-2"/>
+        </w:rPr>
+        <w:t>(1) to advance the current branch.</w:t>
+      </w:r>
+    </w:p>
+    <w:p>
+      <w:pPr>
+        <w:pStyle w:val="NormalWeb"/>
+        <w:numPr>
+          <w:ilvl w:val="0"/>
+          <w:numId w:val="7"/>
+        </w:numPr>
+        <w:shd w:val="clear" w:color="auto" w:fill="FFFFFF"/>
+        <w:spacing w:before="0" w:beforeAutospacing="0" w:after="150" w:afterAutospacing="0"/>
+        <w:ind w:left="360"/>
+        <w:rPr>
+          <w:rFonts w:ascii="inherit" w:hAnsi="inherit"/>
+          <w:spacing w:val="-2"/>
+        </w:rPr>
+      </w:pPr>
+      <w:hyperlink r:id="rId42" w:history="1">
         <w:r>
           <w:rPr>
             <w:rStyle w:val="Hyperlink"/>
@@ -3883,7 +3855,7 @@
             <w:color w:val="2156A5"/>
             <w:spacing w:val="-2"/>
           </w:rPr>
-          <w:t>-add</w:t>
+          <w:t>git-reset</w:t>
         </w:r>
       </w:hyperlink>
       <w:r>
@@ -3891,7 +3863,33 @@
           <w:rFonts w:ascii="inherit" w:hAnsi="inherit"/>
           <w:spacing w:val="-2"/>
         </w:rPr>
-        <w:t>(1) to manage the index file.</w:t>
+        <w:t>(1) and</w:t>
+      </w:r>
+      <w:r>
+        <w:rPr>
+          <w:rStyle w:val="apple-converted-space"/>
+          <w:rFonts w:ascii="inherit" w:hAnsi="inherit"/>
+          <w:spacing w:val="-2"/>
+        </w:rPr>
+        <w:t> </w:t>
+      </w:r>
+      <w:hyperlink r:id="rId43" w:history="1">
+        <w:r>
+          <w:rPr>
+            <w:rStyle w:val="Hyperlink"/>
+            <w:rFonts w:ascii="inherit" w:hAnsi="inherit"/>
+            <w:color w:val="2156A5"/>
+            <w:spacing w:val="-2"/>
+          </w:rPr>
+          <w:t>git-checkout</w:t>
+        </w:r>
+      </w:hyperlink>
+      <w:r>
+        <w:rPr>
+          <w:rFonts w:ascii="inherit" w:hAnsi="inherit"/>
+          <w:spacing w:val="-2"/>
+        </w:rPr>
+        <w:t>(1) (with pathname parameters) to undo changes.</w:t>
       </w:r>
     </w:p>
     <w:p>
@@ -3909,8 +3907,7 @@
           <w:spacing w:val="-2"/>
         </w:rPr>
       </w:pPr>
-      <w:hyperlink r:id="rId38" w:history="1">
-        <w:proofErr w:type="spellStart"/>
+      <w:hyperlink r:id="rId44" w:history="1">
         <w:r>
           <w:rPr>
             <w:rStyle w:val="Hyperlink"/>
@@ -3918,9 +3915,33 @@
             <w:color w:val="2156A5"/>
             <w:spacing w:val="-2"/>
           </w:rPr>
-          <w:t>git</w:t>
+          <w:t>git-merge</w:t>
         </w:r>
-        <w:proofErr w:type="spellEnd"/>
+      </w:hyperlink>
+      <w:r>
+        <w:rPr>
+          <w:rFonts w:ascii="inherit" w:hAnsi="inherit"/>
+          <w:spacing w:val="-2"/>
+        </w:rPr>
+        <w:t>(1) to merge between local branches.</w:t>
+      </w:r>
+    </w:p>
+    <w:p>
+      <w:pPr>
+        <w:pStyle w:val="NormalWeb"/>
+        <w:numPr>
+          <w:ilvl w:val="0"/>
+          <w:numId w:val="7"/>
+        </w:numPr>
+        <w:shd w:val="clear" w:color="auto" w:fill="FFFFFF"/>
+        <w:spacing w:before="0" w:beforeAutospacing="0" w:after="150" w:afterAutospacing="0"/>
+        <w:ind w:left="360"/>
+        <w:rPr>
+          <w:rFonts w:ascii="inherit" w:hAnsi="inherit"/>
+          <w:spacing w:val="-2"/>
+        </w:rPr>
+      </w:pPr>
+      <w:hyperlink r:id="rId45" w:history="1">
         <w:r>
           <w:rPr>
             <w:rStyle w:val="Hyperlink"/>
@@ -3928,7 +3949,7 @@
             <w:color w:val="2156A5"/>
             <w:spacing w:val="-2"/>
           </w:rPr>
-          <w:t>-diff</w:t>
+          <w:t>git-rebase</w:t>
         </w:r>
       </w:hyperlink>
       <w:r>
@@ -3936,70 +3957,7 @@
           <w:rFonts w:ascii="inherit" w:hAnsi="inherit"/>
           <w:spacing w:val="-2"/>
         </w:rPr>
-        <w:t>(1) and</w:t>
-      </w:r>
-      <w:r>
-        <w:rPr>
-          <w:rStyle w:val="apple-converted-space"/>
-          <w:rFonts w:ascii="inherit" w:hAnsi="inherit"/>
-          <w:spacing w:val="-2"/>
-        </w:rPr>
-        <w:t> </w:t>
-      </w:r>
-      <w:proofErr w:type="spellStart"/>
-      <w:r>
-        <w:rPr>
-          <w:rFonts w:ascii="inherit" w:hAnsi="inherit"/>
-          <w:spacing w:val="-2"/>
-        </w:rPr>
-        <w:fldChar w:fldCharType="begin"/>
-      </w:r>
-      <w:r>
-        <w:rPr>
-          <w:rFonts w:ascii="inherit" w:hAnsi="inherit"/>
-          <w:spacing w:val="-2"/>
-        </w:rPr>
-        <w:instrText xml:space="preserve"> HYPERLINK "file:///C:\\Program%20Files\\Git\\mingw64\\share\\doc\\git-doc\\git-status.html" </w:instrText>
-      </w:r>
-      <w:r>
-        <w:rPr>
-          <w:rFonts w:ascii="inherit" w:hAnsi="inherit"/>
-          <w:spacing w:val="-2"/>
-        </w:rPr>
-        <w:fldChar w:fldCharType="separate"/>
-      </w:r>
-      <w:r>
-        <w:rPr>
-          <w:rStyle w:val="Hyperlink"/>
-          <w:rFonts w:ascii="inherit" w:hAnsi="inherit"/>
-          <w:color w:val="2156A5"/>
-          <w:spacing w:val="-2"/>
-        </w:rPr>
-        <w:t>git</w:t>
-      </w:r>
-      <w:proofErr w:type="spellEnd"/>
-      <w:r>
-        <w:rPr>
-          <w:rStyle w:val="Hyperlink"/>
-          <w:rFonts w:ascii="inherit" w:hAnsi="inherit"/>
-          <w:color w:val="2156A5"/>
-          <w:spacing w:val="-2"/>
-        </w:rPr>
-        <w:t>-status</w:t>
-      </w:r>
-      <w:r>
-        <w:rPr>
-          <w:rFonts w:ascii="inherit" w:hAnsi="inherit"/>
-          <w:spacing w:val="-2"/>
-        </w:rPr>
-        <w:fldChar w:fldCharType="end"/>
-      </w:r>
-      <w:r>
-        <w:rPr>
-          <w:rFonts w:ascii="inherit" w:hAnsi="inherit"/>
-          <w:spacing w:val="-2"/>
-        </w:rPr>
-        <w:t>(1) to see what you are in the middle of doing.</w:t>
+        <w:t>(1) to maintain topic branches.</w:t>
       </w:r>
     </w:p>
     <w:p>
@@ -4017,8 +3975,7 @@
           <w:spacing w:val="-2"/>
         </w:rPr>
       </w:pPr>
-      <w:hyperlink r:id="rId39" w:history="1">
-        <w:proofErr w:type="spellStart"/>
+      <w:hyperlink r:id="rId46" w:history="1">
         <w:r>
           <w:rPr>
             <w:rStyle w:val="Hyperlink"/>
@@ -4026,260 +3983,7 @@
             <w:color w:val="2156A5"/>
             <w:spacing w:val="-2"/>
           </w:rPr>
-          <w:t>git</w:t>
-        </w:r>
-        <w:proofErr w:type="spellEnd"/>
-        <w:r>
-          <w:rPr>
-            <w:rStyle w:val="Hyperlink"/>
-            <w:rFonts w:ascii="inherit" w:hAnsi="inherit"/>
-            <w:color w:val="2156A5"/>
-            <w:spacing w:val="-2"/>
-          </w:rPr>
-          <w:t>-commit</w:t>
-        </w:r>
-      </w:hyperlink>
-      <w:r>
-        <w:rPr>
-          <w:rFonts w:ascii="inherit" w:hAnsi="inherit"/>
-          <w:spacing w:val="-2"/>
-        </w:rPr>
-        <w:t>(1) to advance the current branch.</w:t>
-      </w:r>
-    </w:p>
-    <w:p>
-      <w:pPr>
-        <w:pStyle w:val="NormalWeb"/>
-        <w:numPr>
-          <w:ilvl w:val="0"/>
-          <w:numId w:val="7"/>
-        </w:numPr>
-        <w:shd w:val="clear" w:color="auto" w:fill="FFFFFF"/>
-        <w:spacing w:before="0" w:beforeAutospacing="0" w:after="150" w:afterAutospacing="0"/>
-        <w:ind w:left="360"/>
-        <w:rPr>
-          <w:rFonts w:ascii="inherit" w:hAnsi="inherit"/>
-          <w:spacing w:val="-2"/>
-        </w:rPr>
-      </w:pPr>
-      <w:hyperlink r:id="rId40" w:history="1">
-        <w:proofErr w:type="spellStart"/>
-        <w:r>
-          <w:rPr>
-            <w:rStyle w:val="Hyperlink"/>
-            <w:rFonts w:ascii="inherit" w:hAnsi="inherit"/>
-            <w:color w:val="2156A5"/>
-            <w:spacing w:val="-2"/>
-          </w:rPr>
-          <w:t>git</w:t>
-        </w:r>
-        <w:proofErr w:type="spellEnd"/>
-        <w:r>
-          <w:rPr>
-            <w:rStyle w:val="Hyperlink"/>
-            <w:rFonts w:ascii="inherit" w:hAnsi="inherit"/>
-            <w:color w:val="2156A5"/>
-            <w:spacing w:val="-2"/>
-          </w:rPr>
-          <w:t>-reset</w:t>
-        </w:r>
-      </w:hyperlink>
-      <w:r>
-        <w:rPr>
-          <w:rFonts w:ascii="inherit" w:hAnsi="inherit"/>
-          <w:spacing w:val="-2"/>
-        </w:rPr>
-        <w:t>(1) and</w:t>
-      </w:r>
-      <w:r>
-        <w:rPr>
-          <w:rStyle w:val="apple-converted-space"/>
-          <w:rFonts w:ascii="inherit" w:hAnsi="inherit"/>
-          <w:spacing w:val="-2"/>
-        </w:rPr>
-        <w:t> </w:t>
-      </w:r>
-      <w:proofErr w:type="spellStart"/>
-      <w:r>
-        <w:rPr>
-          <w:rFonts w:ascii="inherit" w:hAnsi="inherit"/>
-          <w:spacing w:val="-2"/>
-        </w:rPr>
-        <w:fldChar w:fldCharType="begin"/>
-      </w:r>
-      <w:r>
-        <w:rPr>
-          <w:rFonts w:ascii="inherit" w:hAnsi="inherit"/>
-          <w:spacing w:val="-2"/>
-        </w:rPr>
-        <w:instrText xml:space="preserve"> HYPERLINK "file:///C:\\Program%20Files\\Git\\mingw64\\share\\doc\\git-doc\\git-checkout.html" </w:instrText>
-      </w:r>
-      <w:r>
-        <w:rPr>
-          <w:rFonts w:ascii="inherit" w:hAnsi="inherit"/>
-          <w:spacing w:val="-2"/>
-        </w:rPr>
-        <w:fldChar w:fldCharType="separate"/>
-      </w:r>
-      <w:r>
-        <w:rPr>
-          <w:rStyle w:val="Hyperlink"/>
-          <w:rFonts w:ascii="inherit" w:hAnsi="inherit"/>
-          <w:color w:val="2156A5"/>
-          <w:spacing w:val="-2"/>
-        </w:rPr>
-        <w:t>git</w:t>
-      </w:r>
-      <w:proofErr w:type="spellEnd"/>
-      <w:r>
-        <w:rPr>
-          <w:rStyle w:val="Hyperlink"/>
-          <w:rFonts w:ascii="inherit" w:hAnsi="inherit"/>
-          <w:color w:val="2156A5"/>
-          <w:spacing w:val="-2"/>
-        </w:rPr>
-        <w:t>-checkout</w:t>
-      </w:r>
-      <w:r>
-        <w:rPr>
-          <w:rFonts w:ascii="inherit" w:hAnsi="inherit"/>
-          <w:spacing w:val="-2"/>
-        </w:rPr>
-        <w:fldChar w:fldCharType="end"/>
-      </w:r>
-      <w:r>
-        <w:rPr>
-          <w:rFonts w:ascii="inherit" w:hAnsi="inherit"/>
-          <w:spacing w:val="-2"/>
-        </w:rPr>
-        <w:t>(1) (with pathname parameters) to undo changes.</w:t>
-      </w:r>
-    </w:p>
-    <w:p>
-      <w:pPr>
-        <w:pStyle w:val="NormalWeb"/>
-        <w:numPr>
-          <w:ilvl w:val="0"/>
-          <w:numId w:val="7"/>
-        </w:numPr>
-        <w:shd w:val="clear" w:color="auto" w:fill="FFFFFF"/>
-        <w:spacing w:before="0" w:beforeAutospacing="0" w:after="150" w:afterAutospacing="0"/>
-        <w:ind w:left="360"/>
-        <w:rPr>
-          <w:rFonts w:ascii="inherit" w:hAnsi="inherit"/>
-          <w:spacing w:val="-2"/>
-        </w:rPr>
-      </w:pPr>
-      <w:hyperlink r:id="rId41" w:history="1">
-        <w:proofErr w:type="spellStart"/>
-        <w:r>
-          <w:rPr>
-            <w:rStyle w:val="Hyperlink"/>
-            <w:rFonts w:ascii="inherit" w:hAnsi="inherit"/>
-            <w:color w:val="2156A5"/>
-            <w:spacing w:val="-2"/>
-          </w:rPr>
-          <w:t>git</w:t>
-        </w:r>
-        <w:proofErr w:type="spellEnd"/>
-        <w:r>
-          <w:rPr>
-            <w:rStyle w:val="Hyperlink"/>
-            <w:rFonts w:ascii="inherit" w:hAnsi="inherit"/>
-            <w:color w:val="2156A5"/>
-            <w:spacing w:val="-2"/>
-          </w:rPr>
-          <w:t>-merge</w:t>
-        </w:r>
-      </w:hyperlink>
-      <w:r>
-        <w:rPr>
-          <w:rFonts w:ascii="inherit" w:hAnsi="inherit"/>
-          <w:spacing w:val="-2"/>
-        </w:rPr>
-        <w:t>(1) to merge between local branches.</w:t>
-      </w:r>
-    </w:p>
-    <w:p>
-      <w:pPr>
-        <w:pStyle w:val="NormalWeb"/>
-        <w:numPr>
-          <w:ilvl w:val="0"/>
-          <w:numId w:val="7"/>
-        </w:numPr>
-        <w:shd w:val="clear" w:color="auto" w:fill="FFFFFF"/>
-        <w:spacing w:before="0" w:beforeAutospacing="0" w:after="150" w:afterAutospacing="0"/>
-        <w:ind w:left="360"/>
-        <w:rPr>
-          <w:rFonts w:ascii="inherit" w:hAnsi="inherit"/>
-          <w:spacing w:val="-2"/>
-        </w:rPr>
-      </w:pPr>
-      <w:hyperlink r:id="rId42" w:history="1">
-        <w:proofErr w:type="spellStart"/>
-        <w:r>
-          <w:rPr>
-            <w:rStyle w:val="Hyperlink"/>
-            <w:rFonts w:ascii="inherit" w:hAnsi="inherit"/>
-            <w:color w:val="2156A5"/>
-            <w:spacing w:val="-2"/>
-          </w:rPr>
-          <w:t>git</w:t>
-        </w:r>
-        <w:proofErr w:type="spellEnd"/>
-        <w:r>
-          <w:rPr>
-            <w:rStyle w:val="Hyperlink"/>
-            <w:rFonts w:ascii="inherit" w:hAnsi="inherit"/>
-            <w:color w:val="2156A5"/>
-            <w:spacing w:val="-2"/>
-          </w:rPr>
-          <w:t>-rebase</w:t>
-        </w:r>
-      </w:hyperlink>
-      <w:r>
-        <w:rPr>
-          <w:rFonts w:ascii="inherit" w:hAnsi="inherit"/>
-          <w:spacing w:val="-2"/>
-        </w:rPr>
-        <w:t>(1) to maintain topic branches.</w:t>
-      </w:r>
-    </w:p>
-    <w:p>
-      <w:pPr>
-        <w:pStyle w:val="NormalWeb"/>
-        <w:numPr>
-          <w:ilvl w:val="0"/>
-          <w:numId w:val="7"/>
-        </w:numPr>
-        <w:shd w:val="clear" w:color="auto" w:fill="FFFFFF"/>
-        <w:spacing w:before="0" w:beforeAutospacing="0" w:after="150" w:afterAutospacing="0"/>
-        <w:ind w:left="360"/>
-        <w:rPr>
-          <w:rFonts w:ascii="inherit" w:hAnsi="inherit"/>
-          <w:spacing w:val="-2"/>
-        </w:rPr>
-      </w:pPr>
-      <w:hyperlink r:id="rId43" w:history="1">
-        <w:proofErr w:type="spellStart"/>
-        <w:r>
-          <w:rPr>
-            <w:rStyle w:val="Hyperlink"/>
-            <w:rFonts w:ascii="inherit" w:hAnsi="inherit"/>
-            <w:color w:val="2156A5"/>
-            <w:spacing w:val="-2"/>
-          </w:rPr>
-          <w:t>git</w:t>
-        </w:r>
-        <w:proofErr w:type="spellEnd"/>
-        <w:r>
-          <w:rPr>
-            <w:rStyle w:val="Hyperlink"/>
-            <w:rFonts w:ascii="inherit" w:hAnsi="inherit"/>
-            <w:color w:val="2156A5"/>
-            <w:spacing w:val="-2"/>
-          </w:rPr>
-          <w:t>-tag</w:t>
+          <w:t>git-tag</w:t>
         </w:r>
       </w:hyperlink>
       <w:r>
@@ -4349,7 +4053,7 @@
                     </pic:cNvPicPr>
                   </pic:nvPicPr>
                   <pic:blipFill>
-                    <a:blip r:embed="rId44" cstate="print"/>
+                    <a:blip r:embed="rId47" cstate="print"/>
                     <a:srcRect/>
                     <a:stretch>
                       <a:fillRect/>
@@ -4401,22 +4105,19 @@
         <w:lastRenderedPageBreak/>
         <w:t xml:space="preserve">Result of Git CMD command </w:t>
       </w:r>
-      <w:proofErr w:type="spellStart"/>
       <w:r>
         <w:rPr>
           <w:i/>
         </w:rPr>
-        <w:t>git</w:t>
-      </w:r>
-      <w:proofErr w:type="spellEnd"/>
-      <w:r>
-        <w:rPr>
-          <w:i/>
-        </w:rPr>
-        <w:t xml:space="preserve"> status</w:t>
-      </w:r>
-      <w:r>
-        <w:t xml:space="preserve"> after modifying a file and adding a new file.</w:t>
+        <w:t>git status</w:t>
+      </w:r>
+      <w:r>
+        <w:t xml:space="preserve"> after modi</w:t>
+      </w:r>
+      <w:bookmarkStart w:id="19" w:name="_GoBack"/>
+      <w:bookmarkEnd w:id="19"/>
+      <w:r>
+        <w:t>fying a file and adding a new file.</w:t>
       </w:r>
     </w:p>
     <w:p>
@@ -4446,7 +4147,7 @@
                     </pic:cNvPicPr>
                   </pic:nvPicPr>
                   <pic:blipFill>
-                    <a:blip r:embed="rId45" cstate="print"/>
+                    <a:blip r:embed="rId48" cstate="print"/>
                     <a:srcRect/>
                     <a:stretch>
                       <a:fillRect/>
@@ -4526,7 +4227,7 @@
                     </pic:cNvPicPr>
                   </pic:nvPicPr>
                   <pic:blipFill>
-                    <a:blip r:embed="rId46" cstate="print"/>
+                    <a:blip r:embed="rId49" cstate="print"/>
                     <a:srcRect/>
                     <a:stretch>
                       <a:fillRect/>
@@ -4628,7 +4329,7 @@
                     </pic:cNvPicPr>
                   </pic:nvPicPr>
                   <pic:blipFill>
-                    <a:blip r:embed="rId47" cstate="print"/>
+                    <a:blip r:embed="rId50" cstate="print"/>
                     <a:srcRect/>
                     <a:stretch>
                       <a:fillRect/>
@@ -4669,15 +4370,7 @@
         <w:ind w:left="360"/>
       </w:pPr>
       <w:r>
-        <w:t xml:space="preserve">After commit, if you select </w:t>
-      </w:r>
-      <w:proofErr w:type="spellStart"/>
-      <w:r>
-        <w:t>git</w:t>
-      </w:r>
-      <w:proofErr w:type="spellEnd"/>
-      <w:r>
-        <w:t xml:space="preserve"> GUI, </w:t>
+        <w:t xml:space="preserve">After commit, if you select git GUI, </w:t>
       </w:r>
       <w:proofErr w:type="spellStart"/>
       <w:r>
@@ -4722,7 +4415,7 @@
                     </pic:cNvPicPr>
                   </pic:nvPicPr>
                   <pic:blipFill>
-                    <a:blip r:embed="rId48" cstate="print"/>
+                    <a:blip r:embed="rId51" cstate="print"/>
                     <a:srcRect/>
                     <a:stretch>
                       <a:fillRect/>
@@ -4770,11 +4463,11 @@
       <w:pPr>
         <w:pStyle w:val="Heading2"/>
       </w:pPr>
-      <w:bookmarkStart w:id="7" w:name="_Toc468117574"/>
+      <w:bookmarkStart w:id="20" w:name="_Toc468117574"/>
       <w:r>
         <w:t>To-Do</w:t>
       </w:r>
-      <w:bookmarkEnd w:id="7"/>
+      <w:bookmarkEnd w:id="20"/>
     </w:p>
     <w:p>
       <w:pPr>
@@ -4786,19 +4479,11 @@
         <w:ind w:left="360"/>
       </w:pPr>
       <w:r>
-        <w:t xml:space="preserve">Test Git on laptop and </w:t>
-      </w:r>
-      <w:proofErr w:type="spellStart"/>
-      <w:r>
-        <w:t>RPi</w:t>
-      </w:r>
-      <w:proofErr w:type="spellEnd"/>
-      <w:r>
-        <w:t xml:space="preserve"> for syncing applications.</w:t>
+        <w:t>Test Git on laptop and RPi for syncing applications.</w:t>
       </w:r>
     </w:p>
     <w:sectPr>
-      <w:footerReference w:type="default" r:id="rId49"/>
+      <w:footerReference w:type="default" r:id="rId52"/>
       <w:pgSz w:w="12240" w:h="15840"/>
       <w:pgMar w:top="900" w:right="1440" w:bottom="1440" w:left="1440" w:header="720" w:footer="720" w:gutter="0"/>
       <w:cols w:space="720"/>
@@ -4809,7 +4494,7 @@
 </file>
 
 <file path=word/endnotes.xml><?xml version="1.0" encoding="utf-8"?>
-<w:endnotes xmlns:wpc="http://schemas.microsoft.com/office/word/2010/wordprocessingCanvas" xmlns:cx="http://schemas.microsoft.com/office/drawing/2014/chartex" xmlns:cx1="http://schemas.microsoft.com/office/drawing/2015/9/8/chartex" xmlns:cx2="http://schemas.microsoft.com/office/drawing/2015/10/21/chartex" xmlns:cx3="http://schemas.microsoft.com/office/drawing/2016/5/9/chartex" xmlns:cx4="http://schemas.microsoft.com/office/drawing/2016/5/10/chartex" xmlns:cx5="http://schemas.microsoft.com/office/drawing/2016/5/11/chartex" xmlns:cx6="http://schemas.microsoft.com/office/drawing/2016/5/12/chartex" xmlns:cx7="http://schemas.microsoft.com/office/drawing/2016/5/13/chartex" xmlns:cx8="http://schemas.microsoft.com/office/drawing/2016/5/14/chartex" xmlns:mc="http://schemas.openxmlformats.org/markup-compatibility/2006" xmlns:o="urn:schemas-microsoft-com:office:office" xmlns:r="http://schemas.openxmlformats.org/officeDocument/2006/relationships" xmlns:m="http://schemas.openxmlformats.org/officeDocument/2006/math" xmlns:v="urn:schemas-microsoft-com:vml" xmlns:wp14="http://schemas.microsoft.com/office/word/2010/wordprocessingDrawing" xmlns:wp="http://schemas.openxmlformats.org/drawingml/2006/wordprocessingDrawing" xmlns:w10="urn:schemas-microsoft-com:office:word" xmlns:w="http://schemas.openxmlformats.org/wordprocessingml/2006/main" xmlns:w14="http://schemas.microsoft.com/office/word/2010/wordml" xmlns:w15="http://schemas.microsoft.com/office/word/2012/wordml" xmlns:w16se="http://schemas.microsoft.com/office/word/2015/wordml/symex" xmlns:wpg="http://schemas.microsoft.com/office/word/2010/wordprocessingGroup" xmlns:wpi="http://schemas.microsoft.com/office/word/2010/wordprocessingInk" xmlns:wne="http://schemas.microsoft.com/office/word/2006/wordml" xmlns:wps="http://schemas.microsoft.com/office/word/2010/wordprocessingShape" mc:Ignorable="w14 w15 w16se wp14">
+<w:endnotes xmlns:wpc="http://schemas.microsoft.com/office/word/2010/wordprocessingCanvas" xmlns:cx="http://schemas.microsoft.com/office/drawing/2014/chartex" xmlns:cx1="http://schemas.microsoft.com/office/drawing/2015/9/8/chartex" xmlns:cx2="http://schemas.microsoft.com/office/drawing/2015/10/21/chartex" xmlns:cx3="http://schemas.microsoft.com/office/drawing/2016/5/9/chartex" xmlns:cx4="http://schemas.microsoft.com/office/drawing/2016/5/10/chartex" xmlns:cx5="http://schemas.microsoft.com/office/drawing/2016/5/11/chartex" xmlns:cx6="http://schemas.microsoft.com/office/drawing/2016/5/12/chartex" xmlns:cx7="http://schemas.microsoft.com/office/drawing/2016/5/13/chartex" xmlns:cx8="http://schemas.microsoft.com/office/drawing/2016/5/14/chartex" xmlns:mc="http://schemas.openxmlformats.org/markup-compatibility/2006" xmlns:aink="http://schemas.microsoft.com/office/drawing/2016/ink" xmlns:am3d="http://schemas.microsoft.com/office/drawing/2017/model3d" xmlns:o="urn:schemas-microsoft-com:office:office" xmlns:r="http://schemas.openxmlformats.org/officeDocument/2006/relationships" xmlns:m="http://schemas.openxmlformats.org/officeDocument/2006/math" xmlns:v="urn:schemas-microsoft-com:vml" xmlns:wp14="http://schemas.microsoft.com/office/word/2010/wordprocessingDrawing" xmlns:wp="http://schemas.openxmlformats.org/drawingml/2006/wordprocessingDrawing" xmlns:w10="urn:schemas-microsoft-com:office:word" xmlns:w="http://schemas.openxmlformats.org/wordprocessingml/2006/main" xmlns:w14="http://schemas.microsoft.com/office/word/2010/wordml" xmlns:w15="http://schemas.microsoft.com/office/word/2012/wordml" xmlns:w16cid="http://schemas.microsoft.com/office/word/2016/wordml/cid" xmlns:w16se="http://schemas.microsoft.com/office/word/2015/wordml/symex" xmlns:wpg="http://schemas.microsoft.com/office/word/2010/wordprocessingGroup" xmlns:wpi="http://schemas.microsoft.com/office/word/2010/wordprocessingInk" xmlns:wne="http://schemas.microsoft.com/office/word/2006/wordml" xmlns:wps="http://schemas.microsoft.com/office/word/2010/wordprocessingShape" mc:Ignorable="w14 w15 w16se w16cid wp14">
   <w:endnote w:type="separator" w:id="-1">
     <w:p>
       <w:pPr>
@@ -4834,7 +4519,7 @@
 </file>
 
 <file path=word/footer1.xml><?xml version="1.0" encoding="utf-8"?>
-<w:ftr xmlns:wpc="http://schemas.microsoft.com/office/word/2010/wordprocessingCanvas" xmlns:cx="http://schemas.microsoft.com/office/drawing/2014/chartex" xmlns:cx1="http://schemas.microsoft.com/office/drawing/2015/9/8/chartex" xmlns:cx2="http://schemas.microsoft.com/office/drawing/2015/10/21/chartex" xmlns:cx3="http://schemas.microsoft.com/office/drawing/2016/5/9/chartex" xmlns:cx4="http://schemas.microsoft.com/office/drawing/2016/5/10/chartex" xmlns:cx5="http://schemas.microsoft.com/office/drawing/2016/5/11/chartex" xmlns:cx6="http://schemas.microsoft.com/office/drawing/2016/5/12/chartex" xmlns:cx7="http://schemas.microsoft.com/office/drawing/2016/5/13/chartex" xmlns:cx8="http://schemas.microsoft.com/office/drawing/2016/5/14/chartex" xmlns:mc="http://schemas.openxmlformats.org/markup-compatibility/2006" xmlns:o="urn:schemas-microsoft-com:office:office" xmlns:r="http://schemas.openxmlformats.org/officeDocument/2006/relationships" xmlns:m="http://schemas.openxmlformats.org/officeDocument/2006/math" xmlns:v="urn:schemas-microsoft-com:vml" xmlns:wp14="http://schemas.microsoft.com/office/word/2010/wordprocessingDrawing" xmlns:wp="http://schemas.openxmlformats.org/drawingml/2006/wordprocessingDrawing" xmlns:w10="urn:schemas-microsoft-com:office:word" xmlns:w="http://schemas.openxmlformats.org/wordprocessingml/2006/main" xmlns:w14="http://schemas.microsoft.com/office/word/2010/wordml" xmlns:w15="http://schemas.microsoft.com/office/word/2012/wordml" xmlns:w16se="http://schemas.microsoft.com/office/word/2015/wordml/symex" xmlns:wpg="http://schemas.microsoft.com/office/word/2010/wordprocessingGroup" xmlns:wpi="http://schemas.microsoft.com/office/word/2010/wordprocessingInk" xmlns:wne="http://schemas.microsoft.com/office/word/2006/wordml" xmlns:wps="http://schemas.microsoft.com/office/word/2010/wordprocessingShape" mc:Ignorable="w14 w15 w16se wp14">
+<w:ftr xmlns:wpc="http://schemas.microsoft.com/office/word/2010/wordprocessingCanvas" xmlns:cx="http://schemas.microsoft.com/office/drawing/2014/chartex" xmlns:cx1="http://schemas.microsoft.com/office/drawing/2015/9/8/chartex" xmlns:cx2="http://schemas.microsoft.com/office/drawing/2015/10/21/chartex" xmlns:cx3="http://schemas.microsoft.com/office/drawing/2016/5/9/chartex" xmlns:cx4="http://schemas.microsoft.com/office/drawing/2016/5/10/chartex" xmlns:cx5="http://schemas.microsoft.com/office/drawing/2016/5/11/chartex" xmlns:cx6="http://schemas.microsoft.com/office/drawing/2016/5/12/chartex" xmlns:cx7="http://schemas.microsoft.com/office/drawing/2016/5/13/chartex" xmlns:cx8="http://schemas.microsoft.com/office/drawing/2016/5/14/chartex" xmlns:mc="http://schemas.openxmlformats.org/markup-compatibility/2006" xmlns:aink="http://schemas.microsoft.com/office/drawing/2016/ink" xmlns:am3d="http://schemas.microsoft.com/office/drawing/2017/model3d" xmlns:o="urn:schemas-microsoft-com:office:office" xmlns:r="http://schemas.openxmlformats.org/officeDocument/2006/relationships" xmlns:m="http://schemas.openxmlformats.org/officeDocument/2006/math" xmlns:v="urn:schemas-microsoft-com:vml" xmlns:wp14="http://schemas.microsoft.com/office/word/2010/wordprocessingDrawing" xmlns:wp="http://schemas.openxmlformats.org/drawingml/2006/wordprocessingDrawing" xmlns:w10="urn:schemas-microsoft-com:office:word" xmlns:w="http://schemas.openxmlformats.org/wordprocessingml/2006/main" xmlns:w14="http://schemas.microsoft.com/office/word/2010/wordml" xmlns:w15="http://schemas.microsoft.com/office/word/2012/wordml" xmlns:w16cid="http://schemas.microsoft.com/office/word/2016/wordml/cid" xmlns:w16se="http://schemas.microsoft.com/office/word/2015/wordml/symex" xmlns:wpg="http://schemas.microsoft.com/office/word/2010/wordprocessingGroup" xmlns:wpi="http://schemas.microsoft.com/office/word/2010/wordprocessingInk" xmlns:wne="http://schemas.microsoft.com/office/word/2006/wordml" xmlns:wps="http://schemas.microsoft.com/office/word/2010/wordprocessingShape" mc:Ignorable="w14 w15 w16se w16cid wp14">
   <w:sdt>
     <w:sdtPr>
       <w:id w:val="15831047"/>
@@ -4843,7 +4528,6 @@
         <w:docPartUnique/>
       </w:docPartObj>
     </w:sdtPr>
-    <w:sdtEndPr/>
     <w:sdtContent>
       <w:p>
         <w:pPr>
@@ -4863,7 +4547,7 @@
           <w:rPr>
             <w:noProof/>
           </w:rPr>
-          <w:t>6</w:t>
+          <w:t>17</w:t>
         </w:r>
         <w:r>
           <w:rPr>
@@ -4883,7 +4567,7 @@
 </file>
 
 <file path=word/footnotes.xml><?xml version="1.0" encoding="utf-8"?>
-<w:footnotes xmlns:wpc="http://schemas.microsoft.com/office/word/2010/wordprocessingCanvas" xmlns:cx="http://schemas.microsoft.com/office/drawing/2014/chartex" xmlns:cx1="http://schemas.microsoft.com/office/drawing/2015/9/8/chartex" xmlns:cx2="http://schemas.microsoft.com/office/drawing/2015/10/21/chartex" xmlns:cx3="http://schemas.microsoft.com/office/drawing/2016/5/9/chartex" xmlns:cx4="http://schemas.microsoft.com/office/drawing/2016/5/10/chartex" xmlns:cx5="http://schemas.microsoft.com/office/drawing/2016/5/11/chartex" xmlns:cx6="http://schemas.microsoft.com/office/drawing/2016/5/12/chartex" xmlns:cx7="http://schemas.microsoft.com/office/drawing/2016/5/13/chartex" xmlns:cx8="http://schemas.microsoft.com/office/drawing/2016/5/14/chartex" xmlns:mc="http://schemas.openxmlformats.org/markup-compatibility/2006" xmlns:o="urn:schemas-microsoft-com:office:office" xmlns:r="http://schemas.openxmlformats.org/officeDocument/2006/relationships" xmlns:m="http://schemas.openxmlformats.org/officeDocument/2006/math" xmlns:v="urn:schemas-microsoft-com:vml" xmlns:wp14="http://schemas.microsoft.com/office/word/2010/wordprocessingDrawing" xmlns:wp="http://schemas.openxmlformats.org/drawingml/2006/wordprocessingDrawing" xmlns:w10="urn:schemas-microsoft-com:office:word" xmlns:w="http://schemas.openxmlformats.org/wordprocessingml/2006/main" xmlns:w14="http://schemas.microsoft.com/office/word/2010/wordml" xmlns:w15="http://schemas.microsoft.com/office/word/2012/wordml" xmlns:w16se="http://schemas.microsoft.com/office/word/2015/wordml/symex" xmlns:wpg="http://schemas.microsoft.com/office/word/2010/wordprocessingGroup" xmlns:wpi="http://schemas.microsoft.com/office/word/2010/wordprocessingInk" xmlns:wne="http://schemas.microsoft.com/office/word/2006/wordml" xmlns:wps="http://schemas.microsoft.com/office/word/2010/wordprocessingShape" mc:Ignorable="w14 w15 w16se wp14">
+<w:footnotes xmlns:wpc="http://schemas.microsoft.com/office/word/2010/wordprocessingCanvas" xmlns:cx="http://schemas.microsoft.com/office/drawing/2014/chartex" xmlns:cx1="http://schemas.microsoft.com/office/drawing/2015/9/8/chartex" xmlns:cx2="http://schemas.microsoft.com/office/drawing/2015/10/21/chartex" xmlns:cx3="http://schemas.microsoft.com/office/drawing/2016/5/9/chartex" xmlns:cx4="http://schemas.microsoft.com/office/drawing/2016/5/10/chartex" xmlns:cx5="http://schemas.microsoft.com/office/drawing/2016/5/11/chartex" xmlns:cx6="http://schemas.microsoft.com/office/drawing/2016/5/12/chartex" xmlns:cx7="http://schemas.microsoft.com/office/drawing/2016/5/13/chartex" xmlns:cx8="http://schemas.microsoft.com/office/drawing/2016/5/14/chartex" xmlns:mc="http://schemas.openxmlformats.org/markup-compatibility/2006" xmlns:aink="http://schemas.microsoft.com/office/drawing/2016/ink" xmlns:am3d="http://schemas.microsoft.com/office/drawing/2017/model3d" xmlns:o="urn:schemas-microsoft-com:office:office" xmlns:r="http://schemas.openxmlformats.org/officeDocument/2006/relationships" xmlns:m="http://schemas.openxmlformats.org/officeDocument/2006/math" xmlns:v="urn:schemas-microsoft-com:vml" xmlns:wp14="http://schemas.microsoft.com/office/word/2010/wordprocessingDrawing" xmlns:wp="http://schemas.openxmlformats.org/drawingml/2006/wordprocessingDrawing" xmlns:w10="urn:schemas-microsoft-com:office:word" xmlns:w="http://schemas.openxmlformats.org/wordprocessingml/2006/main" xmlns:w14="http://schemas.microsoft.com/office/word/2010/wordml" xmlns:w15="http://schemas.microsoft.com/office/word/2012/wordml" xmlns:w16cid="http://schemas.microsoft.com/office/word/2016/wordml/cid" xmlns:w16se="http://schemas.microsoft.com/office/word/2015/wordml/symex" xmlns:wpg="http://schemas.microsoft.com/office/word/2010/wordprocessingGroup" xmlns:wpi="http://schemas.microsoft.com/office/word/2010/wordprocessingInk" xmlns:wne="http://schemas.microsoft.com/office/word/2006/wordml" xmlns:wps="http://schemas.microsoft.com/office/word/2010/wordprocessingShape" mc:Ignorable="w14 w15 w16se w16cid wp14">
   <w:footnote w:type="separator" w:id="-1">
     <w:p>
       <w:pPr>
@@ -4908,8 +4592,94 @@
 </file>
 
 <file path=word/numbering.xml><?xml version="1.0" encoding="utf-8"?>
-<w:numbering xmlns:wpc="http://schemas.microsoft.com/office/word/2010/wordprocessingCanvas" xmlns:cx="http://schemas.microsoft.com/office/drawing/2014/chartex" xmlns:cx1="http://schemas.microsoft.com/office/drawing/2015/9/8/chartex" xmlns:cx2="http://schemas.microsoft.com/office/drawing/2015/10/21/chartex" xmlns:cx3="http://schemas.microsoft.com/office/drawing/2016/5/9/chartex" xmlns:cx4="http://schemas.microsoft.com/office/drawing/2016/5/10/chartex" xmlns:cx5="http://schemas.microsoft.com/office/drawing/2016/5/11/chartex" xmlns:cx6="http://schemas.microsoft.com/office/drawing/2016/5/12/chartex" xmlns:cx7="http://schemas.microsoft.com/office/drawing/2016/5/13/chartex" xmlns:cx8="http://schemas.microsoft.com/office/drawing/2016/5/14/chartex" xmlns:mc="http://schemas.openxmlformats.org/markup-compatibility/2006" xmlns:o="urn:schemas-microsoft-com:office:office" xmlns:r="http://schemas.openxmlformats.org/officeDocument/2006/relationships" xmlns:m="http://schemas.openxmlformats.org/officeDocument/2006/math" xmlns:v="urn:schemas-microsoft-com:vml" xmlns:wp14="http://schemas.microsoft.com/office/word/2010/wordprocessingDrawing" xmlns:wp="http://schemas.openxmlformats.org/drawingml/2006/wordprocessingDrawing" xmlns:w10="urn:schemas-microsoft-com:office:word" xmlns:w="http://schemas.openxmlformats.org/wordprocessingml/2006/main" xmlns:w14="http://schemas.microsoft.com/office/word/2010/wordml" xmlns:w15="http://schemas.microsoft.com/office/word/2012/wordml" xmlns:w16se="http://schemas.microsoft.com/office/word/2015/wordml/symex" xmlns:wpg="http://schemas.microsoft.com/office/word/2010/wordprocessingGroup" xmlns:wpi="http://schemas.microsoft.com/office/word/2010/wordprocessingInk" xmlns:wne="http://schemas.microsoft.com/office/word/2006/wordml" xmlns:wps="http://schemas.microsoft.com/office/word/2010/wordprocessingShape" mc:Ignorable="w14 w15 w16se wp14">
+<w:numbering xmlns:wpc="http://schemas.microsoft.com/office/word/2010/wordprocessingCanvas" xmlns:cx="http://schemas.microsoft.com/office/drawing/2014/chartex" xmlns:cx1="http://schemas.microsoft.com/office/drawing/2015/9/8/chartex" xmlns:cx2="http://schemas.microsoft.com/office/drawing/2015/10/21/chartex" xmlns:cx3="http://schemas.microsoft.com/office/drawing/2016/5/9/chartex" xmlns:cx4="http://schemas.microsoft.com/office/drawing/2016/5/10/chartex" xmlns:cx5="http://schemas.microsoft.com/office/drawing/2016/5/11/chartex" xmlns:cx6="http://schemas.microsoft.com/office/drawing/2016/5/12/chartex" xmlns:cx7="http://schemas.microsoft.com/office/drawing/2016/5/13/chartex" xmlns:cx8="http://schemas.microsoft.com/office/drawing/2016/5/14/chartex" xmlns:mc="http://schemas.openxmlformats.org/markup-compatibility/2006" xmlns:aink="http://schemas.microsoft.com/office/drawing/2016/ink" xmlns:am3d="http://schemas.microsoft.com/office/drawing/2017/model3d" xmlns:o="urn:schemas-microsoft-com:office:office" xmlns:r="http://schemas.openxmlformats.org/officeDocument/2006/relationships" xmlns:m="http://schemas.openxmlformats.org/officeDocument/2006/math" xmlns:v="urn:schemas-microsoft-com:vml" xmlns:wp14="http://schemas.microsoft.com/office/word/2010/wordprocessingDrawing" xmlns:wp="http://schemas.openxmlformats.org/drawingml/2006/wordprocessingDrawing" xmlns:w10="urn:schemas-microsoft-com:office:word" xmlns:w="http://schemas.openxmlformats.org/wordprocessingml/2006/main" xmlns:w14="http://schemas.microsoft.com/office/word/2010/wordml" xmlns:w15="http://schemas.microsoft.com/office/word/2012/wordml" xmlns:w16cid="http://schemas.microsoft.com/office/word/2016/wordml/cid" xmlns:w16se="http://schemas.microsoft.com/office/word/2015/wordml/symex" xmlns:wpg="http://schemas.microsoft.com/office/word/2010/wordprocessingGroup" xmlns:wpi="http://schemas.microsoft.com/office/word/2010/wordprocessingInk" xmlns:wne="http://schemas.microsoft.com/office/word/2006/wordml" xmlns:wps="http://schemas.microsoft.com/office/word/2010/wordprocessingShape" mc:Ignorable="w14 w15 w16se w16cid wp14">
   <w:abstractNum w:abstractNumId="0" w15:restartNumberingAfterBreak="0">
+    <w:nsid w:val="095240CB"/>
+    <w:multiLevelType w:val="hybridMultilevel"/>
+    <w:tmpl w:val="BB10CF4C"/>
+    <w:lvl w:ilvl="0" w:tplc="0409000F">
+      <w:start w:val="1"/>
+      <w:numFmt w:val="decimal"/>
+      <w:lvlText w:val="%1."/>
+      <w:lvlJc w:val="left"/>
+      <w:pPr>
+        <w:ind w:left="1080" w:hanging="360"/>
+      </w:pPr>
+    </w:lvl>
+    <w:lvl w:ilvl="1" w:tplc="04090019" w:tentative="1">
+      <w:start w:val="1"/>
+      <w:numFmt w:val="lowerLetter"/>
+      <w:lvlText w:val="%2."/>
+      <w:lvlJc w:val="left"/>
+      <w:pPr>
+        <w:ind w:left="1800" w:hanging="360"/>
+      </w:pPr>
+    </w:lvl>
+    <w:lvl w:ilvl="2" w:tplc="0409001B" w:tentative="1">
+      <w:start w:val="1"/>
+      <w:numFmt w:val="lowerRoman"/>
+      <w:lvlText w:val="%3."/>
+      <w:lvlJc w:val="right"/>
+      <w:pPr>
+        <w:ind w:left="2520" w:hanging="180"/>
+      </w:pPr>
+    </w:lvl>
+    <w:lvl w:ilvl="3" w:tplc="0409000F" w:tentative="1">
+      <w:start w:val="1"/>
+      <w:numFmt w:val="decimal"/>
+      <w:lvlText w:val="%4."/>
+      <w:lvlJc w:val="left"/>
+      <w:pPr>
+        <w:ind w:left="3240" w:hanging="360"/>
+      </w:pPr>
+    </w:lvl>
+    <w:lvl w:ilvl="4" w:tplc="04090019" w:tentative="1">
+      <w:start w:val="1"/>
+      <w:numFmt w:val="lowerLetter"/>
+      <w:lvlText w:val="%5."/>
+      <w:lvlJc w:val="left"/>
+      <w:pPr>
+        <w:ind w:left="3960" w:hanging="360"/>
+      </w:pPr>
+    </w:lvl>
+    <w:lvl w:ilvl="5" w:tplc="0409001B" w:tentative="1">
+      <w:start w:val="1"/>
+      <w:numFmt w:val="lowerRoman"/>
+      <w:lvlText w:val="%6."/>
+      <w:lvlJc w:val="right"/>
+      <w:pPr>
+        <w:ind w:left="4680" w:hanging="180"/>
+      </w:pPr>
+    </w:lvl>
+    <w:lvl w:ilvl="6" w:tplc="0409000F" w:tentative="1">
+      <w:start w:val="1"/>
+      <w:numFmt w:val="decimal"/>
+      <w:lvlText w:val="%7."/>
+      <w:lvlJc w:val="left"/>
+      <w:pPr>
+        <w:ind w:left="5400" w:hanging="360"/>
+      </w:pPr>
+    </w:lvl>
+    <w:lvl w:ilvl="7" w:tplc="04090019" w:tentative="1">
+      <w:start w:val="1"/>
+      <w:numFmt w:val="lowerLetter"/>
+      <w:lvlText w:val="%8."/>
+      <w:lvlJc w:val="left"/>
+      <w:pPr>
+        <w:ind w:left="6120" w:hanging="360"/>
+      </w:pPr>
+    </w:lvl>
+    <w:lvl w:ilvl="8" w:tplc="0409001B" w:tentative="1">
+      <w:start w:val="1"/>
+      <w:numFmt w:val="lowerRoman"/>
+      <w:lvlText w:val="%9."/>
+      <w:lvlJc w:val="right"/>
+      <w:pPr>
+        <w:ind w:left="6840" w:hanging="180"/>
+      </w:pPr>
+    </w:lvl>
+  </w:abstractNum>
+  <w:abstractNum w:abstractNumId="1" w15:restartNumberingAfterBreak="0">
     <w:nsid w:val="136075DB"/>
     <w:multiLevelType w:val="hybridMultilevel"/>
     <w:tmpl w:val="65E6B738"/>
@@ -4995,7 +4765,351 @@
       </w:pPr>
     </w:lvl>
   </w:abstractNum>
-  <w:abstractNum w:abstractNumId="1" w15:restartNumberingAfterBreak="0">
+  <w:abstractNum w:abstractNumId="2" w15:restartNumberingAfterBreak="0">
+    <w:nsid w:val="187024FE"/>
+    <w:multiLevelType w:val="hybridMultilevel"/>
+    <w:tmpl w:val="DE562EC2"/>
+    <w:lvl w:ilvl="0" w:tplc="0409000F">
+      <w:start w:val="1"/>
+      <w:numFmt w:val="decimal"/>
+      <w:lvlText w:val="%1."/>
+      <w:lvlJc w:val="left"/>
+      <w:pPr>
+        <w:ind w:left="720" w:hanging="360"/>
+      </w:pPr>
+    </w:lvl>
+    <w:lvl w:ilvl="1" w:tplc="04090019" w:tentative="1">
+      <w:start w:val="1"/>
+      <w:numFmt w:val="lowerLetter"/>
+      <w:lvlText w:val="%2."/>
+      <w:lvlJc w:val="left"/>
+      <w:pPr>
+        <w:ind w:left="1440" w:hanging="360"/>
+      </w:pPr>
+    </w:lvl>
+    <w:lvl w:ilvl="2" w:tplc="0409001B" w:tentative="1">
+      <w:start w:val="1"/>
+      <w:numFmt w:val="lowerRoman"/>
+      <w:lvlText w:val="%3."/>
+      <w:lvlJc w:val="right"/>
+      <w:pPr>
+        <w:ind w:left="2160" w:hanging="180"/>
+      </w:pPr>
+    </w:lvl>
+    <w:lvl w:ilvl="3" w:tplc="0409000F" w:tentative="1">
+      <w:start w:val="1"/>
+      <w:numFmt w:val="decimal"/>
+      <w:lvlText w:val="%4."/>
+      <w:lvlJc w:val="left"/>
+      <w:pPr>
+        <w:ind w:left="2880" w:hanging="360"/>
+      </w:pPr>
+    </w:lvl>
+    <w:lvl w:ilvl="4" w:tplc="04090019" w:tentative="1">
+      <w:start w:val="1"/>
+      <w:numFmt w:val="lowerLetter"/>
+      <w:lvlText w:val="%5."/>
+      <w:lvlJc w:val="left"/>
+      <w:pPr>
+        <w:ind w:left="3600" w:hanging="360"/>
+      </w:pPr>
+    </w:lvl>
+    <w:lvl w:ilvl="5" w:tplc="0409001B" w:tentative="1">
+      <w:start w:val="1"/>
+      <w:numFmt w:val="lowerRoman"/>
+      <w:lvlText w:val="%6."/>
+      <w:lvlJc w:val="right"/>
+      <w:pPr>
+        <w:ind w:left="4320" w:hanging="180"/>
+      </w:pPr>
+    </w:lvl>
+    <w:lvl w:ilvl="6" w:tplc="0409000F" w:tentative="1">
+      <w:start w:val="1"/>
+      <w:numFmt w:val="decimal"/>
+      <w:lvlText w:val="%7."/>
+      <w:lvlJc w:val="left"/>
+      <w:pPr>
+        <w:ind w:left="5040" w:hanging="360"/>
+      </w:pPr>
+    </w:lvl>
+    <w:lvl w:ilvl="7" w:tplc="04090019" w:tentative="1">
+      <w:start w:val="1"/>
+      <w:numFmt w:val="lowerLetter"/>
+      <w:lvlText w:val="%8."/>
+      <w:lvlJc w:val="left"/>
+      <w:pPr>
+        <w:ind w:left="5760" w:hanging="360"/>
+      </w:pPr>
+    </w:lvl>
+    <w:lvl w:ilvl="8" w:tplc="0409001B" w:tentative="1">
+      <w:start w:val="1"/>
+      <w:numFmt w:val="lowerRoman"/>
+      <w:lvlText w:val="%9."/>
+      <w:lvlJc w:val="right"/>
+      <w:pPr>
+        <w:ind w:left="6480" w:hanging="180"/>
+      </w:pPr>
+    </w:lvl>
+  </w:abstractNum>
+  <w:abstractNum w:abstractNumId="3" w15:restartNumberingAfterBreak="0">
+    <w:nsid w:val="1FCC1E77"/>
+    <w:multiLevelType w:val="hybridMultilevel"/>
+    <w:tmpl w:val="07849220"/>
+    <w:lvl w:ilvl="0" w:tplc="0409000F">
+      <w:start w:val="1"/>
+      <w:numFmt w:val="decimal"/>
+      <w:lvlText w:val="%1."/>
+      <w:lvlJc w:val="left"/>
+      <w:pPr>
+        <w:ind w:left="720" w:hanging="360"/>
+      </w:pPr>
+    </w:lvl>
+    <w:lvl w:ilvl="1" w:tplc="04090019" w:tentative="1">
+      <w:start w:val="1"/>
+      <w:numFmt w:val="lowerLetter"/>
+      <w:lvlText w:val="%2."/>
+      <w:lvlJc w:val="left"/>
+      <w:pPr>
+        <w:ind w:left="1440" w:hanging="360"/>
+      </w:pPr>
+    </w:lvl>
+    <w:lvl w:ilvl="2" w:tplc="0409001B" w:tentative="1">
+      <w:start w:val="1"/>
+      <w:numFmt w:val="lowerRoman"/>
+      <w:lvlText w:val="%3."/>
+      <w:lvlJc w:val="right"/>
+      <w:pPr>
+        <w:ind w:left="2160" w:hanging="180"/>
+      </w:pPr>
+    </w:lvl>
+    <w:lvl w:ilvl="3" w:tplc="0409000F" w:tentative="1">
+      <w:start w:val="1"/>
+      <w:numFmt w:val="decimal"/>
+      <w:lvlText w:val="%4."/>
+      <w:lvlJc w:val="left"/>
+      <w:pPr>
+        <w:ind w:left="2880" w:hanging="360"/>
+      </w:pPr>
+    </w:lvl>
+    <w:lvl w:ilvl="4" w:tplc="04090019" w:tentative="1">
+      <w:start w:val="1"/>
+      <w:numFmt w:val="lowerLetter"/>
+      <w:lvlText w:val="%5."/>
+      <w:lvlJc w:val="left"/>
+      <w:pPr>
+        <w:ind w:left="3600" w:hanging="360"/>
+      </w:pPr>
+    </w:lvl>
+    <w:lvl w:ilvl="5" w:tplc="0409001B" w:tentative="1">
+      <w:start w:val="1"/>
+      <w:numFmt w:val="lowerRoman"/>
+      <w:lvlText w:val="%6."/>
+      <w:lvlJc w:val="right"/>
+      <w:pPr>
+        <w:ind w:left="4320" w:hanging="180"/>
+      </w:pPr>
+    </w:lvl>
+    <w:lvl w:ilvl="6" w:tplc="0409000F" w:tentative="1">
+      <w:start w:val="1"/>
+      <w:numFmt w:val="decimal"/>
+      <w:lvlText w:val="%7."/>
+      <w:lvlJc w:val="left"/>
+      <w:pPr>
+        <w:ind w:left="5040" w:hanging="360"/>
+      </w:pPr>
+    </w:lvl>
+    <w:lvl w:ilvl="7" w:tplc="04090019" w:tentative="1">
+      <w:start w:val="1"/>
+      <w:numFmt w:val="lowerLetter"/>
+      <w:lvlText w:val="%8."/>
+      <w:lvlJc w:val="left"/>
+      <w:pPr>
+        <w:ind w:left="5760" w:hanging="360"/>
+      </w:pPr>
+    </w:lvl>
+    <w:lvl w:ilvl="8" w:tplc="0409001B" w:tentative="1">
+      <w:start w:val="1"/>
+      <w:numFmt w:val="lowerRoman"/>
+      <w:lvlText w:val="%9."/>
+      <w:lvlJc w:val="right"/>
+      <w:pPr>
+        <w:ind w:left="6480" w:hanging="180"/>
+      </w:pPr>
+    </w:lvl>
+  </w:abstractNum>
+  <w:abstractNum w:abstractNumId="4" w15:restartNumberingAfterBreak="0">
+    <w:nsid w:val="3A7025FB"/>
+    <w:multiLevelType w:val="hybridMultilevel"/>
+    <w:tmpl w:val="742896FC"/>
+    <w:lvl w:ilvl="0" w:tplc="0409000F">
+      <w:start w:val="1"/>
+      <w:numFmt w:val="decimal"/>
+      <w:lvlText w:val="%1."/>
+      <w:lvlJc w:val="left"/>
+      <w:pPr>
+        <w:ind w:left="720" w:hanging="360"/>
+      </w:pPr>
+    </w:lvl>
+    <w:lvl w:ilvl="1" w:tplc="04090019" w:tentative="1">
+      <w:start w:val="1"/>
+      <w:numFmt w:val="lowerLetter"/>
+      <w:lvlText w:val="%2."/>
+      <w:lvlJc w:val="left"/>
+      <w:pPr>
+        <w:ind w:left="1440" w:hanging="360"/>
+      </w:pPr>
+    </w:lvl>
+    <w:lvl w:ilvl="2" w:tplc="0409001B" w:tentative="1">
+      <w:start w:val="1"/>
+      <w:numFmt w:val="lowerRoman"/>
+      <w:lvlText w:val="%3."/>
+      <w:lvlJc w:val="right"/>
+      <w:pPr>
+        <w:ind w:left="2160" w:hanging="180"/>
+      </w:pPr>
+    </w:lvl>
+    <w:lvl w:ilvl="3" w:tplc="0409000F" w:tentative="1">
+      <w:start w:val="1"/>
+      <w:numFmt w:val="decimal"/>
+      <w:lvlText w:val="%4."/>
+      <w:lvlJc w:val="left"/>
+      <w:pPr>
+        <w:ind w:left="2880" w:hanging="360"/>
+      </w:pPr>
+    </w:lvl>
+    <w:lvl w:ilvl="4" w:tplc="04090019" w:tentative="1">
+      <w:start w:val="1"/>
+      <w:numFmt w:val="lowerLetter"/>
+      <w:lvlText w:val="%5."/>
+      <w:lvlJc w:val="left"/>
+      <w:pPr>
+        <w:ind w:left="3600" w:hanging="360"/>
+      </w:pPr>
+    </w:lvl>
+    <w:lvl w:ilvl="5" w:tplc="0409001B" w:tentative="1">
+      <w:start w:val="1"/>
+      <w:numFmt w:val="lowerRoman"/>
+      <w:lvlText w:val="%6."/>
+      <w:lvlJc w:val="right"/>
+      <w:pPr>
+        <w:ind w:left="4320" w:hanging="180"/>
+      </w:pPr>
+    </w:lvl>
+    <w:lvl w:ilvl="6" w:tplc="0409000F" w:tentative="1">
+      <w:start w:val="1"/>
+      <w:numFmt w:val="decimal"/>
+      <w:lvlText w:val="%7."/>
+      <w:lvlJc w:val="left"/>
+      <w:pPr>
+        <w:ind w:left="5040" w:hanging="360"/>
+      </w:pPr>
+    </w:lvl>
+    <w:lvl w:ilvl="7" w:tplc="04090019" w:tentative="1">
+      <w:start w:val="1"/>
+      <w:numFmt w:val="lowerLetter"/>
+      <w:lvlText w:val="%8."/>
+      <w:lvlJc w:val="left"/>
+      <w:pPr>
+        <w:ind w:left="5760" w:hanging="360"/>
+      </w:pPr>
+    </w:lvl>
+    <w:lvl w:ilvl="8" w:tplc="0409001B" w:tentative="1">
+      <w:start w:val="1"/>
+      <w:numFmt w:val="lowerRoman"/>
+      <w:lvlText w:val="%9."/>
+      <w:lvlJc w:val="right"/>
+      <w:pPr>
+        <w:ind w:left="6480" w:hanging="180"/>
+      </w:pPr>
+    </w:lvl>
+  </w:abstractNum>
+  <w:abstractNum w:abstractNumId="5" w15:restartNumberingAfterBreak="0">
+    <w:nsid w:val="3F822DBD"/>
+    <w:multiLevelType w:val="hybridMultilevel"/>
+    <w:tmpl w:val="EB1AE50C"/>
+    <w:lvl w:ilvl="0" w:tplc="0409000F">
+      <w:start w:val="1"/>
+      <w:numFmt w:val="decimal"/>
+      <w:lvlText w:val="%1."/>
+      <w:lvlJc w:val="left"/>
+      <w:pPr>
+        <w:ind w:left="720" w:hanging="360"/>
+      </w:pPr>
+    </w:lvl>
+    <w:lvl w:ilvl="1" w:tplc="04090019" w:tentative="1">
+      <w:start w:val="1"/>
+      <w:numFmt w:val="lowerLetter"/>
+      <w:lvlText w:val="%2."/>
+      <w:lvlJc w:val="left"/>
+      <w:pPr>
+        <w:ind w:left="1440" w:hanging="360"/>
+      </w:pPr>
+    </w:lvl>
+    <w:lvl w:ilvl="2" w:tplc="0409001B" w:tentative="1">
+      <w:start w:val="1"/>
+      <w:numFmt w:val="lowerRoman"/>
+      <w:lvlText w:val="%3."/>
+      <w:lvlJc w:val="right"/>
+      <w:pPr>
+        <w:ind w:left="2160" w:hanging="180"/>
+      </w:pPr>
+    </w:lvl>
+    <w:lvl w:ilvl="3" w:tplc="0409000F" w:tentative="1">
+      <w:start w:val="1"/>
+      <w:numFmt w:val="decimal"/>
+      <w:lvlText w:val="%4."/>
+      <w:lvlJc w:val="left"/>
+      <w:pPr>
+        <w:ind w:left="2880" w:hanging="360"/>
+      </w:pPr>
+    </w:lvl>
+    <w:lvl w:ilvl="4" w:tplc="04090019" w:tentative="1">
+      <w:start w:val="1"/>
+      <w:numFmt w:val="lowerLetter"/>
+      <w:lvlText w:val="%5."/>
+      <w:lvlJc w:val="left"/>
+      <w:pPr>
+        <w:ind w:left="3600" w:hanging="360"/>
+      </w:pPr>
+    </w:lvl>
+    <w:lvl w:ilvl="5" w:tplc="0409001B" w:tentative="1">
+      <w:start w:val="1"/>
+      <w:numFmt w:val="lowerRoman"/>
+      <w:lvlText w:val="%6."/>
+      <w:lvlJc w:val="right"/>
+      <w:pPr>
+        <w:ind w:left="4320" w:hanging="180"/>
+      </w:pPr>
+    </w:lvl>
+    <w:lvl w:ilvl="6" w:tplc="0409000F" w:tentative="1">
+      <w:start w:val="1"/>
+      <w:numFmt w:val="decimal"/>
+      <w:lvlText w:val="%7."/>
+      <w:lvlJc w:val="left"/>
+      <w:pPr>
+        <w:ind w:left="5040" w:hanging="360"/>
+      </w:pPr>
+    </w:lvl>
+    <w:lvl w:ilvl="7" w:tplc="04090019" w:tentative="1">
+      <w:start w:val="1"/>
+      <w:numFmt w:val="lowerLetter"/>
+      <w:lvlText w:val="%8."/>
+      <w:lvlJc w:val="left"/>
+      <w:pPr>
+        <w:ind w:left="5760" w:hanging="360"/>
+      </w:pPr>
+    </w:lvl>
+    <w:lvl w:ilvl="8" w:tplc="0409001B" w:tentative="1">
+      <w:start w:val="1"/>
+      <w:numFmt w:val="lowerRoman"/>
+      <w:lvlText w:val="%9."/>
+      <w:lvlJc w:val="right"/>
+      <w:pPr>
+        <w:ind w:left="6480" w:hanging="180"/>
+      </w:pPr>
+    </w:lvl>
+  </w:abstractNum>
+  <w:abstractNum w:abstractNumId="6" w15:restartNumberingAfterBreak="0">
     <w:nsid w:val="4863425A"/>
     <w:multiLevelType w:val="hybridMultilevel"/>
     <w:tmpl w:val="56D210E4"/>
@@ -5108,7 +5222,179 @@
       </w:rPr>
     </w:lvl>
   </w:abstractNum>
-  <w:abstractNum w:abstractNumId="2" w15:restartNumberingAfterBreak="0">
+  <w:abstractNum w:abstractNumId="7" w15:restartNumberingAfterBreak="0">
+    <w:nsid w:val="4CD55301"/>
+    <w:multiLevelType w:val="hybridMultilevel"/>
+    <w:tmpl w:val="0D2007CC"/>
+    <w:lvl w:ilvl="0" w:tplc="0409000F">
+      <w:start w:val="1"/>
+      <w:numFmt w:val="decimal"/>
+      <w:lvlText w:val="%1."/>
+      <w:lvlJc w:val="left"/>
+      <w:pPr>
+        <w:ind w:left="1080" w:hanging="360"/>
+      </w:pPr>
+    </w:lvl>
+    <w:lvl w:ilvl="1" w:tplc="04090019" w:tentative="1">
+      <w:start w:val="1"/>
+      <w:numFmt w:val="lowerLetter"/>
+      <w:lvlText w:val="%2."/>
+      <w:lvlJc w:val="left"/>
+      <w:pPr>
+        <w:ind w:left="1800" w:hanging="360"/>
+      </w:pPr>
+    </w:lvl>
+    <w:lvl w:ilvl="2" w:tplc="0409001B" w:tentative="1">
+      <w:start w:val="1"/>
+      <w:numFmt w:val="lowerRoman"/>
+      <w:lvlText w:val="%3."/>
+      <w:lvlJc w:val="right"/>
+      <w:pPr>
+        <w:ind w:left="2520" w:hanging="180"/>
+      </w:pPr>
+    </w:lvl>
+    <w:lvl w:ilvl="3" w:tplc="0409000F" w:tentative="1">
+      <w:start w:val="1"/>
+      <w:numFmt w:val="decimal"/>
+      <w:lvlText w:val="%4."/>
+      <w:lvlJc w:val="left"/>
+      <w:pPr>
+        <w:ind w:left="3240" w:hanging="360"/>
+      </w:pPr>
+    </w:lvl>
+    <w:lvl w:ilvl="4" w:tplc="04090019" w:tentative="1">
+      <w:start w:val="1"/>
+      <w:numFmt w:val="lowerLetter"/>
+      <w:lvlText w:val="%5."/>
+      <w:lvlJc w:val="left"/>
+      <w:pPr>
+        <w:ind w:left="3960" w:hanging="360"/>
+      </w:pPr>
+    </w:lvl>
+    <w:lvl w:ilvl="5" w:tplc="0409001B" w:tentative="1">
+      <w:start w:val="1"/>
+      <w:numFmt w:val="lowerRoman"/>
+      <w:lvlText w:val="%6."/>
+      <w:lvlJc w:val="right"/>
+      <w:pPr>
+        <w:ind w:left="4680" w:hanging="180"/>
+      </w:pPr>
+    </w:lvl>
+    <w:lvl w:ilvl="6" w:tplc="0409000F" w:tentative="1">
+      <w:start w:val="1"/>
+      <w:numFmt w:val="decimal"/>
+      <w:lvlText w:val="%7."/>
+      <w:lvlJc w:val="left"/>
+      <w:pPr>
+        <w:ind w:left="5400" w:hanging="360"/>
+      </w:pPr>
+    </w:lvl>
+    <w:lvl w:ilvl="7" w:tplc="04090019" w:tentative="1">
+      <w:start w:val="1"/>
+      <w:numFmt w:val="lowerLetter"/>
+      <w:lvlText w:val="%8."/>
+      <w:lvlJc w:val="left"/>
+      <w:pPr>
+        <w:ind w:left="6120" w:hanging="360"/>
+      </w:pPr>
+    </w:lvl>
+    <w:lvl w:ilvl="8" w:tplc="0409001B" w:tentative="1">
+      <w:start w:val="1"/>
+      <w:numFmt w:val="lowerRoman"/>
+      <w:lvlText w:val="%9."/>
+      <w:lvlJc w:val="right"/>
+      <w:pPr>
+        <w:ind w:left="6840" w:hanging="180"/>
+      </w:pPr>
+    </w:lvl>
+  </w:abstractNum>
+  <w:abstractNum w:abstractNumId="8" w15:restartNumberingAfterBreak="0">
+    <w:nsid w:val="5155741E"/>
+    <w:multiLevelType w:val="hybridMultilevel"/>
+    <w:tmpl w:val="E28CC9F0"/>
+    <w:lvl w:ilvl="0" w:tplc="0409000F">
+      <w:start w:val="1"/>
+      <w:numFmt w:val="decimal"/>
+      <w:lvlText w:val="%1."/>
+      <w:lvlJc w:val="left"/>
+      <w:pPr>
+        <w:ind w:left="720" w:hanging="360"/>
+      </w:pPr>
+    </w:lvl>
+    <w:lvl w:ilvl="1" w:tplc="04090019" w:tentative="1">
+      <w:start w:val="1"/>
+      <w:numFmt w:val="lowerLetter"/>
+      <w:lvlText w:val="%2."/>
+      <w:lvlJc w:val="left"/>
+      <w:pPr>
+        <w:ind w:left="1440" w:hanging="360"/>
+      </w:pPr>
+    </w:lvl>
+    <w:lvl w:ilvl="2" w:tplc="0409001B" w:tentative="1">
+      <w:start w:val="1"/>
+      <w:numFmt w:val="lowerRoman"/>
+      <w:lvlText w:val="%3."/>
+      <w:lvlJc w:val="right"/>
+      <w:pPr>
+        <w:ind w:left="2160" w:hanging="180"/>
+      </w:pPr>
+    </w:lvl>
+    <w:lvl w:ilvl="3" w:tplc="0409000F" w:tentative="1">
+      <w:start w:val="1"/>
+      <w:numFmt w:val="decimal"/>
+      <w:lvlText w:val="%4."/>
+      <w:lvlJc w:val="left"/>
+      <w:pPr>
+        <w:ind w:left="2880" w:hanging="360"/>
+      </w:pPr>
+    </w:lvl>
+    <w:lvl w:ilvl="4" w:tplc="04090019" w:tentative="1">
+      <w:start w:val="1"/>
+      <w:numFmt w:val="lowerLetter"/>
+      <w:lvlText w:val="%5."/>
+      <w:lvlJc w:val="left"/>
+      <w:pPr>
+        <w:ind w:left="3600" w:hanging="360"/>
+      </w:pPr>
+    </w:lvl>
+    <w:lvl w:ilvl="5" w:tplc="0409001B" w:tentative="1">
+      <w:start w:val="1"/>
+      <w:numFmt w:val="lowerRoman"/>
+      <w:lvlText w:val="%6."/>
+      <w:lvlJc w:val="right"/>
+      <w:pPr>
+        <w:ind w:left="4320" w:hanging="180"/>
+      </w:pPr>
+    </w:lvl>
+    <w:lvl w:ilvl="6" w:tplc="0409000F" w:tentative="1">
+      <w:start w:val="1"/>
+      <w:numFmt w:val="decimal"/>
+      <w:lvlText w:val="%7."/>
+      <w:lvlJc w:val="left"/>
+      <w:pPr>
+        <w:ind w:left="5040" w:hanging="360"/>
+      </w:pPr>
+    </w:lvl>
+    <w:lvl w:ilvl="7" w:tplc="04090019" w:tentative="1">
+      <w:start w:val="1"/>
+      <w:numFmt w:val="lowerLetter"/>
+      <w:lvlText w:val="%8."/>
+      <w:lvlJc w:val="left"/>
+      <w:pPr>
+        <w:ind w:left="5760" w:hanging="360"/>
+      </w:pPr>
+    </w:lvl>
+    <w:lvl w:ilvl="8" w:tplc="0409001B" w:tentative="1">
+      <w:start w:val="1"/>
+      <w:numFmt w:val="lowerRoman"/>
+      <w:lvlText w:val="%9."/>
+      <w:lvlJc w:val="right"/>
+      <w:pPr>
+        <w:ind w:left="6480" w:hanging="180"/>
+      </w:pPr>
+    </w:lvl>
+  </w:abstractNum>
+  <w:abstractNum w:abstractNumId="9" w15:restartNumberingAfterBreak="0">
     <w:nsid w:val="5F656CD6"/>
     <w:multiLevelType w:val="hybridMultilevel"/>
     <w:tmpl w:val="5630DCC0"/>
@@ -5194,7 +5480,93 @@
       </w:pPr>
     </w:lvl>
   </w:abstractNum>
-  <w:abstractNum w:abstractNumId="3" w15:restartNumberingAfterBreak="0">
+  <w:abstractNum w:abstractNumId="10" w15:restartNumberingAfterBreak="0">
+    <w:nsid w:val="6D5A669F"/>
+    <w:multiLevelType w:val="hybridMultilevel"/>
+    <w:tmpl w:val="490A92E6"/>
+    <w:lvl w:ilvl="0" w:tplc="0409000F">
+      <w:start w:val="1"/>
+      <w:numFmt w:val="decimal"/>
+      <w:lvlText w:val="%1."/>
+      <w:lvlJc w:val="left"/>
+      <w:pPr>
+        <w:ind w:left="1080" w:hanging="360"/>
+      </w:pPr>
+    </w:lvl>
+    <w:lvl w:ilvl="1" w:tplc="04090019" w:tentative="1">
+      <w:start w:val="1"/>
+      <w:numFmt w:val="lowerLetter"/>
+      <w:lvlText w:val="%2."/>
+      <w:lvlJc w:val="left"/>
+      <w:pPr>
+        <w:ind w:left="1800" w:hanging="360"/>
+      </w:pPr>
+    </w:lvl>
+    <w:lvl w:ilvl="2" w:tplc="0409001B" w:tentative="1">
+      <w:start w:val="1"/>
+      <w:numFmt w:val="lowerRoman"/>
+      <w:lvlText w:val="%3."/>
+      <w:lvlJc w:val="right"/>
+      <w:pPr>
+        <w:ind w:left="2520" w:hanging="180"/>
+      </w:pPr>
+    </w:lvl>
+    <w:lvl w:ilvl="3" w:tplc="0409000F" w:tentative="1">
+      <w:start w:val="1"/>
+      <w:numFmt w:val="decimal"/>
+      <w:lvlText w:val="%4."/>
+      <w:lvlJc w:val="left"/>
+      <w:pPr>
+        <w:ind w:left="3240" w:hanging="360"/>
+      </w:pPr>
+    </w:lvl>
+    <w:lvl w:ilvl="4" w:tplc="04090019" w:tentative="1">
+      <w:start w:val="1"/>
+      <w:numFmt w:val="lowerLetter"/>
+      <w:lvlText w:val="%5."/>
+      <w:lvlJc w:val="left"/>
+      <w:pPr>
+        <w:ind w:left="3960" w:hanging="360"/>
+      </w:pPr>
+    </w:lvl>
+    <w:lvl w:ilvl="5" w:tplc="0409001B" w:tentative="1">
+      <w:start w:val="1"/>
+      <w:numFmt w:val="lowerRoman"/>
+      <w:lvlText w:val="%6."/>
+      <w:lvlJc w:val="right"/>
+      <w:pPr>
+        <w:ind w:left="4680" w:hanging="180"/>
+      </w:pPr>
+    </w:lvl>
+    <w:lvl w:ilvl="6" w:tplc="0409000F" w:tentative="1">
+      <w:start w:val="1"/>
+      <w:numFmt w:val="decimal"/>
+      <w:lvlText w:val="%7."/>
+      <w:lvlJc w:val="left"/>
+      <w:pPr>
+        <w:ind w:left="5400" w:hanging="360"/>
+      </w:pPr>
+    </w:lvl>
+    <w:lvl w:ilvl="7" w:tplc="04090019" w:tentative="1">
+      <w:start w:val="1"/>
+      <w:numFmt w:val="lowerLetter"/>
+      <w:lvlText w:val="%8."/>
+      <w:lvlJc w:val="left"/>
+      <w:pPr>
+        <w:ind w:left="6120" w:hanging="360"/>
+      </w:pPr>
+    </w:lvl>
+    <w:lvl w:ilvl="8" w:tplc="0409001B" w:tentative="1">
+      <w:start w:val="1"/>
+      <w:numFmt w:val="lowerRoman"/>
+      <w:lvlText w:val="%9."/>
+      <w:lvlJc w:val="right"/>
+      <w:pPr>
+        <w:ind w:left="6840" w:hanging="180"/>
+      </w:pPr>
+    </w:lvl>
+  </w:abstractNum>
+  <w:abstractNum w:abstractNumId="11" w15:restartNumberingAfterBreak="0">
     <w:nsid w:val="6EE63ED4"/>
     <w:multiLevelType w:val="hybridMultilevel"/>
     <w:tmpl w:val="2C7A8FDE"/>
@@ -5307,7 +5679,7 @@
       </w:rPr>
     </w:lvl>
   </w:abstractNum>
-  <w:abstractNum w:abstractNumId="4" w15:restartNumberingAfterBreak="0">
+  <w:abstractNum w:abstractNumId="12" w15:restartNumberingAfterBreak="0">
     <w:nsid w:val="6F167A28"/>
     <w:multiLevelType w:val="hybridMultilevel"/>
     <w:tmpl w:val="5DBA0136"/>
@@ -5420,7 +5792,7 @@
       </w:rPr>
     </w:lvl>
   </w:abstractNum>
-  <w:abstractNum w:abstractNumId="5" w15:restartNumberingAfterBreak="0">
+  <w:abstractNum w:abstractNumId="13" w15:restartNumberingAfterBreak="0">
     <w:nsid w:val="70675FD5"/>
     <w:multiLevelType w:val="hybridMultilevel"/>
     <w:tmpl w:val="71567098"/>
@@ -5506,7 +5878,7 @@
       </w:pPr>
     </w:lvl>
   </w:abstractNum>
-  <w:abstractNum w:abstractNumId="6" w15:restartNumberingAfterBreak="0">
+  <w:abstractNum w:abstractNumId="14" w15:restartNumberingAfterBreak="0">
     <w:nsid w:val="72310E88"/>
     <w:multiLevelType w:val="hybridMultilevel"/>
     <w:tmpl w:val="3F32B8EC"/>
@@ -5619,7 +5991,7 @@
       </w:rPr>
     </w:lvl>
   </w:abstractNum>
-  <w:abstractNum w:abstractNumId="7" w15:restartNumberingAfterBreak="0">
+  <w:abstractNum w:abstractNumId="15" w15:restartNumberingAfterBreak="0">
     <w:nsid w:val="747614DB"/>
     <w:multiLevelType w:val="hybridMultilevel"/>
     <w:tmpl w:val="7C5AE790"/>
@@ -5733,34 +6105,66 @@
     </w:lvl>
   </w:abstractNum>
   <w:num w:numId="1">
+    <w:abstractNumId w:val="14"/>
+  </w:num>
+  <w:num w:numId="2">
+    <w:abstractNumId w:val="12"/>
+  </w:num>
+  <w:num w:numId="3">
+    <w:abstractNumId w:val="15"/>
+  </w:num>
+  <w:num w:numId="4">
+    <w:abstractNumId w:val="9"/>
+  </w:num>
+  <w:num w:numId="5">
+    <w:abstractNumId w:val="1"/>
+  </w:num>
+  <w:num w:numId="6">
     <w:abstractNumId w:val="6"/>
   </w:num>
-  <w:num w:numId="2">
+  <w:num w:numId="7">
+    <w:abstractNumId w:val="11"/>
+  </w:num>
+  <w:num w:numId="8">
+    <w:abstractNumId w:val="13"/>
+  </w:num>
+  <w:num w:numId="9">
+    <w:abstractNumId w:val="10"/>
+  </w:num>
+  <w:num w:numId="10">
+    <w:abstractNumId w:val="8"/>
+  </w:num>
+  <w:num w:numId="11">
+    <w:abstractNumId w:val="3"/>
+  </w:num>
+  <w:num w:numId="12">
+    <w:abstractNumId w:val="2"/>
+  </w:num>
+  <w:num w:numId="13">
+    <w:abstractNumId w:val="0"/>
+  </w:num>
+  <w:num w:numId="14">
+    <w:abstractNumId w:val="5"/>
+  </w:num>
+  <w:num w:numId="15">
     <w:abstractNumId w:val="4"/>
   </w:num>
-  <w:num w:numId="3">
+  <w:num w:numId="16">
     <w:abstractNumId w:val="7"/>
-  </w:num>
-  <w:num w:numId="4">
-    <w:abstractNumId w:val="2"/>
-  </w:num>
-  <w:num w:numId="5">
-    <w:abstractNumId w:val="0"/>
-  </w:num>
-  <w:num w:numId="6">
-    <w:abstractNumId w:val="1"/>
-  </w:num>
-  <w:num w:numId="7">
-    <w:abstractNumId w:val="3"/>
-  </w:num>
-  <w:num w:numId="8">
-    <w:abstractNumId w:val="5"/>
   </w:num>
 </w:numbering>
 </file>
 
+<file path=word/people.xml><?xml version="1.0" encoding="utf-8"?>
+<w15:people xmlns:wpc="http://schemas.microsoft.com/office/word/2010/wordprocessingCanvas" xmlns:cx="http://schemas.microsoft.com/office/drawing/2014/chartex" xmlns:cx1="http://schemas.microsoft.com/office/drawing/2015/9/8/chartex" xmlns:cx2="http://schemas.microsoft.com/office/drawing/2015/10/21/chartex" xmlns:cx3="http://schemas.microsoft.com/office/drawing/2016/5/9/chartex" xmlns:cx4="http://schemas.microsoft.com/office/drawing/2016/5/10/chartex" xmlns:cx5="http://schemas.microsoft.com/office/drawing/2016/5/11/chartex" xmlns:cx6="http://schemas.microsoft.com/office/drawing/2016/5/12/chartex" xmlns:cx7="http://schemas.microsoft.com/office/drawing/2016/5/13/chartex" xmlns:cx8="http://schemas.microsoft.com/office/drawing/2016/5/14/chartex" xmlns:mc="http://schemas.openxmlformats.org/markup-compatibility/2006" xmlns:aink="http://schemas.microsoft.com/office/drawing/2016/ink" xmlns:am3d="http://schemas.microsoft.com/office/drawing/2017/model3d" xmlns:o="urn:schemas-microsoft-com:office:office" xmlns:r="http://schemas.openxmlformats.org/officeDocument/2006/relationships" xmlns:m="http://schemas.openxmlformats.org/officeDocument/2006/math" xmlns:v="urn:schemas-microsoft-com:vml" xmlns:wp14="http://schemas.microsoft.com/office/word/2010/wordprocessingDrawing" xmlns:wp="http://schemas.openxmlformats.org/drawingml/2006/wordprocessingDrawing" xmlns:w10="urn:schemas-microsoft-com:office:word" xmlns:w="http://schemas.openxmlformats.org/wordprocessingml/2006/main" xmlns:w14="http://schemas.microsoft.com/office/word/2010/wordml" xmlns:w15="http://schemas.microsoft.com/office/word/2012/wordml" xmlns:w16cid="http://schemas.microsoft.com/office/word/2016/wordml/cid" xmlns:w16se="http://schemas.microsoft.com/office/word/2015/wordml/symex" xmlns:wpg="http://schemas.microsoft.com/office/word/2010/wordprocessingGroup" xmlns:wpi="http://schemas.microsoft.com/office/word/2010/wordprocessingInk" xmlns:wne="http://schemas.microsoft.com/office/word/2006/wordml" xmlns:wps="http://schemas.microsoft.com/office/word/2010/wordprocessingShape" mc:Ignorable="w14 w15 w16se w16cid wp14">
+  <w15:person w15:author="Alan Hutchenreuther">
+    <w15:presenceInfo w15:providerId="Windows Live" w15:userId="d79611df9e6db589"/>
+  </w15:person>
+</w15:people>
+</file>
+
 <file path=word/styles.xml><?xml version="1.0" encoding="utf-8"?>
-<w:styles xmlns:mc="http://schemas.openxmlformats.org/markup-compatibility/2006" xmlns:r="http://schemas.openxmlformats.org/officeDocument/2006/relationships" xmlns:w="http://schemas.openxmlformats.org/wordprocessingml/2006/main" xmlns:w14="http://schemas.microsoft.com/office/word/2010/wordml" xmlns:w15="http://schemas.microsoft.com/office/word/2012/wordml" xmlns:w16se="http://schemas.microsoft.com/office/word/2015/wordml/symex" mc:Ignorable="w14 w15 w16se">
+<w:styles xmlns:mc="http://schemas.openxmlformats.org/markup-compatibility/2006" xmlns:r="http://schemas.openxmlformats.org/officeDocument/2006/relationships" xmlns:w="http://schemas.openxmlformats.org/wordprocessingml/2006/main" xmlns:w14="http://schemas.microsoft.com/office/word/2010/wordml" xmlns:w15="http://schemas.microsoft.com/office/word/2012/wordml" xmlns:w16cid="http://schemas.microsoft.com/office/word/2016/wordml/cid" xmlns:w16se="http://schemas.microsoft.com/office/word/2015/wordml/symex" mc:Ignorable="w14 w15 w16se w16cid">
   <w:docDefaults>
     <w:rPrDefault>
       <w:rPr>
@@ -5776,7 +6180,7 @@
       </w:pPr>
     </w:pPrDefault>
   </w:docDefaults>
-  <w:latentStyles w:defLockedState="0" w:defUIPriority="99" w:defSemiHidden="0" w:defUnhideWhenUsed="0" w:defQFormat="0" w:count="374">
+  <w:latentStyles w:defLockedState="0" w:defUIPriority="99" w:defSemiHidden="0" w:defUnhideWhenUsed="0" w:defQFormat="0" w:count="375">
     <w:lsdException w:name="Normal" w:uiPriority="0" w:qFormat="1"/>
     <w:lsdException w:name="heading 1" w:uiPriority="9" w:qFormat="1"/>
     <w:lsdException w:name="heading 2" w:semiHidden="1" w:uiPriority="9" w:unhideWhenUsed="1" w:qFormat="1"/>
@@ -5882,7 +6286,6 @@
     <w:lsdException w:name="HTML Sample" w:semiHidden="1" w:unhideWhenUsed="1"/>
     <w:lsdException w:name="HTML Typewriter" w:semiHidden="1" w:unhideWhenUsed="1"/>
     <w:lsdException w:name="HTML Variable" w:semiHidden="1" w:unhideWhenUsed="1"/>
-    <w:lsdException w:name="Normal Table" w:semiHidden="1" w:unhideWhenUsed="1"/>
     <w:lsdException w:name="annotation subject" w:semiHidden="1" w:unhideWhenUsed="1"/>
     <w:lsdException w:name="No List" w:semiHidden="1" w:unhideWhenUsed="1"/>
     <w:lsdException w:name="Outline List 1" w:semiHidden="1" w:unhideWhenUsed="1"/>
@@ -5929,10 +6332,8 @@
     <w:lsdException w:name="Table Subtle 2" w:semiHidden="1" w:unhideWhenUsed="1"/>
     <w:lsdException w:name="Table Web 1" w:semiHidden="1" w:unhideWhenUsed="1"/>
     <w:lsdException w:name="Table Web 2" w:semiHidden="1" w:unhideWhenUsed="1"/>
-    <w:lsdException w:name="Table Web 3" w:semiHidden="1" w:unhideWhenUsed="1"/>
     <w:lsdException w:name="Balloon Text" w:semiHidden="1" w:unhideWhenUsed="1"/>
-    <w:lsdException w:name="Table Grid" w:semiHidden="1" w:uiPriority="59" w:unhideWhenUsed="1"/>
-    <w:lsdException w:name="Table Theme" w:semiHidden="1" w:unhideWhenUsed="1"/>
+    <w:lsdException w:name="Table Grid" w:uiPriority="59"/>
     <w:lsdException w:name="Placeholder Text" w:semiHidden="1"/>
     <w:lsdException w:name="No Spacing" w:uiPriority="1" w:qFormat="1"/>
     <w:lsdException w:name="Light Shading" w:uiPriority="60"/>
@@ -6151,6 +6552,7 @@
     <w:lsdException w:name="Mention" w:semiHidden="1" w:unhideWhenUsed="1"/>
     <w:lsdException w:name="Smart Hyperlink" w:semiHidden="1" w:unhideWhenUsed="1"/>
     <w:lsdException w:name="Hashtag" w:semiHidden="1" w:unhideWhenUsed="1"/>
+    <w:lsdException w:name="Unresolved Mention" w:semiHidden="1" w:unhideWhenUsed="1"/>
   </w:latentStyles>
   <w:style w:type="paragraph" w:default="1" w:styleId="Normal">
     <w:name w:val="Normal"/>
@@ -6848,7 +7250,7 @@
 </file>
 
 <file path=customXml/itemProps1.xml><?xml version="1.0" encoding="utf-8"?>
-<ds:datastoreItem xmlns:ds="http://schemas.openxmlformats.org/officeDocument/2006/customXml" ds:itemID="{860E8A40-3011-4A14-80DC-2F6DEDD2E266}">
+<ds:datastoreItem xmlns:ds="http://schemas.openxmlformats.org/officeDocument/2006/customXml" ds:itemID="{CED59068-8623-4995-9046-D8DE8EF5232B}">
   <ds:schemaRefs>
     <ds:schemaRef ds:uri="http://schemas.openxmlformats.org/officeDocument/2006/bibliography"/>
   </ds:schemaRefs>

</xml_diff>